<commit_message>
etwas neues in Word
</commit_message>
<xml_diff>
--- a/master_aufgabe_UKR.docx
+++ b/master_aufgabe_UKR.docx
@@ -63,6 +63,7 @@
         </w:rPr>
         <w:t xml:space="preserve"> </w:t>
       </w:r>
+      <w:proofErr w:type="spellStart"/>
       <w:r>
         <w:rPr>
           <w:rFonts w:ascii="Times New Roman" w:eastAsia="Times New Roman" w:hAnsi="Times New Roman" w:cs="Times New Roman"/>
@@ -78,6 +79,7 @@
         </w:rPr>
         <w:t>Імпорт</w:t>
       </w:r>
+      <w:proofErr w:type="spellEnd"/>
       <w:r>
         <w:rPr>
           <w:rFonts w:ascii="Times New Roman" w:eastAsia="Times New Roman" w:hAnsi="Times New Roman" w:cs="Times New Roman"/>
@@ -93,6 +95,7 @@
         </w:rPr>
         <w:t xml:space="preserve"> </w:t>
       </w:r>
+      <w:proofErr w:type="spellStart"/>
       <w:r>
         <w:rPr>
           <w:rFonts w:ascii="Times New Roman" w:eastAsia="Times New Roman" w:hAnsi="Times New Roman" w:cs="Times New Roman"/>
@@ -108,6 +111,7 @@
         </w:rPr>
         <w:t>бібліотек</w:t>
       </w:r>
+      <w:proofErr w:type="spellEnd"/>
       <w:r>
         <w:rPr>
           <w:rFonts w:ascii="Times New Roman" w:eastAsia="Times New Roman" w:hAnsi="Times New Roman" w:cs="Times New Roman"/>
@@ -198,8 +202,9 @@
           <w:szCs w:val="24"/>
           <w:lang w:val="en-GB" w:eastAsia="de-DE"/>
         </w:rPr>
-        <w:t>Checking null values in the dataframe</w:t>
-      </w:r>
+        <w:t xml:space="preserve">Checking null values in the </w:t>
+      </w:r>
+      <w:proofErr w:type="spellStart"/>
       <w:r>
         <w:rPr>
           <w:rFonts w:ascii="Times New Roman" w:eastAsia="Times New Roman" w:hAnsi="Times New Roman" w:cs="Times New Roman"/>
@@ -209,23 +214,21 @@
           <w:szCs w:val="24"/>
           <w:lang w:val="en-GB" w:eastAsia="de-DE"/>
         </w:rPr>
-        <w:t xml:space="preserve"> </w:t>
-      </w:r>
-      <w:r>
-        <w:rPr>
-          <w:rFonts w:ascii="Times New Roman" w:eastAsia="Times New Roman" w:hAnsi="Times New Roman" w:cs="Times New Roman"/>
-          <w:b/>
-          <w:bCs/>
-          <w:i/>
-          <w:iCs/>
+        <w:t>dataframe</w:t>
+      </w:r>
+      <w:proofErr w:type="spellEnd"/>
+      <w:r>
+        <w:rPr>
+          <w:rFonts w:ascii="Times New Roman" w:eastAsia="Times New Roman" w:hAnsi="Times New Roman" w:cs="Times New Roman"/>
           <w:strike/>
           <w:color w:val="202124"/>
           <w:sz w:val="24"/>
           <w:szCs w:val="24"/>
           <w:lang w:val="en-GB" w:eastAsia="de-DE"/>
         </w:rPr>
-        <w:t>Перевірка нульових значень у кадрі даних</w:t>
-      </w:r>
+        <w:t xml:space="preserve"> </w:t>
+      </w:r>
+      <w:proofErr w:type="spellStart"/>
       <w:r>
         <w:rPr>
           <w:rFonts w:ascii="Times New Roman" w:eastAsia="Times New Roman" w:hAnsi="Times New Roman" w:cs="Times New Roman"/>
@@ -239,8 +242,9 @@
           <w:szCs w:val="24"/>
           <w:lang w:val="en-GB" w:eastAsia="de-DE"/>
         </w:rPr>
-        <w:t xml:space="preserve"> </w:t>
-      </w:r>
+        <w:t>Перевірка</w:t>
+      </w:r>
+      <w:proofErr w:type="spellEnd"/>
       <w:r>
         <w:rPr>
           <w:rFonts w:ascii="Times New Roman" w:eastAsia="Times New Roman" w:hAnsi="Times New Roman" w:cs="Times New Roman"/>
@@ -254,7 +258,135 @@
           <w:szCs w:val="24"/>
           <w:lang w:val="en-GB" w:eastAsia="de-DE"/>
         </w:rPr>
-        <w:t xml:space="preserve">M: L </w:t>
+        <w:t xml:space="preserve"> </w:t>
+      </w:r>
+      <w:proofErr w:type="spellStart"/>
+      <w:r>
+        <w:rPr>
+          <w:rFonts w:ascii="Times New Roman" w:eastAsia="Times New Roman" w:hAnsi="Times New Roman" w:cs="Times New Roman"/>
+          <w:b/>
+          <w:bCs/>
+          <w:i/>
+          <w:iCs/>
+          <w:strike/>
+          <w:color w:val="202124"/>
+          <w:sz w:val="24"/>
+          <w:szCs w:val="24"/>
+          <w:lang w:val="en-GB" w:eastAsia="de-DE"/>
+        </w:rPr>
+        <w:t>нульових</w:t>
+      </w:r>
+      <w:proofErr w:type="spellEnd"/>
+      <w:r>
+        <w:rPr>
+          <w:rFonts w:ascii="Times New Roman" w:eastAsia="Times New Roman" w:hAnsi="Times New Roman" w:cs="Times New Roman"/>
+          <w:b/>
+          <w:bCs/>
+          <w:i/>
+          <w:iCs/>
+          <w:strike/>
+          <w:color w:val="202124"/>
+          <w:sz w:val="24"/>
+          <w:szCs w:val="24"/>
+          <w:lang w:val="en-GB" w:eastAsia="de-DE"/>
+        </w:rPr>
+        <w:t xml:space="preserve"> </w:t>
+      </w:r>
+      <w:proofErr w:type="spellStart"/>
+      <w:r>
+        <w:rPr>
+          <w:rFonts w:ascii="Times New Roman" w:eastAsia="Times New Roman" w:hAnsi="Times New Roman" w:cs="Times New Roman"/>
+          <w:b/>
+          <w:bCs/>
+          <w:i/>
+          <w:iCs/>
+          <w:strike/>
+          <w:color w:val="202124"/>
+          <w:sz w:val="24"/>
+          <w:szCs w:val="24"/>
+          <w:lang w:val="en-GB" w:eastAsia="de-DE"/>
+        </w:rPr>
+        <w:t>значень</w:t>
+      </w:r>
+      <w:proofErr w:type="spellEnd"/>
+      <w:r>
+        <w:rPr>
+          <w:rFonts w:ascii="Times New Roman" w:eastAsia="Times New Roman" w:hAnsi="Times New Roman" w:cs="Times New Roman"/>
+          <w:b/>
+          <w:bCs/>
+          <w:i/>
+          <w:iCs/>
+          <w:strike/>
+          <w:color w:val="202124"/>
+          <w:sz w:val="24"/>
+          <w:szCs w:val="24"/>
+          <w:lang w:val="en-GB" w:eastAsia="de-DE"/>
+        </w:rPr>
+        <w:t xml:space="preserve"> у </w:t>
+      </w:r>
+      <w:proofErr w:type="spellStart"/>
+      <w:r>
+        <w:rPr>
+          <w:rFonts w:ascii="Times New Roman" w:eastAsia="Times New Roman" w:hAnsi="Times New Roman" w:cs="Times New Roman"/>
+          <w:b/>
+          <w:bCs/>
+          <w:i/>
+          <w:iCs/>
+          <w:strike/>
+          <w:color w:val="202124"/>
+          <w:sz w:val="24"/>
+          <w:szCs w:val="24"/>
+          <w:lang w:val="en-GB" w:eastAsia="de-DE"/>
+        </w:rPr>
+        <w:t>кадрі</w:t>
+      </w:r>
+      <w:proofErr w:type="spellEnd"/>
+      <w:r>
+        <w:rPr>
+          <w:rFonts w:ascii="Times New Roman" w:eastAsia="Times New Roman" w:hAnsi="Times New Roman" w:cs="Times New Roman"/>
+          <w:b/>
+          <w:bCs/>
+          <w:i/>
+          <w:iCs/>
+          <w:strike/>
+          <w:color w:val="202124"/>
+          <w:sz w:val="24"/>
+          <w:szCs w:val="24"/>
+          <w:lang w:val="en-GB" w:eastAsia="de-DE"/>
+        </w:rPr>
+        <w:t xml:space="preserve"> </w:t>
+      </w:r>
+      <w:proofErr w:type="spellStart"/>
+      <w:r>
+        <w:rPr>
+          <w:rFonts w:ascii="Times New Roman" w:eastAsia="Times New Roman" w:hAnsi="Times New Roman" w:cs="Times New Roman"/>
+          <w:b/>
+          <w:bCs/>
+          <w:i/>
+          <w:iCs/>
+          <w:strike/>
+          <w:color w:val="202124"/>
+          <w:sz w:val="24"/>
+          <w:szCs w:val="24"/>
+          <w:lang w:val="en-GB" w:eastAsia="de-DE"/>
+        </w:rPr>
+        <w:t>даних</w:t>
+      </w:r>
+      <w:proofErr w:type="spellEnd"/>
+      <w:r>
+        <w:rPr>
+          <w:rFonts w:ascii="Times New Roman" w:eastAsia="Times New Roman" w:hAnsi="Times New Roman" w:cs="Times New Roman"/>
+          <w:b/>
+          <w:bCs/>
+          <w:i/>
+          <w:iCs/>
+          <w:strike/>
+          <w:color w:val="202124"/>
+          <w:sz w:val="24"/>
+          <w:szCs w:val="24"/>
+          <w:lang w:val="en-GB" w:eastAsia="de-DE"/>
+        </w:rPr>
+        <w:t xml:space="preserve"> M: L </w:t>
       </w:r>
       <w:r>
         <w:rPr>
@@ -329,6 +461,7 @@
         </w:rPr>
         <w:t xml:space="preserve"> </w:t>
       </w:r>
+      <w:proofErr w:type="spellStart"/>
       <w:r>
         <w:rPr>
           <w:rFonts w:ascii="Times New Roman" w:eastAsia="Times New Roman" w:hAnsi="Times New Roman" w:cs="Times New Roman"/>
@@ -344,6 +477,7 @@
         </w:rPr>
         <w:t>Резюме</w:t>
       </w:r>
+      <w:proofErr w:type="spellEnd"/>
       <w:r>
         <w:rPr>
           <w:rFonts w:ascii="Times New Roman" w:eastAsia="Times New Roman" w:hAnsi="Times New Roman" w:cs="Times New Roman"/>
@@ -359,6 +493,7 @@
         </w:rPr>
         <w:t xml:space="preserve"> </w:t>
       </w:r>
+      <w:proofErr w:type="spellStart"/>
       <w:r>
         <w:rPr>
           <w:rFonts w:ascii="Times New Roman" w:eastAsia="Times New Roman" w:hAnsi="Times New Roman" w:cs="Times New Roman"/>
@@ -374,6 +509,7 @@
         </w:rPr>
         <w:t>набору</w:t>
       </w:r>
+      <w:proofErr w:type="spellEnd"/>
       <w:r>
         <w:rPr>
           <w:rFonts w:ascii="Times New Roman" w:eastAsia="Times New Roman" w:hAnsi="Times New Roman" w:cs="Times New Roman"/>
@@ -389,6 +525,7 @@
         </w:rPr>
         <w:t xml:space="preserve"> </w:t>
       </w:r>
+      <w:proofErr w:type="spellStart"/>
       <w:r>
         <w:rPr>
           <w:rFonts w:ascii="Times New Roman" w:eastAsia="Times New Roman" w:hAnsi="Times New Roman" w:cs="Times New Roman"/>
@@ -404,6 +541,7 @@
         </w:rPr>
         <w:t>даних</w:t>
       </w:r>
+      <w:proofErr w:type="spellEnd"/>
       <w:r>
         <w:rPr>
           <w:rFonts w:ascii="Times New Roman" w:eastAsia="Times New Roman" w:hAnsi="Times New Roman" w:cs="Times New Roman"/>
@@ -504,6 +642,7 @@
         </w:rPr>
         <w:t xml:space="preserve"> </w:t>
       </w:r>
+      <w:proofErr w:type="spellStart"/>
       <w:r>
         <w:rPr>
           <w:rFonts w:ascii="Times New Roman" w:eastAsia="Times New Roman" w:hAnsi="Times New Roman" w:cs="Times New Roman"/>
@@ -518,20 +657,22 @@
         </w:rPr>
         <w:t>Населення</w:t>
       </w:r>
-      <w:r>
-        <w:rPr>
-          <w:rFonts w:ascii="Times New Roman" w:eastAsia="Times New Roman" w:hAnsi="Times New Roman" w:cs="Times New Roman"/>
-          <w:b/>
-          <w:bCs/>
-          <w:i/>
-          <w:iCs/>
-          <w:color w:val="202124"/>
-          <w:sz w:val="24"/>
-          <w:szCs w:val="24"/>
-          <w:lang w:val="en-GB" w:eastAsia="de-DE"/>
-        </w:rPr>
-        <w:t xml:space="preserve"> </w:t>
-      </w:r>
+      <w:proofErr w:type="spellEnd"/>
+      <w:r>
+        <w:rPr>
+          <w:rFonts w:ascii="Times New Roman" w:eastAsia="Times New Roman" w:hAnsi="Times New Roman" w:cs="Times New Roman"/>
+          <w:b/>
+          <w:bCs/>
+          <w:i/>
+          <w:iCs/>
+          <w:color w:val="202124"/>
+          <w:sz w:val="24"/>
+          <w:szCs w:val="24"/>
+          <w:lang w:val="en-GB" w:eastAsia="de-DE"/>
+        </w:rPr>
+        <w:t xml:space="preserve"> </w:t>
+      </w:r>
+      <w:proofErr w:type="spellStart"/>
       <w:r>
         <w:rPr>
           <w:rFonts w:ascii="Times New Roman" w:eastAsia="Times New Roman" w:hAnsi="Times New Roman" w:cs="Times New Roman"/>
@@ -546,20 +687,22 @@
         </w:rPr>
         <w:t>різних</w:t>
       </w:r>
-      <w:r>
-        <w:rPr>
-          <w:rFonts w:ascii="Times New Roman" w:eastAsia="Times New Roman" w:hAnsi="Times New Roman" w:cs="Times New Roman"/>
-          <w:b/>
-          <w:bCs/>
-          <w:i/>
-          <w:iCs/>
-          <w:color w:val="202124"/>
-          <w:sz w:val="24"/>
-          <w:szCs w:val="24"/>
-          <w:lang w:val="en-GB" w:eastAsia="de-DE"/>
-        </w:rPr>
-        <w:t xml:space="preserve"> </w:t>
-      </w:r>
+      <w:proofErr w:type="spellEnd"/>
+      <w:r>
+        <w:rPr>
+          <w:rFonts w:ascii="Times New Roman" w:eastAsia="Times New Roman" w:hAnsi="Times New Roman" w:cs="Times New Roman"/>
+          <w:b/>
+          <w:bCs/>
+          <w:i/>
+          <w:iCs/>
+          <w:color w:val="202124"/>
+          <w:sz w:val="24"/>
+          <w:szCs w:val="24"/>
+          <w:lang w:val="en-GB" w:eastAsia="de-DE"/>
+        </w:rPr>
+        <w:t xml:space="preserve"> </w:t>
+      </w:r>
+      <w:proofErr w:type="spellStart"/>
       <w:r>
         <w:rPr>
           <w:rFonts w:ascii="Times New Roman" w:eastAsia="Times New Roman" w:hAnsi="Times New Roman" w:cs="Times New Roman"/>
@@ -574,33 +717,20 @@
         </w:rPr>
         <w:t>країн</w:t>
       </w:r>
-      <w:r>
-        <w:rPr>
-          <w:rFonts w:ascii="Times New Roman" w:eastAsia="Times New Roman" w:hAnsi="Times New Roman" w:cs="Times New Roman"/>
-          <w:b/>
-          <w:bCs/>
-          <w:i/>
-          <w:iCs/>
-          <w:color w:val="202124"/>
-          <w:sz w:val="24"/>
-          <w:szCs w:val="24"/>
-          <w:lang w:val="en-GB" w:eastAsia="de-DE"/>
-        </w:rPr>
-        <w:t xml:space="preserve"> </w:t>
-      </w:r>
-      <w:r>
-        <w:rPr>
-          <w:rFonts w:ascii="Times New Roman" w:eastAsia="Times New Roman" w:hAnsi="Times New Roman" w:cs="Times New Roman"/>
-          <w:b/>
-          <w:bCs/>
-          <w:i/>
-          <w:iCs/>
-          <w:color w:val="202124"/>
-          <w:sz w:val="24"/>
-          <w:szCs w:val="24"/>
-          <w:lang w:val="en-GB" w:eastAsia="de-DE"/>
-        </w:rPr>
-        <w:t xml:space="preserve">M: L </w:t>
+      <w:proofErr w:type="spellEnd"/>
+      <w:r>
+        <w:rPr>
+          <w:rFonts w:ascii="Times New Roman" w:eastAsia="Times New Roman" w:hAnsi="Times New Roman" w:cs="Times New Roman"/>
+          <w:b/>
+          <w:bCs/>
+          <w:i/>
+          <w:iCs/>
+          <w:color w:val="202124"/>
+          <w:sz w:val="24"/>
+          <w:szCs w:val="24"/>
+          <w:lang w:val="en-GB" w:eastAsia="de-DE"/>
+        </w:rPr>
+        <w:t xml:space="preserve"> M: L </w:t>
       </w:r>
       <w:r>
         <w:rPr>
@@ -615,6 +745,20 @@
           <w:lang w:val="en-GB" w:eastAsia="de-DE"/>
         </w:rPr>
         <w:t>| Review: A</w:t>
+      </w:r>
+      <w:r>
+        <w:rPr>
+          <w:rFonts w:ascii="Times New Roman" w:eastAsia="Times New Roman" w:hAnsi="Times New Roman" w:cs="Times New Roman"/>
+          <w:b/>
+          <w:bCs/>
+          <w:i/>
+          <w:iCs/>
+          <w:color w:val="202124"/>
+          <w:sz w:val="20"/>
+          <w:szCs w:val="20"/>
+          <w:lang w:val="en-GB" w:eastAsia="de-DE"/>
+        </w:rPr>
+        <w:t xml:space="preserve"> </w:t>
       </w:r>
     </w:p>
     <w:p>
@@ -663,8 +807,20 @@
           <w:szCs w:val="24"/>
           <w:lang w:val="en-GB" w:eastAsia="de-DE"/>
         </w:rPr>
-        <w:t>Plot Frequency of different generations  with countplot</w:t>
-      </w:r>
+        <w:t xml:space="preserve">Plot Frequency of different generations  with </w:t>
+      </w:r>
+      <w:proofErr w:type="spellStart"/>
+      <w:r>
+        <w:rPr>
+          <w:rFonts w:ascii="Times New Roman" w:eastAsia="Times New Roman" w:hAnsi="Times New Roman" w:cs="Times New Roman"/>
+          <w:color w:val="202124"/>
+          <w:sz w:val="24"/>
+          <w:szCs w:val="24"/>
+          <w:lang w:val="en-GB" w:eastAsia="de-DE"/>
+        </w:rPr>
+        <w:t>countplot</w:t>
+      </w:r>
+      <w:proofErr w:type="spellEnd"/>
       <w:r>
         <w:rPr>
           <w:rFonts w:ascii="Times New Roman" w:eastAsia="Times New Roman" w:hAnsi="Times New Roman" w:cs="Times New Roman"/>
@@ -738,20 +894,172 @@
           <w:lang w:val="en-GB" w:eastAsia="de-DE"/>
         </w:rPr>
       </w:pPr>
-      <w:r>
-        <w:rPr>
-          <w:rFonts w:ascii="Times New Roman" w:eastAsia="Times New Roman" w:hAnsi="Times New Roman" w:cs="Times New Roman"/>
-          <w:b/>
-          <w:bCs/>
-          <w:i/>
-          <w:iCs/>
-          <w:color w:val="202124"/>
-          <w:sz w:val="24"/>
-          <w:szCs w:val="24"/>
-          <w:lang w:val="en-GB" w:eastAsia="de-DE"/>
-        </w:rPr>
-        <w:t>Графік Частота різних поколінь із підрахунком</w:t>
-      </w:r>
+      <w:proofErr w:type="spellStart"/>
+      <w:r>
+        <w:rPr>
+          <w:rFonts w:ascii="Times New Roman" w:eastAsia="Times New Roman" w:hAnsi="Times New Roman" w:cs="Times New Roman"/>
+          <w:b/>
+          <w:bCs/>
+          <w:i/>
+          <w:iCs/>
+          <w:color w:val="202124"/>
+          <w:sz w:val="24"/>
+          <w:szCs w:val="24"/>
+          <w:lang w:val="en-GB" w:eastAsia="de-DE"/>
+        </w:rPr>
+        <w:t>Графік</w:t>
+      </w:r>
+      <w:proofErr w:type="spellEnd"/>
+      <w:r>
+        <w:rPr>
+          <w:rFonts w:ascii="Times New Roman" w:eastAsia="Times New Roman" w:hAnsi="Times New Roman" w:cs="Times New Roman"/>
+          <w:b/>
+          <w:bCs/>
+          <w:i/>
+          <w:iCs/>
+          <w:color w:val="202124"/>
+          <w:sz w:val="24"/>
+          <w:szCs w:val="24"/>
+          <w:lang w:val="en-GB" w:eastAsia="de-DE"/>
+        </w:rPr>
+        <w:t xml:space="preserve"> </w:t>
+      </w:r>
+      <w:proofErr w:type="spellStart"/>
+      <w:r>
+        <w:rPr>
+          <w:rFonts w:ascii="Times New Roman" w:eastAsia="Times New Roman" w:hAnsi="Times New Roman" w:cs="Times New Roman"/>
+          <w:b/>
+          <w:bCs/>
+          <w:i/>
+          <w:iCs/>
+          <w:color w:val="202124"/>
+          <w:sz w:val="24"/>
+          <w:szCs w:val="24"/>
+          <w:lang w:val="en-GB" w:eastAsia="de-DE"/>
+        </w:rPr>
+        <w:t>Частота</w:t>
+      </w:r>
+      <w:proofErr w:type="spellEnd"/>
+      <w:r>
+        <w:rPr>
+          <w:rFonts w:ascii="Times New Roman" w:eastAsia="Times New Roman" w:hAnsi="Times New Roman" w:cs="Times New Roman"/>
+          <w:b/>
+          <w:bCs/>
+          <w:i/>
+          <w:iCs/>
+          <w:color w:val="202124"/>
+          <w:sz w:val="24"/>
+          <w:szCs w:val="24"/>
+          <w:lang w:val="en-GB" w:eastAsia="de-DE"/>
+        </w:rPr>
+        <w:t xml:space="preserve"> </w:t>
+      </w:r>
+      <w:proofErr w:type="spellStart"/>
+      <w:r>
+        <w:rPr>
+          <w:rFonts w:ascii="Times New Roman" w:eastAsia="Times New Roman" w:hAnsi="Times New Roman" w:cs="Times New Roman"/>
+          <w:b/>
+          <w:bCs/>
+          <w:i/>
+          <w:iCs/>
+          <w:color w:val="202124"/>
+          <w:sz w:val="24"/>
+          <w:szCs w:val="24"/>
+          <w:lang w:val="en-GB" w:eastAsia="de-DE"/>
+        </w:rPr>
+        <w:t>різних</w:t>
+      </w:r>
+      <w:proofErr w:type="spellEnd"/>
+      <w:r>
+        <w:rPr>
+          <w:rFonts w:ascii="Times New Roman" w:eastAsia="Times New Roman" w:hAnsi="Times New Roman" w:cs="Times New Roman"/>
+          <w:b/>
+          <w:bCs/>
+          <w:i/>
+          <w:iCs/>
+          <w:color w:val="202124"/>
+          <w:sz w:val="24"/>
+          <w:szCs w:val="24"/>
+          <w:lang w:val="en-GB" w:eastAsia="de-DE"/>
+        </w:rPr>
+        <w:t xml:space="preserve"> </w:t>
+      </w:r>
+      <w:proofErr w:type="spellStart"/>
+      <w:r>
+        <w:rPr>
+          <w:rFonts w:ascii="Times New Roman" w:eastAsia="Times New Roman" w:hAnsi="Times New Roman" w:cs="Times New Roman"/>
+          <w:b/>
+          <w:bCs/>
+          <w:i/>
+          <w:iCs/>
+          <w:color w:val="202124"/>
+          <w:sz w:val="24"/>
+          <w:szCs w:val="24"/>
+          <w:lang w:val="en-GB" w:eastAsia="de-DE"/>
+        </w:rPr>
+        <w:t>поколінь</w:t>
+      </w:r>
+      <w:proofErr w:type="spellEnd"/>
+      <w:r>
+        <w:rPr>
+          <w:rFonts w:ascii="Times New Roman" w:eastAsia="Times New Roman" w:hAnsi="Times New Roman" w:cs="Times New Roman"/>
+          <w:b/>
+          <w:bCs/>
+          <w:i/>
+          <w:iCs/>
+          <w:color w:val="202124"/>
+          <w:sz w:val="24"/>
+          <w:szCs w:val="24"/>
+          <w:lang w:val="en-GB" w:eastAsia="de-DE"/>
+        </w:rPr>
+        <w:t xml:space="preserve"> </w:t>
+      </w:r>
+      <w:proofErr w:type="spellStart"/>
+      <w:r>
+        <w:rPr>
+          <w:rFonts w:ascii="Times New Roman" w:eastAsia="Times New Roman" w:hAnsi="Times New Roman" w:cs="Times New Roman"/>
+          <w:b/>
+          <w:bCs/>
+          <w:i/>
+          <w:iCs/>
+          <w:color w:val="202124"/>
+          <w:sz w:val="24"/>
+          <w:szCs w:val="24"/>
+          <w:lang w:val="en-GB" w:eastAsia="de-DE"/>
+        </w:rPr>
+        <w:t>із</w:t>
+      </w:r>
+      <w:proofErr w:type="spellEnd"/>
+      <w:r>
+        <w:rPr>
+          <w:rFonts w:ascii="Times New Roman" w:eastAsia="Times New Roman" w:hAnsi="Times New Roman" w:cs="Times New Roman"/>
+          <w:b/>
+          <w:bCs/>
+          <w:i/>
+          <w:iCs/>
+          <w:color w:val="202124"/>
+          <w:sz w:val="24"/>
+          <w:szCs w:val="24"/>
+          <w:lang w:val="en-GB" w:eastAsia="de-DE"/>
+        </w:rPr>
+        <w:t xml:space="preserve"> </w:t>
+      </w:r>
+      <w:proofErr w:type="spellStart"/>
+      <w:r>
+        <w:rPr>
+          <w:rFonts w:ascii="Times New Roman" w:eastAsia="Times New Roman" w:hAnsi="Times New Roman" w:cs="Times New Roman"/>
+          <w:b/>
+          <w:bCs/>
+          <w:i/>
+          <w:iCs/>
+          <w:color w:val="202124"/>
+          <w:sz w:val="24"/>
+          <w:szCs w:val="24"/>
+          <w:lang w:val="en-GB" w:eastAsia="de-DE"/>
+        </w:rPr>
+        <w:t>підрахунком</w:t>
+      </w:r>
+      <w:proofErr w:type="spellEnd"/>
     </w:p>
     <w:p>
       <w:pPr>
@@ -870,20 +1178,172 @@
           <w:lang w:val="en-GB" w:eastAsia="de-DE"/>
         </w:rPr>
       </w:pPr>
-      <w:r>
-        <w:rPr>
-          <w:rFonts w:ascii="Times New Roman" w:eastAsia="Times New Roman" w:hAnsi="Times New Roman" w:cs="Times New Roman"/>
-          <w:b/>
-          <w:bCs/>
-          <w:i/>
-          <w:iCs/>
-          <w:color w:val="202124"/>
-          <w:sz w:val="24"/>
-          <w:szCs w:val="24"/>
-          <w:lang w:val="en-GB" w:eastAsia="de-DE"/>
-        </w:rPr>
-        <w:t>Графік Кількість самогубств у різних вікових групах</w:t>
-      </w:r>
+      <w:proofErr w:type="spellStart"/>
+      <w:r>
+        <w:rPr>
+          <w:rFonts w:ascii="Times New Roman" w:eastAsia="Times New Roman" w:hAnsi="Times New Roman" w:cs="Times New Roman"/>
+          <w:b/>
+          <w:bCs/>
+          <w:i/>
+          <w:iCs/>
+          <w:color w:val="202124"/>
+          <w:sz w:val="24"/>
+          <w:szCs w:val="24"/>
+          <w:lang w:val="en-GB" w:eastAsia="de-DE"/>
+        </w:rPr>
+        <w:t>Графік</w:t>
+      </w:r>
+      <w:proofErr w:type="spellEnd"/>
+      <w:r>
+        <w:rPr>
+          <w:rFonts w:ascii="Times New Roman" w:eastAsia="Times New Roman" w:hAnsi="Times New Roman" w:cs="Times New Roman"/>
+          <w:b/>
+          <w:bCs/>
+          <w:i/>
+          <w:iCs/>
+          <w:color w:val="202124"/>
+          <w:sz w:val="24"/>
+          <w:szCs w:val="24"/>
+          <w:lang w:val="en-GB" w:eastAsia="de-DE"/>
+        </w:rPr>
+        <w:t xml:space="preserve"> </w:t>
+      </w:r>
+      <w:proofErr w:type="spellStart"/>
+      <w:r>
+        <w:rPr>
+          <w:rFonts w:ascii="Times New Roman" w:eastAsia="Times New Roman" w:hAnsi="Times New Roman" w:cs="Times New Roman"/>
+          <w:b/>
+          <w:bCs/>
+          <w:i/>
+          <w:iCs/>
+          <w:color w:val="202124"/>
+          <w:sz w:val="24"/>
+          <w:szCs w:val="24"/>
+          <w:lang w:val="en-GB" w:eastAsia="de-DE"/>
+        </w:rPr>
+        <w:t>Кількість</w:t>
+      </w:r>
+      <w:proofErr w:type="spellEnd"/>
+      <w:r>
+        <w:rPr>
+          <w:rFonts w:ascii="Times New Roman" w:eastAsia="Times New Roman" w:hAnsi="Times New Roman" w:cs="Times New Roman"/>
+          <w:b/>
+          <w:bCs/>
+          <w:i/>
+          <w:iCs/>
+          <w:color w:val="202124"/>
+          <w:sz w:val="24"/>
+          <w:szCs w:val="24"/>
+          <w:lang w:val="en-GB" w:eastAsia="de-DE"/>
+        </w:rPr>
+        <w:t xml:space="preserve"> </w:t>
+      </w:r>
+      <w:proofErr w:type="spellStart"/>
+      <w:r>
+        <w:rPr>
+          <w:rFonts w:ascii="Times New Roman" w:eastAsia="Times New Roman" w:hAnsi="Times New Roman" w:cs="Times New Roman"/>
+          <w:b/>
+          <w:bCs/>
+          <w:i/>
+          <w:iCs/>
+          <w:color w:val="202124"/>
+          <w:sz w:val="24"/>
+          <w:szCs w:val="24"/>
+          <w:lang w:val="en-GB" w:eastAsia="de-DE"/>
+        </w:rPr>
+        <w:t>самогубств</w:t>
+      </w:r>
+      <w:proofErr w:type="spellEnd"/>
+      <w:r>
+        <w:rPr>
+          <w:rFonts w:ascii="Times New Roman" w:eastAsia="Times New Roman" w:hAnsi="Times New Roman" w:cs="Times New Roman"/>
+          <w:b/>
+          <w:bCs/>
+          <w:i/>
+          <w:iCs/>
+          <w:color w:val="202124"/>
+          <w:sz w:val="24"/>
+          <w:szCs w:val="24"/>
+          <w:lang w:val="en-GB" w:eastAsia="de-DE"/>
+        </w:rPr>
+        <w:t xml:space="preserve"> у </w:t>
+      </w:r>
+      <w:proofErr w:type="spellStart"/>
+      <w:r>
+        <w:rPr>
+          <w:rFonts w:ascii="Times New Roman" w:eastAsia="Times New Roman" w:hAnsi="Times New Roman" w:cs="Times New Roman"/>
+          <w:b/>
+          <w:bCs/>
+          <w:i/>
+          <w:iCs/>
+          <w:color w:val="202124"/>
+          <w:sz w:val="24"/>
+          <w:szCs w:val="24"/>
+          <w:lang w:val="en-GB" w:eastAsia="de-DE"/>
+        </w:rPr>
+        <w:t>різних</w:t>
+      </w:r>
+      <w:proofErr w:type="spellEnd"/>
+      <w:r>
+        <w:rPr>
+          <w:rFonts w:ascii="Times New Roman" w:eastAsia="Times New Roman" w:hAnsi="Times New Roman" w:cs="Times New Roman"/>
+          <w:b/>
+          <w:bCs/>
+          <w:i/>
+          <w:iCs/>
+          <w:color w:val="202124"/>
+          <w:sz w:val="24"/>
+          <w:szCs w:val="24"/>
+          <w:lang w:val="en-GB" w:eastAsia="de-DE"/>
+        </w:rPr>
+        <w:t xml:space="preserve"> </w:t>
+      </w:r>
+      <w:proofErr w:type="spellStart"/>
+      <w:r>
+        <w:rPr>
+          <w:rFonts w:ascii="Times New Roman" w:eastAsia="Times New Roman" w:hAnsi="Times New Roman" w:cs="Times New Roman"/>
+          <w:b/>
+          <w:bCs/>
+          <w:i/>
+          <w:iCs/>
+          <w:color w:val="202124"/>
+          <w:sz w:val="24"/>
+          <w:szCs w:val="24"/>
+          <w:lang w:val="en-GB" w:eastAsia="de-DE"/>
+        </w:rPr>
+        <w:t>вікових</w:t>
+      </w:r>
+      <w:proofErr w:type="spellEnd"/>
+      <w:r>
+        <w:rPr>
+          <w:rFonts w:ascii="Times New Roman" w:eastAsia="Times New Roman" w:hAnsi="Times New Roman" w:cs="Times New Roman"/>
+          <w:b/>
+          <w:bCs/>
+          <w:i/>
+          <w:iCs/>
+          <w:color w:val="202124"/>
+          <w:sz w:val="24"/>
+          <w:szCs w:val="24"/>
+          <w:lang w:val="en-GB" w:eastAsia="de-DE"/>
+        </w:rPr>
+        <w:t xml:space="preserve"> </w:t>
+      </w:r>
+      <w:proofErr w:type="spellStart"/>
+      <w:r>
+        <w:rPr>
+          <w:rFonts w:ascii="Times New Roman" w:eastAsia="Times New Roman" w:hAnsi="Times New Roman" w:cs="Times New Roman"/>
+          <w:b/>
+          <w:bCs/>
+          <w:i/>
+          <w:iCs/>
+          <w:color w:val="202124"/>
+          <w:sz w:val="24"/>
+          <w:szCs w:val="24"/>
+          <w:lang w:val="en-GB" w:eastAsia="de-DE"/>
+        </w:rPr>
+        <w:t>групах</w:t>
+      </w:r>
+      <w:proofErr w:type="spellEnd"/>
     </w:p>
     <w:p>
       <w:pPr>
@@ -1002,20 +1462,142 @@
           <w:lang w:val="en-GB" w:eastAsia="de-DE"/>
         </w:rPr>
       </w:pPr>
-      <w:r>
-        <w:rPr>
-          <w:rFonts w:ascii="Times New Roman" w:eastAsia="Times New Roman" w:hAnsi="Times New Roman" w:cs="Times New Roman"/>
-          <w:b/>
-          <w:bCs/>
-          <w:i/>
-          <w:iCs/>
-          <w:color w:val="202124"/>
-          <w:sz w:val="24"/>
-          <w:szCs w:val="24"/>
-          <w:lang w:val="en-GB" w:eastAsia="de-DE"/>
-        </w:rPr>
-        <w:t>Плануйте самогубства щороку, починаючи з 2000 року</w:t>
-      </w:r>
+      <w:proofErr w:type="spellStart"/>
+      <w:r>
+        <w:rPr>
+          <w:rFonts w:ascii="Times New Roman" w:eastAsia="Times New Roman" w:hAnsi="Times New Roman" w:cs="Times New Roman"/>
+          <w:b/>
+          <w:bCs/>
+          <w:i/>
+          <w:iCs/>
+          <w:color w:val="202124"/>
+          <w:sz w:val="24"/>
+          <w:szCs w:val="24"/>
+          <w:lang w:val="en-GB" w:eastAsia="de-DE"/>
+        </w:rPr>
+        <w:t>Плануйте</w:t>
+      </w:r>
+      <w:proofErr w:type="spellEnd"/>
+      <w:r>
+        <w:rPr>
+          <w:rFonts w:ascii="Times New Roman" w:eastAsia="Times New Roman" w:hAnsi="Times New Roman" w:cs="Times New Roman"/>
+          <w:b/>
+          <w:bCs/>
+          <w:i/>
+          <w:iCs/>
+          <w:color w:val="202124"/>
+          <w:sz w:val="24"/>
+          <w:szCs w:val="24"/>
+          <w:lang w:val="en-GB" w:eastAsia="de-DE"/>
+        </w:rPr>
+        <w:t xml:space="preserve"> </w:t>
+      </w:r>
+      <w:proofErr w:type="spellStart"/>
+      <w:r>
+        <w:rPr>
+          <w:rFonts w:ascii="Times New Roman" w:eastAsia="Times New Roman" w:hAnsi="Times New Roman" w:cs="Times New Roman"/>
+          <w:b/>
+          <w:bCs/>
+          <w:i/>
+          <w:iCs/>
+          <w:color w:val="202124"/>
+          <w:sz w:val="24"/>
+          <w:szCs w:val="24"/>
+          <w:lang w:val="en-GB" w:eastAsia="de-DE"/>
+        </w:rPr>
+        <w:t>самогубства</w:t>
+      </w:r>
+      <w:proofErr w:type="spellEnd"/>
+      <w:r>
+        <w:rPr>
+          <w:rFonts w:ascii="Times New Roman" w:eastAsia="Times New Roman" w:hAnsi="Times New Roman" w:cs="Times New Roman"/>
+          <w:b/>
+          <w:bCs/>
+          <w:i/>
+          <w:iCs/>
+          <w:color w:val="202124"/>
+          <w:sz w:val="24"/>
+          <w:szCs w:val="24"/>
+          <w:lang w:val="en-GB" w:eastAsia="de-DE"/>
+        </w:rPr>
+        <w:t xml:space="preserve"> </w:t>
+      </w:r>
+      <w:proofErr w:type="spellStart"/>
+      <w:r>
+        <w:rPr>
+          <w:rFonts w:ascii="Times New Roman" w:eastAsia="Times New Roman" w:hAnsi="Times New Roman" w:cs="Times New Roman"/>
+          <w:b/>
+          <w:bCs/>
+          <w:i/>
+          <w:iCs/>
+          <w:color w:val="202124"/>
+          <w:sz w:val="24"/>
+          <w:szCs w:val="24"/>
+          <w:lang w:val="en-GB" w:eastAsia="de-DE"/>
+        </w:rPr>
+        <w:t>щороку</w:t>
+      </w:r>
+      <w:proofErr w:type="spellEnd"/>
+      <w:r>
+        <w:rPr>
+          <w:rFonts w:ascii="Times New Roman" w:eastAsia="Times New Roman" w:hAnsi="Times New Roman" w:cs="Times New Roman"/>
+          <w:b/>
+          <w:bCs/>
+          <w:i/>
+          <w:iCs/>
+          <w:color w:val="202124"/>
+          <w:sz w:val="24"/>
+          <w:szCs w:val="24"/>
+          <w:lang w:val="en-GB" w:eastAsia="de-DE"/>
+        </w:rPr>
+        <w:t xml:space="preserve">, </w:t>
+      </w:r>
+      <w:proofErr w:type="spellStart"/>
+      <w:r>
+        <w:rPr>
+          <w:rFonts w:ascii="Times New Roman" w:eastAsia="Times New Roman" w:hAnsi="Times New Roman" w:cs="Times New Roman"/>
+          <w:b/>
+          <w:bCs/>
+          <w:i/>
+          <w:iCs/>
+          <w:color w:val="202124"/>
+          <w:sz w:val="24"/>
+          <w:szCs w:val="24"/>
+          <w:lang w:val="en-GB" w:eastAsia="de-DE"/>
+        </w:rPr>
+        <w:t>починаючи</w:t>
+      </w:r>
+      <w:proofErr w:type="spellEnd"/>
+      <w:r>
+        <w:rPr>
+          <w:rFonts w:ascii="Times New Roman" w:eastAsia="Times New Roman" w:hAnsi="Times New Roman" w:cs="Times New Roman"/>
+          <w:b/>
+          <w:bCs/>
+          <w:i/>
+          <w:iCs/>
+          <w:color w:val="202124"/>
+          <w:sz w:val="24"/>
+          <w:szCs w:val="24"/>
+          <w:lang w:val="en-GB" w:eastAsia="de-DE"/>
+        </w:rPr>
+        <w:t xml:space="preserve"> з 2000 </w:t>
+      </w:r>
+      <w:proofErr w:type="spellStart"/>
+      <w:r>
+        <w:rPr>
+          <w:rFonts w:ascii="Times New Roman" w:eastAsia="Times New Roman" w:hAnsi="Times New Roman" w:cs="Times New Roman"/>
+          <w:b/>
+          <w:bCs/>
+          <w:i/>
+          <w:iCs/>
+          <w:color w:val="202124"/>
+          <w:sz w:val="24"/>
+          <w:szCs w:val="24"/>
+          <w:lang w:val="en-GB" w:eastAsia="de-DE"/>
+        </w:rPr>
+        <w:t>року</w:t>
+      </w:r>
+      <w:proofErr w:type="spellEnd"/>
     </w:p>
     <w:p>
       <w:pPr>
@@ -1134,20 +1716,142 @@
           <w:lang w:val="en-GB" w:eastAsia="de-DE"/>
         </w:rPr>
       </w:pPr>
-      <w:r>
-        <w:rPr>
-          <w:rFonts w:ascii="Times New Roman" w:eastAsia="Times New Roman" w:hAnsi="Times New Roman" w:cs="Times New Roman"/>
-          <w:b/>
-          <w:bCs/>
-          <w:i/>
-          <w:iCs/>
-          <w:color w:val="202124"/>
-          <w:sz w:val="24"/>
-          <w:szCs w:val="24"/>
-          <w:lang w:val="en-GB" w:eastAsia="de-DE"/>
-        </w:rPr>
-        <w:t>Сюжет Розподіл самогубців/100 тис. поп</w:t>
-      </w:r>
+      <w:proofErr w:type="spellStart"/>
+      <w:r>
+        <w:rPr>
+          <w:rFonts w:ascii="Times New Roman" w:eastAsia="Times New Roman" w:hAnsi="Times New Roman" w:cs="Times New Roman"/>
+          <w:b/>
+          <w:bCs/>
+          <w:i/>
+          <w:iCs/>
+          <w:color w:val="202124"/>
+          <w:sz w:val="24"/>
+          <w:szCs w:val="24"/>
+          <w:lang w:val="en-GB" w:eastAsia="de-DE"/>
+        </w:rPr>
+        <w:t>Сюжет</w:t>
+      </w:r>
+      <w:proofErr w:type="spellEnd"/>
+      <w:r>
+        <w:rPr>
+          <w:rFonts w:ascii="Times New Roman" w:eastAsia="Times New Roman" w:hAnsi="Times New Roman" w:cs="Times New Roman"/>
+          <w:b/>
+          <w:bCs/>
+          <w:i/>
+          <w:iCs/>
+          <w:color w:val="202124"/>
+          <w:sz w:val="24"/>
+          <w:szCs w:val="24"/>
+          <w:lang w:val="en-GB" w:eastAsia="de-DE"/>
+        </w:rPr>
+        <w:t xml:space="preserve"> </w:t>
+      </w:r>
+      <w:proofErr w:type="spellStart"/>
+      <w:r>
+        <w:rPr>
+          <w:rFonts w:ascii="Times New Roman" w:eastAsia="Times New Roman" w:hAnsi="Times New Roman" w:cs="Times New Roman"/>
+          <w:b/>
+          <w:bCs/>
+          <w:i/>
+          <w:iCs/>
+          <w:color w:val="202124"/>
+          <w:sz w:val="24"/>
+          <w:szCs w:val="24"/>
+          <w:lang w:val="en-GB" w:eastAsia="de-DE"/>
+        </w:rPr>
+        <w:t>Розподіл</w:t>
+      </w:r>
+      <w:proofErr w:type="spellEnd"/>
+      <w:r>
+        <w:rPr>
+          <w:rFonts w:ascii="Times New Roman" w:eastAsia="Times New Roman" w:hAnsi="Times New Roman" w:cs="Times New Roman"/>
+          <w:b/>
+          <w:bCs/>
+          <w:i/>
+          <w:iCs/>
+          <w:color w:val="202124"/>
+          <w:sz w:val="24"/>
+          <w:szCs w:val="24"/>
+          <w:lang w:val="en-GB" w:eastAsia="de-DE"/>
+        </w:rPr>
+        <w:t xml:space="preserve"> </w:t>
+      </w:r>
+      <w:proofErr w:type="spellStart"/>
+      <w:r>
+        <w:rPr>
+          <w:rFonts w:ascii="Times New Roman" w:eastAsia="Times New Roman" w:hAnsi="Times New Roman" w:cs="Times New Roman"/>
+          <w:b/>
+          <w:bCs/>
+          <w:i/>
+          <w:iCs/>
+          <w:color w:val="202124"/>
+          <w:sz w:val="24"/>
+          <w:szCs w:val="24"/>
+          <w:lang w:val="en-GB" w:eastAsia="de-DE"/>
+        </w:rPr>
+        <w:t>самогубців</w:t>
+      </w:r>
+      <w:proofErr w:type="spellEnd"/>
+      <w:r>
+        <w:rPr>
+          <w:rFonts w:ascii="Times New Roman" w:eastAsia="Times New Roman" w:hAnsi="Times New Roman" w:cs="Times New Roman"/>
+          <w:b/>
+          <w:bCs/>
+          <w:i/>
+          <w:iCs/>
+          <w:color w:val="202124"/>
+          <w:sz w:val="24"/>
+          <w:szCs w:val="24"/>
+          <w:lang w:val="en-GB" w:eastAsia="de-DE"/>
+        </w:rPr>
+        <w:t xml:space="preserve">/100 </w:t>
+      </w:r>
+      <w:proofErr w:type="spellStart"/>
+      <w:r>
+        <w:rPr>
+          <w:rFonts w:ascii="Times New Roman" w:eastAsia="Times New Roman" w:hAnsi="Times New Roman" w:cs="Times New Roman"/>
+          <w:b/>
+          <w:bCs/>
+          <w:i/>
+          <w:iCs/>
+          <w:color w:val="202124"/>
+          <w:sz w:val="24"/>
+          <w:szCs w:val="24"/>
+          <w:lang w:val="en-GB" w:eastAsia="de-DE"/>
+        </w:rPr>
+        <w:t>тис</w:t>
+      </w:r>
+      <w:proofErr w:type="spellEnd"/>
+      <w:r>
+        <w:rPr>
+          <w:rFonts w:ascii="Times New Roman" w:eastAsia="Times New Roman" w:hAnsi="Times New Roman" w:cs="Times New Roman"/>
+          <w:b/>
+          <w:bCs/>
+          <w:i/>
+          <w:iCs/>
+          <w:color w:val="202124"/>
+          <w:sz w:val="24"/>
+          <w:szCs w:val="24"/>
+          <w:lang w:val="en-GB" w:eastAsia="de-DE"/>
+        </w:rPr>
+        <w:t xml:space="preserve">. </w:t>
+      </w:r>
+      <w:proofErr w:type="spellStart"/>
+      <w:r>
+        <w:rPr>
+          <w:rFonts w:ascii="Times New Roman" w:eastAsia="Times New Roman" w:hAnsi="Times New Roman" w:cs="Times New Roman"/>
+          <w:b/>
+          <w:bCs/>
+          <w:i/>
+          <w:iCs/>
+          <w:color w:val="202124"/>
+          <w:sz w:val="24"/>
+          <w:szCs w:val="24"/>
+          <w:lang w:val="en-GB" w:eastAsia="de-DE"/>
+        </w:rPr>
+        <w:t>поп</w:t>
+      </w:r>
+      <w:proofErr w:type="spellEnd"/>
     </w:p>
     <w:p>
       <w:pPr>
@@ -1278,8 +1982,114 @@
           <w:szCs w:val="24"/>
           <w:lang w:val="en-GB" w:eastAsia="de-DE"/>
         </w:rPr>
-        <w:t>Топ-10 країн з максимальною кількістю самогубств</w:t>
-      </w:r>
+        <w:t xml:space="preserve">Топ-10 </w:t>
+      </w:r>
+      <w:proofErr w:type="spellStart"/>
+      <w:r>
+        <w:rPr>
+          <w:rFonts w:ascii="Times New Roman" w:eastAsia="Times New Roman" w:hAnsi="Times New Roman" w:cs="Times New Roman"/>
+          <w:b/>
+          <w:bCs/>
+          <w:i/>
+          <w:iCs/>
+          <w:color w:val="202124"/>
+          <w:sz w:val="24"/>
+          <w:szCs w:val="24"/>
+          <w:lang w:val="en-GB" w:eastAsia="de-DE"/>
+        </w:rPr>
+        <w:t>країн</w:t>
+      </w:r>
+      <w:proofErr w:type="spellEnd"/>
+      <w:r>
+        <w:rPr>
+          <w:rFonts w:ascii="Times New Roman" w:eastAsia="Times New Roman" w:hAnsi="Times New Roman" w:cs="Times New Roman"/>
+          <w:b/>
+          <w:bCs/>
+          <w:i/>
+          <w:iCs/>
+          <w:color w:val="202124"/>
+          <w:sz w:val="24"/>
+          <w:szCs w:val="24"/>
+          <w:lang w:val="en-GB" w:eastAsia="de-DE"/>
+        </w:rPr>
+        <w:t xml:space="preserve"> з </w:t>
+      </w:r>
+      <w:proofErr w:type="spellStart"/>
+      <w:r>
+        <w:rPr>
+          <w:rFonts w:ascii="Times New Roman" w:eastAsia="Times New Roman" w:hAnsi="Times New Roman" w:cs="Times New Roman"/>
+          <w:b/>
+          <w:bCs/>
+          <w:i/>
+          <w:iCs/>
+          <w:color w:val="202124"/>
+          <w:sz w:val="24"/>
+          <w:szCs w:val="24"/>
+          <w:lang w:val="en-GB" w:eastAsia="de-DE"/>
+        </w:rPr>
+        <w:t>максимальною</w:t>
+      </w:r>
+      <w:proofErr w:type="spellEnd"/>
+      <w:r>
+        <w:rPr>
+          <w:rFonts w:ascii="Times New Roman" w:eastAsia="Times New Roman" w:hAnsi="Times New Roman" w:cs="Times New Roman"/>
+          <w:b/>
+          <w:bCs/>
+          <w:i/>
+          <w:iCs/>
+          <w:color w:val="202124"/>
+          <w:sz w:val="24"/>
+          <w:szCs w:val="24"/>
+          <w:lang w:val="en-GB" w:eastAsia="de-DE"/>
+        </w:rPr>
+        <w:t xml:space="preserve"> </w:t>
+      </w:r>
+      <w:proofErr w:type="spellStart"/>
+      <w:r>
+        <w:rPr>
+          <w:rFonts w:ascii="Times New Roman" w:eastAsia="Times New Roman" w:hAnsi="Times New Roman" w:cs="Times New Roman"/>
+          <w:b/>
+          <w:bCs/>
+          <w:i/>
+          <w:iCs/>
+          <w:color w:val="202124"/>
+          <w:sz w:val="24"/>
+          <w:szCs w:val="24"/>
+          <w:lang w:val="en-GB" w:eastAsia="de-DE"/>
+        </w:rPr>
+        <w:t>кількістю</w:t>
+      </w:r>
+      <w:proofErr w:type="spellEnd"/>
+      <w:r>
+        <w:rPr>
+          <w:rFonts w:ascii="Times New Roman" w:eastAsia="Times New Roman" w:hAnsi="Times New Roman" w:cs="Times New Roman"/>
+          <w:b/>
+          <w:bCs/>
+          <w:i/>
+          <w:iCs/>
+          <w:color w:val="202124"/>
+          <w:sz w:val="24"/>
+          <w:szCs w:val="24"/>
+          <w:lang w:val="en-GB" w:eastAsia="de-DE"/>
+        </w:rPr>
+        <w:t xml:space="preserve"> </w:t>
+      </w:r>
+      <w:proofErr w:type="spellStart"/>
+      <w:r>
+        <w:rPr>
+          <w:rFonts w:ascii="Times New Roman" w:eastAsia="Times New Roman" w:hAnsi="Times New Roman" w:cs="Times New Roman"/>
+          <w:b/>
+          <w:bCs/>
+          <w:i/>
+          <w:iCs/>
+          <w:color w:val="202124"/>
+          <w:sz w:val="24"/>
+          <w:szCs w:val="24"/>
+          <w:lang w:val="en-GB" w:eastAsia="de-DE"/>
+        </w:rPr>
+        <w:t>самогубств</w:t>
+      </w:r>
+      <w:proofErr w:type="spellEnd"/>
     </w:p>
     <w:p>
       <w:pPr>
@@ -1398,20 +2208,112 @@
           <w:lang w:val="en-GB" w:eastAsia="de-DE"/>
         </w:rPr>
       </w:pPr>
-      <w:r>
-        <w:rPr>
-          <w:rFonts w:ascii="Times New Roman" w:eastAsia="Times New Roman" w:hAnsi="Times New Roman" w:cs="Times New Roman"/>
-          <w:b/>
-          <w:bCs/>
-          <w:i/>
-          <w:iCs/>
-          <w:color w:val="202124"/>
-          <w:sz w:val="24"/>
-          <w:szCs w:val="24"/>
-          <w:lang w:val="en-GB" w:eastAsia="de-DE"/>
-        </w:rPr>
-        <w:t>Щороку змінюється кількість самогубств</w:t>
-      </w:r>
+      <w:proofErr w:type="spellStart"/>
+      <w:r>
+        <w:rPr>
+          <w:rFonts w:ascii="Times New Roman" w:eastAsia="Times New Roman" w:hAnsi="Times New Roman" w:cs="Times New Roman"/>
+          <w:b/>
+          <w:bCs/>
+          <w:i/>
+          <w:iCs/>
+          <w:color w:val="202124"/>
+          <w:sz w:val="24"/>
+          <w:szCs w:val="24"/>
+          <w:lang w:val="en-GB" w:eastAsia="de-DE"/>
+        </w:rPr>
+        <w:t>Щороку</w:t>
+      </w:r>
+      <w:proofErr w:type="spellEnd"/>
+      <w:r>
+        <w:rPr>
+          <w:rFonts w:ascii="Times New Roman" w:eastAsia="Times New Roman" w:hAnsi="Times New Roman" w:cs="Times New Roman"/>
+          <w:b/>
+          <w:bCs/>
+          <w:i/>
+          <w:iCs/>
+          <w:color w:val="202124"/>
+          <w:sz w:val="24"/>
+          <w:szCs w:val="24"/>
+          <w:lang w:val="en-GB" w:eastAsia="de-DE"/>
+        </w:rPr>
+        <w:t xml:space="preserve"> </w:t>
+      </w:r>
+      <w:proofErr w:type="spellStart"/>
+      <w:r>
+        <w:rPr>
+          <w:rFonts w:ascii="Times New Roman" w:eastAsia="Times New Roman" w:hAnsi="Times New Roman" w:cs="Times New Roman"/>
+          <w:b/>
+          <w:bCs/>
+          <w:i/>
+          <w:iCs/>
+          <w:color w:val="202124"/>
+          <w:sz w:val="24"/>
+          <w:szCs w:val="24"/>
+          <w:lang w:val="en-GB" w:eastAsia="de-DE"/>
+        </w:rPr>
+        <w:t>змінюється</w:t>
+      </w:r>
+      <w:proofErr w:type="spellEnd"/>
+      <w:r>
+        <w:rPr>
+          <w:rFonts w:ascii="Times New Roman" w:eastAsia="Times New Roman" w:hAnsi="Times New Roman" w:cs="Times New Roman"/>
+          <w:b/>
+          <w:bCs/>
+          <w:i/>
+          <w:iCs/>
+          <w:color w:val="202124"/>
+          <w:sz w:val="24"/>
+          <w:szCs w:val="24"/>
+          <w:lang w:val="en-GB" w:eastAsia="de-DE"/>
+        </w:rPr>
+        <w:t xml:space="preserve"> </w:t>
+      </w:r>
+      <w:proofErr w:type="spellStart"/>
+      <w:r>
+        <w:rPr>
+          <w:rFonts w:ascii="Times New Roman" w:eastAsia="Times New Roman" w:hAnsi="Times New Roman" w:cs="Times New Roman"/>
+          <w:b/>
+          <w:bCs/>
+          <w:i/>
+          <w:iCs/>
+          <w:color w:val="202124"/>
+          <w:sz w:val="24"/>
+          <w:szCs w:val="24"/>
+          <w:lang w:val="en-GB" w:eastAsia="de-DE"/>
+        </w:rPr>
+        <w:t>кількість</w:t>
+      </w:r>
+      <w:proofErr w:type="spellEnd"/>
+      <w:r>
+        <w:rPr>
+          <w:rFonts w:ascii="Times New Roman" w:eastAsia="Times New Roman" w:hAnsi="Times New Roman" w:cs="Times New Roman"/>
+          <w:b/>
+          <w:bCs/>
+          <w:i/>
+          <w:iCs/>
+          <w:color w:val="202124"/>
+          <w:sz w:val="24"/>
+          <w:szCs w:val="24"/>
+          <w:lang w:val="en-GB" w:eastAsia="de-DE"/>
+        </w:rPr>
+        <w:t xml:space="preserve"> </w:t>
+      </w:r>
+      <w:proofErr w:type="spellStart"/>
+      <w:r>
+        <w:rPr>
+          <w:rFonts w:ascii="Times New Roman" w:eastAsia="Times New Roman" w:hAnsi="Times New Roman" w:cs="Times New Roman"/>
+          <w:b/>
+          <w:bCs/>
+          <w:i/>
+          <w:iCs/>
+          <w:color w:val="202124"/>
+          <w:sz w:val="24"/>
+          <w:szCs w:val="24"/>
+          <w:lang w:val="en-GB" w:eastAsia="de-DE"/>
+        </w:rPr>
+        <w:t>самогубств</w:t>
+      </w:r>
+      <w:proofErr w:type="spellEnd"/>
     </w:p>
     <w:p>
       <w:pPr>
@@ -1459,32 +2361,146 @@
           <w:szCs w:val="24"/>
           <w:lang w:val="en-GB" w:eastAsia="de-DE"/>
         </w:rPr>
-        <w:t>Change in gdp_per_capita per year</w:t>
-      </w:r>
-      <w:r>
-        <w:rPr>
-          <w:rFonts w:ascii="Times New Roman" w:eastAsia="Times New Roman" w:hAnsi="Times New Roman" w:cs="Times New Roman"/>
-          <w:color w:val="202124"/>
-          <w:sz w:val="24"/>
-          <w:szCs w:val="24"/>
-          <w:lang w:val="en-GB" w:eastAsia="de-DE"/>
-        </w:rPr>
-        <w:t xml:space="preserve"> </w:t>
-      </w:r>
-      <w:r>
-        <w:rPr>
-          <w:rFonts w:ascii="Times New Roman" w:eastAsia="Times New Roman" w:hAnsi="Times New Roman" w:cs="Times New Roman"/>
-          <w:b/>
-          <w:bCs/>
-          <w:i/>
-          <w:iCs/>
-          <w:color w:val="202124"/>
-          <w:sz w:val="24"/>
-          <w:szCs w:val="24"/>
-          <w:lang w:val="en-GB" w:eastAsia="de-DE"/>
-        </w:rPr>
-        <w:t>Зміна gdp_per_capita за рік</w:t>
-      </w:r>
+        <w:t xml:space="preserve">Change in </w:t>
+      </w:r>
+      <w:proofErr w:type="spellStart"/>
+      <w:r>
+        <w:rPr>
+          <w:rFonts w:ascii="Times New Roman" w:eastAsia="Times New Roman" w:hAnsi="Times New Roman" w:cs="Times New Roman"/>
+          <w:color w:val="202124"/>
+          <w:sz w:val="24"/>
+          <w:szCs w:val="24"/>
+          <w:lang w:val="en-GB" w:eastAsia="de-DE"/>
+        </w:rPr>
+        <w:t>gdp_per_capita</w:t>
+      </w:r>
+      <w:proofErr w:type="spellEnd"/>
+      <w:r>
+        <w:rPr>
+          <w:rFonts w:ascii="Times New Roman" w:eastAsia="Times New Roman" w:hAnsi="Times New Roman" w:cs="Times New Roman"/>
+          <w:color w:val="202124"/>
+          <w:sz w:val="24"/>
+          <w:szCs w:val="24"/>
+          <w:lang w:val="en-GB" w:eastAsia="de-DE"/>
+        </w:rPr>
+        <w:t xml:space="preserve"> per year</w:t>
+      </w:r>
+      <w:r>
+        <w:rPr>
+          <w:rFonts w:ascii="Times New Roman" w:eastAsia="Times New Roman" w:hAnsi="Times New Roman" w:cs="Times New Roman"/>
+          <w:color w:val="202124"/>
+          <w:sz w:val="24"/>
+          <w:szCs w:val="24"/>
+          <w:lang w:val="en-GB" w:eastAsia="de-DE"/>
+        </w:rPr>
+        <w:t xml:space="preserve"> </w:t>
+      </w:r>
+      <w:proofErr w:type="spellStart"/>
+      <w:r>
+        <w:rPr>
+          <w:rFonts w:ascii="Times New Roman" w:eastAsia="Times New Roman" w:hAnsi="Times New Roman" w:cs="Times New Roman"/>
+          <w:b/>
+          <w:bCs/>
+          <w:i/>
+          <w:iCs/>
+          <w:color w:val="202124"/>
+          <w:sz w:val="24"/>
+          <w:szCs w:val="24"/>
+          <w:lang w:val="en-GB" w:eastAsia="de-DE"/>
+        </w:rPr>
+        <w:t>Зміна</w:t>
+      </w:r>
+      <w:proofErr w:type="spellEnd"/>
+      <w:r>
+        <w:rPr>
+          <w:rFonts w:ascii="Times New Roman" w:eastAsia="Times New Roman" w:hAnsi="Times New Roman" w:cs="Times New Roman"/>
+          <w:b/>
+          <w:bCs/>
+          <w:i/>
+          <w:iCs/>
+          <w:color w:val="202124"/>
+          <w:sz w:val="24"/>
+          <w:szCs w:val="24"/>
+          <w:lang w:val="en-GB" w:eastAsia="de-DE"/>
+        </w:rPr>
+        <w:t xml:space="preserve"> </w:t>
+      </w:r>
+      <w:proofErr w:type="spellStart"/>
+      <w:r>
+        <w:rPr>
+          <w:rFonts w:ascii="Times New Roman" w:eastAsia="Times New Roman" w:hAnsi="Times New Roman" w:cs="Times New Roman"/>
+          <w:b/>
+          <w:bCs/>
+          <w:i/>
+          <w:iCs/>
+          <w:color w:val="202124"/>
+          <w:sz w:val="24"/>
+          <w:szCs w:val="24"/>
+          <w:lang w:val="en-GB" w:eastAsia="de-DE"/>
+        </w:rPr>
+        <w:t>gdp_per_capita</w:t>
+      </w:r>
+      <w:proofErr w:type="spellEnd"/>
+      <w:r>
+        <w:rPr>
+          <w:rFonts w:ascii="Times New Roman" w:eastAsia="Times New Roman" w:hAnsi="Times New Roman" w:cs="Times New Roman"/>
+          <w:b/>
+          <w:bCs/>
+          <w:i/>
+          <w:iCs/>
+          <w:color w:val="202124"/>
+          <w:sz w:val="24"/>
+          <w:szCs w:val="24"/>
+          <w:lang w:val="en-GB" w:eastAsia="de-DE"/>
+        </w:rPr>
+        <w:t xml:space="preserve"> </w:t>
+      </w:r>
+      <w:proofErr w:type="spellStart"/>
+      <w:r>
+        <w:rPr>
+          <w:rFonts w:ascii="Times New Roman" w:eastAsia="Times New Roman" w:hAnsi="Times New Roman" w:cs="Times New Roman"/>
+          <w:b/>
+          <w:bCs/>
+          <w:i/>
+          <w:iCs/>
+          <w:color w:val="202124"/>
+          <w:sz w:val="24"/>
+          <w:szCs w:val="24"/>
+          <w:lang w:val="en-GB" w:eastAsia="de-DE"/>
+        </w:rPr>
+        <w:t>за</w:t>
+      </w:r>
+      <w:proofErr w:type="spellEnd"/>
+      <w:r>
+        <w:rPr>
+          <w:rFonts w:ascii="Times New Roman" w:eastAsia="Times New Roman" w:hAnsi="Times New Roman" w:cs="Times New Roman"/>
+          <w:b/>
+          <w:bCs/>
+          <w:i/>
+          <w:iCs/>
+          <w:color w:val="202124"/>
+          <w:sz w:val="24"/>
+          <w:szCs w:val="24"/>
+          <w:lang w:val="en-GB" w:eastAsia="de-DE"/>
+        </w:rPr>
+        <w:t xml:space="preserve"> </w:t>
+      </w:r>
+      <w:proofErr w:type="spellStart"/>
+      <w:r>
+        <w:rPr>
+          <w:rFonts w:ascii="Times New Roman" w:eastAsia="Times New Roman" w:hAnsi="Times New Roman" w:cs="Times New Roman"/>
+          <w:b/>
+          <w:bCs/>
+          <w:i/>
+          <w:iCs/>
+          <w:color w:val="202124"/>
+          <w:sz w:val="24"/>
+          <w:szCs w:val="24"/>
+          <w:lang w:val="en-GB" w:eastAsia="de-DE"/>
+        </w:rPr>
+        <w:t>рік</w:t>
+      </w:r>
+      <w:proofErr w:type="spellEnd"/>
     </w:p>
     <w:p>
       <w:pPr>
@@ -1615,8 +2631,144 @@
           <w:szCs w:val="24"/>
           <w:lang w:val="en-GB" w:eastAsia="de-DE"/>
         </w:rPr>
-        <w:t>Топ-10 країн з максимальною кількістю самогубств з 1985 року</w:t>
-      </w:r>
+        <w:t xml:space="preserve">Топ-10 </w:t>
+      </w:r>
+      <w:proofErr w:type="spellStart"/>
+      <w:r>
+        <w:rPr>
+          <w:rFonts w:ascii="Times New Roman" w:eastAsia="Times New Roman" w:hAnsi="Times New Roman" w:cs="Times New Roman"/>
+          <w:b/>
+          <w:bCs/>
+          <w:i/>
+          <w:iCs/>
+          <w:color w:val="202124"/>
+          <w:sz w:val="24"/>
+          <w:szCs w:val="24"/>
+          <w:lang w:val="en-GB" w:eastAsia="de-DE"/>
+        </w:rPr>
+        <w:t>країн</w:t>
+      </w:r>
+      <w:proofErr w:type="spellEnd"/>
+      <w:r>
+        <w:rPr>
+          <w:rFonts w:ascii="Times New Roman" w:eastAsia="Times New Roman" w:hAnsi="Times New Roman" w:cs="Times New Roman"/>
+          <w:b/>
+          <w:bCs/>
+          <w:i/>
+          <w:iCs/>
+          <w:color w:val="202124"/>
+          <w:sz w:val="24"/>
+          <w:szCs w:val="24"/>
+          <w:lang w:val="en-GB" w:eastAsia="de-DE"/>
+        </w:rPr>
+        <w:t xml:space="preserve"> з </w:t>
+      </w:r>
+      <w:proofErr w:type="spellStart"/>
+      <w:r>
+        <w:rPr>
+          <w:rFonts w:ascii="Times New Roman" w:eastAsia="Times New Roman" w:hAnsi="Times New Roman" w:cs="Times New Roman"/>
+          <w:b/>
+          <w:bCs/>
+          <w:i/>
+          <w:iCs/>
+          <w:color w:val="202124"/>
+          <w:sz w:val="24"/>
+          <w:szCs w:val="24"/>
+          <w:lang w:val="en-GB" w:eastAsia="de-DE"/>
+        </w:rPr>
+        <w:t>максимальною</w:t>
+      </w:r>
+      <w:proofErr w:type="spellEnd"/>
+      <w:r>
+        <w:rPr>
+          <w:rFonts w:ascii="Times New Roman" w:eastAsia="Times New Roman" w:hAnsi="Times New Roman" w:cs="Times New Roman"/>
+          <w:b/>
+          <w:bCs/>
+          <w:i/>
+          <w:iCs/>
+          <w:color w:val="202124"/>
+          <w:sz w:val="24"/>
+          <w:szCs w:val="24"/>
+          <w:lang w:val="en-GB" w:eastAsia="de-DE"/>
+        </w:rPr>
+        <w:t xml:space="preserve"> </w:t>
+      </w:r>
+      <w:proofErr w:type="spellStart"/>
+      <w:r>
+        <w:rPr>
+          <w:rFonts w:ascii="Times New Roman" w:eastAsia="Times New Roman" w:hAnsi="Times New Roman" w:cs="Times New Roman"/>
+          <w:b/>
+          <w:bCs/>
+          <w:i/>
+          <w:iCs/>
+          <w:color w:val="202124"/>
+          <w:sz w:val="24"/>
+          <w:szCs w:val="24"/>
+          <w:lang w:val="en-GB" w:eastAsia="de-DE"/>
+        </w:rPr>
+        <w:t>кількістю</w:t>
+      </w:r>
+      <w:proofErr w:type="spellEnd"/>
+      <w:r>
+        <w:rPr>
+          <w:rFonts w:ascii="Times New Roman" w:eastAsia="Times New Roman" w:hAnsi="Times New Roman" w:cs="Times New Roman"/>
+          <w:b/>
+          <w:bCs/>
+          <w:i/>
+          <w:iCs/>
+          <w:color w:val="202124"/>
+          <w:sz w:val="24"/>
+          <w:szCs w:val="24"/>
+          <w:lang w:val="en-GB" w:eastAsia="de-DE"/>
+        </w:rPr>
+        <w:t xml:space="preserve"> </w:t>
+      </w:r>
+      <w:proofErr w:type="spellStart"/>
+      <w:r>
+        <w:rPr>
+          <w:rFonts w:ascii="Times New Roman" w:eastAsia="Times New Roman" w:hAnsi="Times New Roman" w:cs="Times New Roman"/>
+          <w:b/>
+          <w:bCs/>
+          <w:i/>
+          <w:iCs/>
+          <w:color w:val="202124"/>
+          <w:sz w:val="24"/>
+          <w:szCs w:val="24"/>
+          <w:lang w:val="en-GB" w:eastAsia="de-DE"/>
+        </w:rPr>
+        <w:t>самогубств</w:t>
+      </w:r>
+      <w:proofErr w:type="spellEnd"/>
+      <w:r>
+        <w:rPr>
+          <w:rFonts w:ascii="Times New Roman" w:eastAsia="Times New Roman" w:hAnsi="Times New Roman" w:cs="Times New Roman"/>
+          <w:b/>
+          <w:bCs/>
+          <w:i/>
+          <w:iCs/>
+          <w:color w:val="202124"/>
+          <w:sz w:val="24"/>
+          <w:szCs w:val="24"/>
+          <w:lang w:val="en-GB" w:eastAsia="de-DE"/>
+        </w:rPr>
+        <w:t xml:space="preserve"> з 1985 </w:t>
+      </w:r>
+      <w:proofErr w:type="spellStart"/>
+      <w:r>
+        <w:rPr>
+          <w:rFonts w:ascii="Times New Roman" w:eastAsia="Times New Roman" w:hAnsi="Times New Roman" w:cs="Times New Roman"/>
+          <w:b/>
+          <w:bCs/>
+          <w:i/>
+          <w:iCs/>
+          <w:color w:val="202124"/>
+          <w:sz w:val="24"/>
+          <w:szCs w:val="24"/>
+          <w:lang w:val="en-GB" w:eastAsia="de-DE"/>
+        </w:rPr>
+        <w:t>року</w:t>
+      </w:r>
+      <w:proofErr w:type="spellEnd"/>
     </w:p>
     <w:p>
       <w:pPr>
@@ -1747,8 +2899,144 @@
           <w:szCs w:val="24"/>
           <w:lang w:val="en-GB" w:eastAsia="de-DE"/>
         </w:rPr>
-        <w:t>Топ-10 країн з найменшою кількістю самогубств з 1985 року</w:t>
-      </w:r>
+        <w:t xml:space="preserve">Топ-10 </w:t>
+      </w:r>
+      <w:proofErr w:type="spellStart"/>
+      <w:r>
+        <w:rPr>
+          <w:rFonts w:ascii="Times New Roman" w:eastAsia="Times New Roman" w:hAnsi="Times New Roman" w:cs="Times New Roman"/>
+          <w:b/>
+          <w:bCs/>
+          <w:i/>
+          <w:iCs/>
+          <w:color w:val="202124"/>
+          <w:sz w:val="24"/>
+          <w:szCs w:val="24"/>
+          <w:lang w:val="en-GB" w:eastAsia="de-DE"/>
+        </w:rPr>
+        <w:t>країн</w:t>
+      </w:r>
+      <w:proofErr w:type="spellEnd"/>
+      <w:r>
+        <w:rPr>
+          <w:rFonts w:ascii="Times New Roman" w:eastAsia="Times New Roman" w:hAnsi="Times New Roman" w:cs="Times New Roman"/>
+          <w:b/>
+          <w:bCs/>
+          <w:i/>
+          <w:iCs/>
+          <w:color w:val="202124"/>
+          <w:sz w:val="24"/>
+          <w:szCs w:val="24"/>
+          <w:lang w:val="en-GB" w:eastAsia="de-DE"/>
+        </w:rPr>
+        <w:t xml:space="preserve"> з </w:t>
+      </w:r>
+      <w:proofErr w:type="spellStart"/>
+      <w:r>
+        <w:rPr>
+          <w:rFonts w:ascii="Times New Roman" w:eastAsia="Times New Roman" w:hAnsi="Times New Roman" w:cs="Times New Roman"/>
+          <w:b/>
+          <w:bCs/>
+          <w:i/>
+          <w:iCs/>
+          <w:color w:val="202124"/>
+          <w:sz w:val="24"/>
+          <w:szCs w:val="24"/>
+          <w:lang w:val="en-GB" w:eastAsia="de-DE"/>
+        </w:rPr>
+        <w:t>найменшою</w:t>
+      </w:r>
+      <w:proofErr w:type="spellEnd"/>
+      <w:r>
+        <w:rPr>
+          <w:rFonts w:ascii="Times New Roman" w:eastAsia="Times New Roman" w:hAnsi="Times New Roman" w:cs="Times New Roman"/>
+          <w:b/>
+          <w:bCs/>
+          <w:i/>
+          <w:iCs/>
+          <w:color w:val="202124"/>
+          <w:sz w:val="24"/>
+          <w:szCs w:val="24"/>
+          <w:lang w:val="en-GB" w:eastAsia="de-DE"/>
+        </w:rPr>
+        <w:t xml:space="preserve"> </w:t>
+      </w:r>
+      <w:proofErr w:type="spellStart"/>
+      <w:r>
+        <w:rPr>
+          <w:rFonts w:ascii="Times New Roman" w:eastAsia="Times New Roman" w:hAnsi="Times New Roman" w:cs="Times New Roman"/>
+          <w:b/>
+          <w:bCs/>
+          <w:i/>
+          <w:iCs/>
+          <w:color w:val="202124"/>
+          <w:sz w:val="24"/>
+          <w:szCs w:val="24"/>
+          <w:lang w:val="en-GB" w:eastAsia="de-DE"/>
+        </w:rPr>
+        <w:t>кількістю</w:t>
+      </w:r>
+      <w:proofErr w:type="spellEnd"/>
+      <w:r>
+        <w:rPr>
+          <w:rFonts w:ascii="Times New Roman" w:eastAsia="Times New Roman" w:hAnsi="Times New Roman" w:cs="Times New Roman"/>
+          <w:b/>
+          <w:bCs/>
+          <w:i/>
+          <w:iCs/>
+          <w:color w:val="202124"/>
+          <w:sz w:val="24"/>
+          <w:szCs w:val="24"/>
+          <w:lang w:val="en-GB" w:eastAsia="de-DE"/>
+        </w:rPr>
+        <w:t xml:space="preserve"> </w:t>
+      </w:r>
+      <w:proofErr w:type="spellStart"/>
+      <w:r>
+        <w:rPr>
+          <w:rFonts w:ascii="Times New Roman" w:eastAsia="Times New Roman" w:hAnsi="Times New Roman" w:cs="Times New Roman"/>
+          <w:b/>
+          <w:bCs/>
+          <w:i/>
+          <w:iCs/>
+          <w:color w:val="202124"/>
+          <w:sz w:val="24"/>
+          <w:szCs w:val="24"/>
+          <w:lang w:val="en-GB" w:eastAsia="de-DE"/>
+        </w:rPr>
+        <w:t>самогубств</w:t>
+      </w:r>
+      <w:proofErr w:type="spellEnd"/>
+      <w:r>
+        <w:rPr>
+          <w:rFonts w:ascii="Times New Roman" w:eastAsia="Times New Roman" w:hAnsi="Times New Roman" w:cs="Times New Roman"/>
+          <w:b/>
+          <w:bCs/>
+          <w:i/>
+          <w:iCs/>
+          <w:color w:val="202124"/>
+          <w:sz w:val="24"/>
+          <w:szCs w:val="24"/>
+          <w:lang w:val="en-GB" w:eastAsia="de-DE"/>
+        </w:rPr>
+        <w:t xml:space="preserve"> з 1985 </w:t>
+      </w:r>
+      <w:proofErr w:type="spellStart"/>
+      <w:r>
+        <w:rPr>
+          <w:rFonts w:ascii="Times New Roman" w:eastAsia="Times New Roman" w:hAnsi="Times New Roman" w:cs="Times New Roman"/>
+          <w:b/>
+          <w:bCs/>
+          <w:i/>
+          <w:iCs/>
+          <w:color w:val="202124"/>
+          <w:sz w:val="24"/>
+          <w:szCs w:val="24"/>
+          <w:lang w:val="en-GB" w:eastAsia="de-DE"/>
+        </w:rPr>
+        <w:t>року</w:t>
+      </w:r>
+      <w:proofErr w:type="spellEnd"/>
     </w:p>
     <w:p>
       <w:pPr>
@@ -1788,26 +3076,73 @@
           <w:lang w:val="en-GB" w:eastAsia="de-DE"/>
         </w:rPr>
       </w:pPr>
-      <w:r>
-        <w:rPr>
-          <w:rFonts w:ascii="Times New Roman" w:eastAsia="Times New Roman" w:hAnsi="Times New Roman" w:cs="Times New Roman"/>
-          <w:color w:val="202124"/>
-          <w:sz w:val="24"/>
-          <w:szCs w:val="24"/>
-          <w:lang w:val="en-GB" w:eastAsia="de-DE"/>
-        </w:rPr>
-        <w:t>Entfernen doppelter Werte</w:t>
-      </w:r>
-      <w:r>
-        <w:rPr>
-          <w:rFonts w:ascii="Times New Roman" w:eastAsia="Times New Roman" w:hAnsi="Times New Roman" w:cs="Times New Roman"/>
-          <w:color w:val="202124"/>
-          <w:sz w:val="24"/>
-          <w:szCs w:val="24"/>
-          <w:lang w:val="en-GB" w:eastAsia="de-DE"/>
-        </w:rPr>
-        <w:t xml:space="preserve"> </w:t>
-      </w:r>
+      <w:proofErr w:type="spellStart"/>
+      <w:r>
+        <w:rPr>
+          <w:rFonts w:ascii="Times New Roman" w:eastAsia="Times New Roman" w:hAnsi="Times New Roman" w:cs="Times New Roman"/>
+          <w:color w:val="202124"/>
+          <w:sz w:val="24"/>
+          <w:szCs w:val="24"/>
+          <w:lang w:val="en-GB" w:eastAsia="de-DE"/>
+        </w:rPr>
+        <w:t>Entfernen</w:t>
+      </w:r>
+      <w:proofErr w:type="spellEnd"/>
+      <w:r>
+        <w:rPr>
+          <w:rFonts w:ascii="Times New Roman" w:eastAsia="Times New Roman" w:hAnsi="Times New Roman" w:cs="Times New Roman"/>
+          <w:color w:val="202124"/>
+          <w:sz w:val="24"/>
+          <w:szCs w:val="24"/>
+          <w:lang w:val="en-GB" w:eastAsia="de-DE"/>
+        </w:rPr>
+        <w:t xml:space="preserve"> </w:t>
+      </w:r>
+      <w:proofErr w:type="spellStart"/>
+      <w:r>
+        <w:rPr>
+          <w:rFonts w:ascii="Times New Roman" w:eastAsia="Times New Roman" w:hAnsi="Times New Roman" w:cs="Times New Roman"/>
+          <w:color w:val="202124"/>
+          <w:sz w:val="24"/>
+          <w:szCs w:val="24"/>
+          <w:lang w:val="en-GB" w:eastAsia="de-DE"/>
+        </w:rPr>
+        <w:t>doppelter</w:t>
+      </w:r>
+      <w:proofErr w:type="spellEnd"/>
+      <w:r>
+        <w:rPr>
+          <w:rFonts w:ascii="Times New Roman" w:eastAsia="Times New Roman" w:hAnsi="Times New Roman" w:cs="Times New Roman"/>
+          <w:color w:val="202124"/>
+          <w:sz w:val="24"/>
+          <w:szCs w:val="24"/>
+          <w:lang w:val="en-GB" w:eastAsia="de-DE"/>
+        </w:rPr>
+        <w:t xml:space="preserve"> </w:t>
+      </w:r>
+      <w:proofErr w:type="spellStart"/>
+      <w:r>
+        <w:rPr>
+          <w:rFonts w:ascii="Times New Roman" w:eastAsia="Times New Roman" w:hAnsi="Times New Roman" w:cs="Times New Roman"/>
+          <w:color w:val="202124"/>
+          <w:sz w:val="24"/>
+          <w:szCs w:val="24"/>
+          <w:lang w:val="en-GB" w:eastAsia="de-DE"/>
+        </w:rPr>
+        <w:t>Werte</w:t>
+      </w:r>
+      <w:proofErr w:type="spellEnd"/>
+      <w:r>
+        <w:rPr>
+          <w:rFonts w:ascii="Times New Roman" w:eastAsia="Times New Roman" w:hAnsi="Times New Roman" w:cs="Times New Roman"/>
+          <w:color w:val="202124"/>
+          <w:sz w:val="24"/>
+          <w:szCs w:val="24"/>
+          <w:lang w:val="en-GB" w:eastAsia="de-DE"/>
+        </w:rPr>
+        <w:t xml:space="preserve"> </w:t>
+      </w:r>
+      <w:proofErr w:type="spellStart"/>
       <w:r>
         <w:rPr>
           <w:rFonts w:ascii="Times New Roman" w:eastAsia="Times New Roman" w:hAnsi="Times New Roman" w:cs="Times New Roman"/>
@@ -1822,20 +3157,22 @@
         </w:rPr>
         <w:t>Видаліть</w:t>
       </w:r>
-      <w:r>
-        <w:rPr>
-          <w:rFonts w:ascii="Times New Roman" w:eastAsia="Times New Roman" w:hAnsi="Times New Roman" w:cs="Times New Roman"/>
-          <w:b/>
-          <w:bCs/>
-          <w:i/>
-          <w:iCs/>
-          <w:color w:val="202124"/>
-          <w:sz w:val="24"/>
-          <w:szCs w:val="24"/>
-          <w:lang w:val="en-GB" w:eastAsia="de-DE"/>
-        </w:rPr>
-        <w:t xml:space="preserve"> </w:t>
-      </w:r>
+      <w:proofErr w:type="spellEnd"/>
+      <w:r>
+        <w:rPr>
+          <w:rFonts w:ascii="Times New Roman" w:eastAsia="Times New Roman" w:hAnsi="Times New Roman" w:cs="Times New Roman"/>
+          <w:b/>
+          <w:bCs/>
+          <w:i/>
+          <w:iCs/>
+          <w:color w:val="202124"/>
+          <w:sz w:val="24"/>
+          <w:szCs w:val="24"/>
+          <w:lang w:val="en-GB" w:eastAsia="de-DE"/>
+        </w:rPr>
+        <w:t xml:space="preserve"> </w:t>
+      </w:r>
+      <w:proofErr w:type="spellStart"/>
       <w:r>
         <w:rPr>
           <w:rFonts w:ascii="Times New Roman" w:eastAsia="Times New Roman" w:hAnsi="Times New Roman" w:cs="Times New Roman"/>
@@ -1850,20 +3187,22 @@
         </w:rPr>
         <w:t>повторювані</w:t>
       </w:r>
-      <w:r>
-        <w:rPr>
-          <w:rFonts w:ascii="Times New Roman" w:eastAsia="Times New Roman" w:hAnsi="Times New Roman" w:cs="Times New Roman"/>
-          <w:b/>
-          <w:bCs/>
-          <w:i/>
-          <w:iCs/>
-          <w:color w:val="202124"/>
-          <w:sz w:val="24"/>
-          <w:szCs w:val="24"/>
-          <w:lang w:val="en-GB" w:eastAsia="de-DE"/>
-        </w:rPr>
-        <w:t xml:space="preserve"> </w:t>
-      </w:r>
+      <w:proofErr w:type="spellEnd"/>
+      <w:r>
+        <w:rPr>
+          <w:rFonts w:ascii="Times New Roman" w:eastAsia="Times New Roman" w:hAnsi="Times New Roman" w:cs="Times New Roman"/>
+          <w:b/>
+          <w:bCs/>
+          <w:i/>
+          <w:iCs/>
+          <w:color w:val="202124"/>
+          <w:sz w:val="24"/>
+          <w:szCs w:val="24"/>
+          <w:lang w:val="en-GB" w:eastAsia="de-DE"/>
+        </w:rPr>
+        <w:t xml:space="preserve"> </w:t>
+      </w:r>
+      <w:proofErr w:type="spellStart"/>
       <w:r>
         <w:rPr>
           <w:rFonts w:ascii="Times New Roman" w:eastAsia="Times New Roman" w:hAnsi="Times New Roman" w:cs="Times New Roman"/>
@@ -1878,33 +3217,20 @@
         </w:rPr>
         <w:t>значення</w:t>
       </w:r>
-      <w:r>
-        <w:rPr>
-          <w:rFonts w:ascii="Times New Roman" w:eastAsia="Times New Roman" w:hAnsi="Times New Roman" w:cs="Times New Roman"/>
-          <w:b/>
-          <w:bCs/>
-          <w:i/>
-          <w:iCs/>
-          <w:color w:val="202124"/>
-          <w:sz w:val="24"/>
-          <w:szCs w:val="24"/>
-          <w:lang w:val="en-GB" w:eastAsia="de-DE"/>
-        </w:rPr>
-        <w:t xml:space="preserve"> </w:t>
-      </w:r>
-      <w:r>
-        <w:rPr>
-          <w:rFonts w:ascii="Times New Roman" w:eastAsia="Times New Roman" w:hAnsi="Times New Roman" w:cs="Times New Roman"/>
-          <w:b/>
-          <w:bCs/>
-          <w:i/>
-          <w:iCs/>
-          <w:color w:val="202124"/>
-          <w:sz w:val="24"/>
-          <w:szCs w:val="24"/>
-          <w:lang w:val="en-GB" w:eastAsia="de-DE"/>
-        </w:rPr>
-        <w:t xml:space="preserve">M: L </w:t>
+      <w:proofErr w:type="spellEnd"/>
+      <w:r>
+        <w:rPr>
+          <w:rFonts w:ascii="Times New Roman" w:eastAsia="Times New Roman" w:hAnsi="Times New Roman" w:cs="Times New Roman"/>
+          <w:b/>
+          <w:bCs/>
+          <w:i/>
+          <w:iCs/>
+          <w:color w:val="202124"/>
+          <w:sz w:val="24"/>
+          <w:szCs w:val="24"/>
+          <w:lang w:val="en-GB" w:eastAsia="de-DE"/>
+        </w:rPr>
+        <w:t xml:space="preserve"> M: L </w:t>
       </w:r>
       <w:r>
         <w:rPr>
@@ -1980,7 +3306,7 @@
           <w:color w:val="202124"/>
           <w:sz w:val="24"/>
           <w:szCs w:val="24"/>
-          <w:lang w:eastAsia="de-DE"/>
+          <w:lang w:val="en-GB" w:eastAsia="de-DE"/>
         </w:rPr>
         <w:t>Welche Variablen sind numerisch?</w:t>
       </w:r>
@@ -1990,35 +3316,139 @@
           <w:color w:val="202124"/>
           <w:sz w:val="24"/>
           <w:szCs w:val="24"/>
-          <w:lang w:eastAsia="de-DE"/>
-        </w:rPr>
-        <w:t xml:space="preserve"> </w:t>
-      </w:r>
-      <w:r>
-        <w:rPr>
-          <w:rFonts w:ascii="Times New Roman" w:eastAsia="Times New Roman" w:hAnsi="Times New Roman" w:cs="Times New Roman"/>
-          <w:b/>
-          <w:bCs/>
-          <w:i/>
-          <w:iCs/>
-          <w:color w:val="202124"/>
-          <w:sz w:val="24"/>
-          <w:szCs w:val="24"/>
-          <w:lang w:eastAsia="de-DE"/>
-        </w:rPr>
-        <w:t>Які змінні є числовими?</w:t>
-      </w:r>
-      <w:r>
-        <w:rPr>
-          <w:rFonts w:ascii="Times New Roman" w:eastAsia="Times New Roman" w:hAnsi="Times New Roman" w:cs="Times New Roman"/>
-          <w:b/>
-          <w:bCs/>
-          <w:i/>
-          <w:iCs/>
-          <w:color w:val="202124"/>
-          <w:sz w:val="24"/>
-          <w:szCs w:val="24"/>
-          <w:lang w:eastAsia="de-DE"/>
+          <w:lang w:val="en-GB" w:eastAsia="de-DE"/>
+        </w:rPr>
+        <w:t xml:space="preserve"> </w:t>
+      </w:r>
+      <w:proofErr w:type="spellStart"/>
+      <w:r>
+        <w:rPr>
+          <w:rFonts w:ascii="Times New Roman" w:eastAsia="Times New Roman" w:hAnsi="Times New Roman" w:cs="Times New Roman"/>
+          <w:b/>
+          <w:bCs/>
+          <w:i/>
+          <w:iCs/>
+          <w:color w:val="202124"/>
+          <w:sz w:val="24"/>
+          <w:szCs w:val="24"/>
+          <w:lang w:eastAsia="de-DE"/>
+        </w:rPr>
+        <w:t>Які</w:t>
+      </w:r>
+      <w:proofErr w:type="spellEnd"/>
+      <w:r>
+        <w:rPr>
+          <w:rFonts w:ascii="Times New Roman" w:eastAsia="Times New Roman" w:hAnsi="Times New Roman" w:cs="Times New Roman"/>
+          <w:b/>
+          <w:bCs/>
+          <w:i/>
+          <w:iCs/>
+          <w:color w:val="202124"/>
+          <w:sz w:val="24"/>
+          <w:szCs w:val="24"/>
+          <w:lang w:val="en-GB" w:eastAsia="de-DE"/>
+        </w:rPr>
+        <w:t xml:space="preserve"> </w:t>
+      </w:r>
+      <w:proofErr w:type="spellStart"/>
+      <w:r>
+        <w:rPr>
+          <w:rFonts w:ascii="Times New Roman" w:eastAsia="Times New Roman" w:hAnsi="Times New Roman" w:cs="Times New Roman"/>
+          <w:b/>
+          <w:bCs/>
+          <w:i/>
+          <w:iCs/>
+          <w:color w:val="202124"/>
+          <w:sz w:val="24"/>
+          <w:szCs w:val="24"/>
+          <w:lang w:eastAsia="de-DE"/>
+        </w:rPr>
+        <w:t>змінні</w:t>
+      </w:r>
+      <w:proofErr w:type="spellEnd"/>
+      <w:r>
+        <w:rPr>
+          <w:rFonts w:ascii="Times New Roman" w:eastAsia="Times New Roman" w:hAnsi="Times New Roman" w:cs="Times New Roman"/>
+          <w:b/>
+          <w:bCs/>
+          <w:i/>
+          <w:iCs/>
+          <w:color w:val="202124"/>
+          <w:sz w:val="24"/>
+          <w:szCs w:val="24"/>
+          <w:lang w:val="en-GB" w:eastAsia="de-DE"/>
+        </w:rPr>
+        <w:t xml:space="preserve"> </w:t>
+      </w:r>
+      <w:r>
+        <w:rPr>
+          <w:rFonts w:ascii="Times New Roman" w:eastAsia="Times New Roman" w:hAnsi="Times New Roman" w:cs="Times New Roman"/>
+          <w:b/>
+          <w:bCs/>
+          <w:i/>
+          <w:iCs/>
+          <w:color w:val="202124"/>
+          <w:sz w:val="24"/>
+          <w:szCs w:val="24"/>
+          <w:lang w:eastAsia="de-DE"/>
+        </w:rPr>
+        <w:t>є</w:t>
+      </w:r>
+      <w:r>
+        <w:rPr>
+          <w:rFonts w:ascii="Times New Roman" w:eastAsia="Times New Roman" w:hAnsi="Times New Roman" w:cs="Times New Roman"/>
+          <w:b/>
+          <w:bCs/>
+          <w:i/>
+          <w:iCs/>
+          <w:color w:val="202124"/>
+          <w:sz w:val="24"/>
+          <w:szCs w:val="24"/>
+          <w:lang w:val="en-GB" w:eastAsia="de-DE"/>
+        </w:rPr>
+        <w:t xml:space="preserve"> </w:t>
+      </w:r>
+      <w:proofErr w:type="spellStart"/>
+      <w:r>
+        <w:rPr>
+          <w:rFonts w:ascii="Times New Roman" w:eastAsia="Times New Roman" w:hAnsi="Times New Roman" w:cs="Times New Roman"/>
+          <w:b/>
+          <w:bCs/>
+          <w:i/>
+          <w:iCs/>
+          <w:color w:val="202124"/>
+          <w:sz w:val="24"/>
+          <w:szCs w:val="24"/>
+          <w:lang w:eastAsia="de-DE"/>
+        </w:rPr>
+        <w:t>числовими</w:t>
+      </w:r>
+      <w:proofErr w:type="spellEnd"/>
+      <w:r>
+        <w:rPr>
+          <w:rFonts w:ascii="Times New Roman" w:eastAsia="Times New Roman" w:hAnsi="Times New Roman" w:cs="Times New Roman"/>
+          <w:b/>
+          <w:bCs/>
+          <w:i/>
+          <w:iCs/>
+          <w:color w:val="202124"/>
+          <w:sz w:val="24"/>
+          <w:szCs w:val="24"/>
+          <w:lang w:val="en-GB" w:eastAsia="de-DE"/>
+        </w:rPr>
+        <w:t>?</w:t>
+      </w:r>
+      <w:r>
+        <w:rPr>
+          <w:rFonts w:ascii="Times New Roman" w:eastAsia="Times New Roman" w:hAnsi="Times New Roman" w:cs="Times New Roman"/>
+          <w:b/>
+          <w:bCs/>
+          <w:i/>
+          <w:iCs/>
+          <w:color w:val="202124"/>
+          <w:sz w:val="24"/>
+          <w:szCs w:val="24"/>
+          <w:lang w:val="en-GB" w:eastAsia="de-DE"/>
         </w:rPr>
         <w:t xml:space="preserve"> </w:t>
       </w:r>
@@ -2105,19 +3535,95 @@
         </w:rPr>
         <w:t xml:space="preserve"> </w:t>
       </w:r>
-      <w:r>
-        <w:rPr>
-          <w:rFonts w:ascii="Times New Roman" w:eastAsia="Times New Roman" w:hAnsi="Times New Roman" w:cs="Times New Roman"/>
-          <w:b/>
-          <w:bCs/>
-          <w:i/>
-          <w:iCs/>
-          <w:color w:val="202124"/>
-          <w:sz w:val="24"/>
-          <w:szCs w:val="24"/>
-          <w:lang w:eastAsia="de-DE"/>
-        </w:rPr>
-        <w:t>Які змінні є категоріальними?</w:t>
+      <w:proofErr w:type="spellStart"/>
+      <w:r>
+        <w:rPr>
+          <w:rFonts w:ascii="Times New Roman" w:eastAsia="Times New Roman" w:hAnsi="Times New Roman" w:cs="Times New Roman"/>
+          <w:b/>
+          <w:bCs/>
+          <w:i/>
+          <w:iCs/>
+          <w:color w:val="202124"/>
+          <w:sz w:val="24"/>
+          <w:szCs w:val="24"/>
+          <w:lang w:eastAsia="de-DE"/>
+        </w:rPr>
+        <w:t>Які</w:t>
+      </w:r>
+      <w:proofErr w:type="spellEnd"/>
+      <w:r>
+        <w:rPr>
+          <w:rFonts w:ascii="Times New Roman" w:eastAsia="Times New Roman" w:hAnsi="Times New Roman" w:cs="Times New Roman"/>
+          <w:b/>
+          <w:bCs/>
+          <w:i/>
+          <w:iCs/>
+          <w:color w:val="202124"/>
+          <w:sz w:val="24"/>
+          <w:szCs w:val="24"/>
+          <w:lang w:eastAsia="de-DE"/>
+        </w:rPr>
+        <w:t xml:space="preserve"> </w:t>
+      </w:r>
+      <w:proofErr w:type="spellStart"/>
+      <w:r>
+        <w:rPr>
+          <w:rFonts w:ascii="Times New Roman" w:eastAsia="Times New Roman" w:hAnsi="Times New Roman" w:cs="Times New Roman"/>
+          <w:b/>
+          <w:bCs/>
+          <w:i/>
+          <w:iCs/>
+          <w:color w:val="202124"/>
+          <w:sz w:val="24"/>
+          <w:szCs w:val="24"/>
+          <w:lang w:eastAsia="de-DE"/>
+        </w:rPr>
+        <w:t>змінні</w:t>
+      </w:r>
+      <w:proofErr w:type="spellEnd"/>
+      <w:r>
+        <w:rPr>
+          <w:rFonts w:ascii="Times New Roman" w:eastAsia="Times New Roman" w:hAnsi="Times New Roman" w:cs="Times New Roman"/>
+          <w:b/>
+          <w:bCs/>
+          <w:i/>
+          <w:iCs/>
+          <w:color w:val="202124"/>
+          <w:sz w:val="24"/>
+          <w:szCs w:val="24"/>
+          <w:lang w:eastAsia="de-DE"/>
+        </w:rPr>
+        <w:t xml:space="preserve"> є </w:t>
+      </w:r>
+      <w:proofErr w:type="spellStart"/>
+      <w:r>
+        <w:rPr>
+          <w:rFonts w:ascii="Times New Roman" w:eastAsia="Times New Roman" w:hAnsi="Times New Roman" w:cs="Times New Roman"/>
+          <w:b/>
+          <w:bCs/>
+          <w:i/>
+          <w:iCs/>
+          <w:color w:val="202124"/>
+          <w:sz w:val="24"/>
+          <w:szCs w:val="24"/>
+          <w:lang w:eastAsia="de-DE"/>
+        </w:rPr>
+        <w:t>категоріальними</w:t>
+      </w:r>
+      <w:proofErr w:type="spellEnd"/>
+      <w:r>
+        <w:rPr>
+          <w:rFonts w:ascii="Times New Roman" w:eastAsia="Times New Roman" w:hAnsi="Times New Roman" w:cs="Times New Roman"/>
+          <w:b/>
+          <w:bCs/>
+          <w:i/>
+          <w:iCs/>
+          <w:color w:val="202124"/>
+          <w:sz w:val="24"/>
+          <w:szCs w:val="24"/>
+          <w:lang w:eastAsia="de-DE"/>
+        </w:rPr>
+        <w:t>?</w:t>
       </w:r>
       <w:r>
         <w:rPr>
@@ -2208,69 +3714,63 @@
           <w:szCs w:val="24"/>
           <w:lang w:eastAsia="de-DE"/>
         </w:rPr>
-        <w:t>ÜBERPRÜFEN Sie die value_counts für jeder Variablen</w:t>
-      </w:r>
-      <w:r>
-        <w:rPr>
-          <w:rFonts w:ascii="Times New Roman" w:eastAsia="Times New Roman" w:hAnsi="Times New Roman" w:cs="Times New Roman"/>
-          <w:color w:val="202124"/>
-          <w:sz w:val="24"/>
-          <w:szCs w:val="24"/>
-          <w:lang w:eastAsia="de-DE"/>
-        </w:rPr>
-        <w:t xml:space="preserve"> </w:t>
-      </w:r>
-      <w:r>
-        <w:rPr>
-          <w:rFonts w:ascii="Times New Roman" w:eastAsia="Times New Roman" w:hAnsi="Times New Roman" w:cs="Times New Roman"/>
-          <w:color w:val="202124"/>
-          <w:sz w:val="24"/>
-          <w:szCs w:val="24"/>
-          <w:lang w:eastAsia="de-DE"/>
-        </w:rPr>
-        <w:t xml:space="preserve"> </w:t>
-      </w:r>
-      <w:r>
-        <w:rPr>
-          <w:rFonts w:ascii="Times New Roman" w:eastAsia="Times New Roman" w:hAnsi="Times New Roman" w:cs="Times New Roman"/>
-          <w:b/>
-          <w:bCs/>
-          <w:i/>
-          <w:iCs/>
-          <w:color w:val="202124"/>
-          <w:sz w:val="24"/>
-          <w:szCs w:val="24"/>
-          <w:lang w:eastAsia="de-DE"/>
-        </w:rPr>
-        <w:t xml:space="preserve">M: </w:t>
-      </w:r>
-      <w:r>
-        <w:rPr>
-          <w:rFonts w:ascii="Times New Roman" w:eastAsia="Times New Roman" w:hAnsi="Times New Roman" w:cs="Times New Roman"/>
-          <w:b/>
-          <w:bCs/>
-          <w:i/>
-          <w:iCs/>
-          <w:color w:val="202124"/>
-          <w:sz w:val="24"/>
-          <w:szCs w:val="24"/>
-          <w:lang w:eastAsia="de-DE"/>
-        </w:rPr>
-        <w:t>A</w:t>
-      </w:r>
-      <w:r>
-        <w:rPr>
-          <w:rFonts w:ascii="Times New Roman" w:eastAsia="Times New Roman" w:hAnsi="Times New Roman" w:cs="Times New Roman"/>
-          <w:b/>
-          <w:bCs/>
-          <w:i/>
-          <w:iCs/>
-          <w:color w:val="202124"/>
-          <w:sz w:val="24"/>
-          <w:szCs w:val="24"/>
-          <w:lang w:eastAsia="de-DE"/>
-        </w:rPr>
-        <w:t xml:space="preserve"> </w:t>
+        <w:t xml:space="preserve">ÜBERPRÜFEN Sie die </w:t>
+      </w:r>
+      <w:proofErr w:type="spellStart"/>
+      <w:r>
+        <w:rPr>
+          <w:rFonts w:ascii="Times New Roman" w:eastAsia="Times New Roman" w:hAnsi="Times New Roman" w:cs="Times New Roman"/>
+          <w:color w:val="202124"/>
+          <w:sz w:val="24"/>
+          <w:szCs w:val="24"/>
+          <w:lang w:eastAsia="de-DE"/>
+        </w:rPr>
+        <w:t>value_counts</w:t>
+      </w:r>
+      <w:proofErr w:type="spellEnd"/>
+      <w:r>
+        <w:rPr>
+          <w:rFonts w:ascii="Times New Roman" w:eastAsia="Times New Roman" w:hAnsi="Times New Roman" w:cs="Times New Roman"/>
+          <w:color w:val="202124"/>
+          <w:sz w:val="24"/>
+          <w:szCs w:val="24"/>
+          <w:lang w:eastAsia="de-DE"/>
+        </w:rPr>
+        <w:t xml:space="preserve"> für jeder Variablen</w:t>
+      </w:r>
+      <w:r>
+        <w:rPr>
+          <w:rFonts w:ascii="Times New Roman" w:eastAsia="Times New Roman" w:hAnsi="Times New Roman" w:cs="Times New Roman"/>
+          <w:color w:val="202124"/>
+          <w:sz w:val="24"/>
+          <w:szCs w:val="24"/>
+          <w:lang w:eastAsia="de-DE"/>
+        </w:rPr>
+        <w:t xml:space="preserve"> </w:t>
+      </w:r>
+      <w:r>
+        <w:rPr>
+          <w:rFonts w:ascii="Times New Roman" w:eastAsia="Times New Roman" w:hAnsi="Times New Roman" w:cs="Times New Roman"/>
+          <w:color w:val="202124"/>
+          <w:sz w:val="24"/>
+          <w:szCs w:val="24"/>
+          <w:lang w:eastAsia="de-DE"/>
+        </w:rPr>
+        <w:t xml:space="preserve"> </w:t>
+      </w:r>
+      <w:r>
+        <w:rPr>
+          <w:rFonts w:ascii="Times New Roman" w:eastAsia="Times New Roman" w:hAnsi="Times New Roman" w:cs="Times New Roman"/>
+          <w:b/>
+          <w:bCs/>
+          <w:i/>
+          <w:iCs/>
+          <w:color w:val="202124"/>
+          <w:sz w:val="24"/>
+          <w:szCs w:val="24"/>
+          <w:lang w:eastAsia="de-DE"/>
+        </w:rPr>
+        <w:t xml:space="preserve">M: A </w:t>
       </w:r>
       <w:r>
         <w:rPr>
@@ -2284,21 +3784,7 @@
           <w:szCs w:val="20"/>
           <w:lang w:eastAsia="de-DE"/>
         </w:rPr>
-        <w:t xml:space="preserve">| Review: </w:t>
-      </w:r>
-      <w:r>
-        <w:rPr>
-          <w:rFonts w:ascii="Times New Roman" w:eastAsia="Times New Roman" w:hAnsi="Times New Roman" w:cs="Times New Roman"/>
-          <w:b/>
-          <w:bCs/>
-          <w:i/>
-          <w:iCs/>
-          <w:color w:val="202124"/>
-          <w:sz w:val="20"/>
-          <w:szCs w:val="20"/>
-          <w:lang w:eastAsia="de-DE"/>
-        </w:rPr>
-        <w:t>L</w:t>
+        <w:t>| Review: L</w:t>
       </w:r>
     </w:p>
     <w:p>
@@ -2347,8 +3833,114 @@
           <w:szCs w:val="24"/>
           <w:lang w:eastAsia="de-DE"/>
         </w:rPr>
-        <w:t>ПЕРЕВІРТЕ value_counts для кожної змінної</w:t>
-      </w:r>
+        <w:t xml:space="preserve">ПЕРЕВІРТЕ </w:t>
+      </w:r>
+      <w:proofErr w:type="spellStart"/>
+      <w:r>
+        <w:rPr>
+          <w:rFonts w:ascii="Times New Roman" w:eastAsia="Times New Roman" w:hAnsi="Times New Roman" w:cs="Times New Roman"/>
+          <w:b/>
+          <w:bCs/>
+          <w:i/>
+          <w:iCs/>
+          <w:color w:val="202124"/>
+          <w:sz w:val="24"/>
+          <w:szCs w:val="24"/>
+          <w:lang w:eastAsia="de-DE"/>
+        </w:rPr>
+        <w:t>value_counts</w:t>
+      </w:r>
+      <w:proofErr w:type="spellEnd"/>
+      <w:r>
+        <w:rPr>
+          <w:rFonts w:ascii="Times New Roman" w:eastAsia="Times New Roman" w:hAnsi="Times New Roman" w:cs="Times New Roman"/>
+          <w:b/>
+          <w:bCs/>
+          <w:i/>
+          <w:iCs/>
+          <w:color w:val="202124"/>
+          <w:sz w:val="24"/>
+          <w:szCs w:val="24"/>
+          <w:lang w:eastAsia="de-DE"/>
+        </w:rPr>
+        <w:t xml:space="preserve"> </w:t>
+      </w:r>
+      <w:proofErr w:type="spellStart"/>
+      <w:r>
+        <w:rPr>
+          <w:rFonts w:ascii="Times New Roman" w:eastAsia="Times New Roman" w:hAnsi="Times New Roman" w:cs="Times New Roman"/>
+          <w:b/>
+          <w:bCs/>
+          <w:i/>
+          <w:iCs/>
+          <w:color w:val="202124"/>
+          <w:sz w:val="24"/>
+          <w:szCs w:val="24"/>
+          <w:lang w:eastAsia="de-DE"/>
+        </w:rPr>
+        <w:t>для</w:t>
+      </w:r>
+      <w:proofErr w:type="spellEnd"/>
+      <w:r>
+        <w:rPr>
+          <w:rFonts w:ascii="Times New Roman" w:eastAsia="Times New Roman" w:hAnsi="Times New Roman" w:cs="Times New Roman"/>
+          <w:b/>
+          <w:bCs/>
+          <w:i/>
+          <w:iCs/>
+          <w:color w:val="202124"/>
+          <w:sz w:val="24"/>
+          <w:szCs w:val="24"/>
+          <w:lang w:eastAsia="de-DE"/>
+        </w:rPr>
+        <w:t xml:space="preserve"> </w:t>
+      </w:r>
+      <w:proofErr w:type="spellStart"/>
+      <w:r>
+        <w:rPr>
+          <w:rFonts w:ascii="Times New Roman" w:eastAsia="Times New Roman" w:hAnsi="Times New Roman" w:cs="Times New Roman"/>
+          <w:b/>
+          <w:bCs/>
+          <w:i/>
+          <w:iCs/>
+          <w:color w:val="202124"/>
+          <w:sz w:val="24"/>
+          <w:szCs w:val="24"/>
+          <w:lang w:eastAsia="de-DE"/>
+        </w:rPr>
+        <w:t>кожної</w:t>
+      </w:r>
+      <w:proofErr w:type="spellEnd"/>
+      <w:r>
+        <w:rPr>
+          <w:rFonts w:ascii="Times New Roman" w:eastAsia="Times New Roman" w:hAnsi="Times New Roman" w:cs="Times New Roman"/>
+          <w:b/>
+          <w:bCs/>
+          <w:i/>
+          <w:iCs/>
+          <w:color w:val="202124"/>
+          <w:sz w:val="24"/>
+          <w:szCs w:val="24"/>
+          <w:lang w:eastAsia="de-DE"/>
+        </w:rPr>
+        <w:t xml:space="preserve"> </w:t>
+      </w:r>
+      <w:proofErr w:type="spellStart"/>
+      <w:r>
+        <w:rPr>
+          <w:rFonts w:ascii="Times New Roman" w:eastAsia="Times New Roman" w:hAnsi="Times New Roman" w:cs="Times New Roman"/>
+          <w:b/>
+          <w:bCs/>
+          <w:i/>
+          <w:iCs/>
+          <w:color w:val="202124"/>
+          <w:sz w:val="24"/>
+          <w:szCs w:val="24"/>
+          <w:lang w:eastAsia="de-DE"/>
+        </w:rPr>
+        <w:t>змінної</w:t>
+      </w:r>
+      <w:proofErr w:type="spellEnd"/>
     </w:p>
     <w:p>
       <w:pPr>
@@ -2392,32 +3984,146 @@
           <w:szCs w:val="24"/>
           <w:lang w:eastAsia="de-DE"/>
         </w:rPr>
-        <w:t>Erkennung und Entfernung von Ausreißern (Outliers)</w:t>
-      </w:r>
-      <w:r>
-        <w:rPr>
-          <w:rFonts w:ascii="Times New Roman" w:eastAsia="Times New Roman" w:hAnsi="Times New Roman" w:cs="Times New Roman"/>
-          <w:color w:val="202124"/>
-          <w:sz w:val="24"/>
-          <w:szCs w:val="24"/>
-          <w:lang w:eastAsia="de-DE"/>
-        </w:rPr>
-        <w:t xml:space="preserve"> </w:t>
-      </w:r>
-      <w:r>
-        <w:rPr>
-          <w:rFonts w:ascii="Times New Roman" w:eastAsia="Times New Roman" w:hAnsi="Times New Roman" w:cs="Times New Roman"/>
-          <w:b/>
-          <w:bCs/>
-          <w:i/>
-          <w:iCs/>
-          <w:color w:val="202124"/>
-          <w:sz w:val="24"/>
-          <w:szCs w:val="24"/>
-          <w:lang w:eastAsia="de-DE"/>
-        </w:rPr>
-        <w:t>Виявлення та видалення викидів</w:t>
-      </w:r>
+        <w:t>Erkennung und Entfernung von Ausreißern (</w:t>
+      </w:r>
+      <w:proofErr w:type="spellStart"/>
+      <w:r>
+        <w:rPr>
+          <w:rFonts w:ascii="Times New Roman" w:eastAsia="Times New Roman" w:hAnsi="Times New Roman" w:cs="Times New Roman"/>
+          <w:color w:val="202124"/>
+          <w:sz w:val="24"/>
+          <w:szCs w:val="24"/>
+          <w:lang w:eastAsia="de-DE"/>
+        </w:rPr>
+        <w:t>Outliers</w:t>
+      </w:r>
+      <w:proofErr w:type="spellEnd"/>
+      <w:r>
+        <w:rPr>
+          <w:rFonts w:ascii="Times New Roman" w:eastAsia="Times New Roman" w:hAnsi="Times New Roman" w:cs="Times New Roman"/>
+          <w:color w:val="202124"/>
+          <w:sz w:val="24"/>
+          <w:szCs w:val="24"/>
+          <w:lang w:eastAsia="de-DE"/>
+        </w:rPr>
+        <w:t>)</w:t>
+      </w:r>
+      <w:r>
+        <w:rPr>
+          <w:rFonts w:ascii="Times New Roman" w:eastAsia="Times New Roman" w:hAnsi="Times New Roman" w:cs="Times New Roman"/>
+          <w:color w:val="202124"/>
+          <w:sz w:val="24"/>
+          <w:szCs w:val="24"/>
+          <w:lang w:eastAsia="de-DE"/>
+        </w:rPr>
+        <w:t xml:space="preserve"> </w:t>
+      </w:r>
+      <w:proofErr w:type="spellStart"/>
+      <w:r>
+        <w:rPr>
+          <w:rFonts w:ascii="Times New Roman" w:eastAsia="Times New Roman" w:hAnsi="Times New Roman" w:cs="Times New Roman"/>
+          <w:b/>
+          <w:bCs/>
+          <w:i/>
+          <w:iCs/>
+          <w:color w:val="202124"/>
+          <w:sz w:val="24"/>
+          <w:szCs w:val="24"/>
+          <w:lang w:eastAsia="de-DE"/>
+        </w:rPr>
+        <w:t>Виявлення</w:t>
+      </w:r>
+      <w:proofErr w:type="spellEnd"/>
+      <w:r>
+        <w:rPr>
+          <w:rFonts w:ascii="Times New Roman" w:eastAsia="Times New Roman" w:hAnsi="Times New Roman" w:cs="Times New Roman"/>
+          <w:b/>
+          <w:bCs/>
+          <w:i/>
+          <w:iCs/>
+          <w:color w:val="202124"/>
+          <w:sz w:val="24"/>
+          <w:szCs w:val="24"/>
+          <w:lang w:eastAsia="de-DE"/>
+        </w:rPr>
+        <w:t xml:space="preserve"> </w:t>
+      </w:r>
+      <w:proofErr w:type="spellStart"/>
+      <w:r>
+        <w:rPr>
+          <w:rFonts w:ascii="Times New Roman" w:eastAsia="Times New Roman" w:hAnsi="Times New Roman" w:cs="Times New Roman"/>
+          <w:b/>
+          <w:bCs/>
+          <w:i/>
+          <w:iCs/>
+          <w:color w:val="202124"/>
+          <w:sz w:val="24"/>
+          <w:szCs w:val="24"/>
+          <w:lang w:eastAsia="de-DE"/>
+        </w:rPr>
+        <w:t>та</w:t>
+      </w:r>
+      <w:proofErr w:type="spellEnd"/>
+      <w:r>
+        <w:rPr>
+          <w:rFonts w:ascii="Times New Roman" w:eastAsia="Times New Roman" w:hAnsi="Times New Roman" w:cs="Times New Roman"/>
+          <w:b/>
+          <w:bCs/>
+          <w:i/>
+          <w:iCs/>
+          <w:color w:val="202124"/>
+          <w:sz w:val="24"/>
+          <w:szCs w:val="24"/>
+          <w:lang w:eastAsia="de-DE"/>
+        </w:rPr>
+        <w:t xml:space="preserve"> </w:t>
+      </w:r>
+      <w:proofErr w:type="spellStart"/>
+      <w:r>
+        <w:rPr>
+          <w:rFonts w:ascii="Times New Roman" w:eastAsia="Times New Roman" w:hAnsi="Times New Roman" w:cs="Times New Roman"/>
+          <w:b/>
+          <w:bCs/>
+          <w:i/>
+          <w:iCs/>
+          <w:color w:val="202124"/>
+          <w:sz w:val="24"/>
+          <w:szCs w:val="24"/>
+          <w:lang w:eastAsia="de-DE"/>
+        </w:rPr>
+        <w:t>видалення</w:t>
+      </w:r>
+      <w:proofErr w:type="spellEnd"/>
+      <w:r>
+        <w:rPr>
+          <w:rFonts w:ascii="Times New Roman" w:eastAsia="Times New Roman" w:hAnsi="Times New Roman" w:cs="Times New Roman"/>
+          <w:b/>
+          <w:bCs/>
+          <w:i/>
+          <w:iCs/>
+          <w:color w:val="202124"/>
+          <w:sz w:val="24"/>
+          <w:szCs w:val="24"/>
+          <w:lang w:eastAsia="de-DE"/>
+        </w:rPr>
+        <w:t xml:space="preserve"> </w:t>
+      </w:r>
+      <w:proofErr w:type="spellStart"/>
+      <w:r>
+        <w:rPr>
+          <w:rFonts w:ascii="Times New Roman" w:eastAsia="Times New Roman" w:hAnsi="Times New Roman" w:cs="Times New Roman"/>
+          <w:b/>
+          <w:bCs/>
+          <w:i/>
+          <w:iCs/>
+          <w:color w:val="202124"/>
+          <w:sz w:val="24"/>
+          <w:szCs w:val="24"/>
+          <w:lang w:eastAsia="de-DE"/>
+        </w:rPr>
+        <w:t>викидів</w:t>
+      </w:r>
+      <w:proofErr w:type="spellEnd"/>
       <w:r>
         <w:rPr>
           <w:rFonts w:ascii="Times New Roman" w:eastAsia="Times New Roman" w:hAnsi="Times New Roman" w:cs="Times New Roman"/>
@@ -2492,7 +4198,7 @@
           <w:color w:val="202124"/>
           <w:sz w:val="24"/>
           <w:szCs w:val="24"/>
-          <w:lang w:eastAsia="de-DE"/>
+          <w:lang w:val="en-GB" w:eastAsia="de-DE"/>
         </w:rPr>
       </w:pPr>
       <w:r>
@@ -2516,75 +4222,109 @@
         </w:rPr>
         <w:t xml:space="preserve"> </w:t>
       </w:r>
-      <w:r>
-        <w:rPr>
-          <w:rFonts w:ascii="Times New Roman" w:eastAsia="Times New Roman" w:hAnsi="Times New Roman" w:cs="Times New Roman"/>
-          <w:b/>
-          <w:bCs/>
-          <w:i/>
-          <w:iCs/>
-          <w:color w:val="202124"/>
-          <w:sz w:val="24"/>
-          <w:szCs w:val="24"/>
-          <w:lang w:eastAsia="de-DE"/>
-        </w:rPr>
-        <w:t>Хто старший контакт?</w:t>
-      </w:r>
-      <w:r>
-        <w:rPr>
-          <w:rFonts w:ascii="Times New Roman" w:eastAsia="Times New Roman" w:hAnsi="Times New Roman" w:cs="Times New Roman"/>
-          <w:b/>
-          <w:bCs/>
-          <w:i/>
-          <w:iCs/>
-          <w:color w:val="202124"/>
-          <w:sz w:val="24"/>
-          <w:szCs w:val="24"/>
-          <w:lang w:eastAsia="de-DE"/>
-        </w:rPr>
-        <w:t xml:space="preserve"> </w:t>
-      </w:r>
-      <w:r>
-        <w:rPr>
-          <w:rFonts w:ascii="Times New Roman" w:eastAsia="Times New Roman" w:hAnsi="Times New Roman" w:cs="Times New Roman"/>
-          <w:b/>
-          <w:bCs/>
-          <w:i/>
-          <w:iCs/>
-          <w:color w:val="202124"/>
-          <w:sz w:val="24"/>
-          <w:szCs w:val="24"/>
-          <w:lang w:eastAsia="de-DE"/>
-        </w:rPr>
-        <w:t xml:space="preserve">M: </w:t>
-      </w:r>
-      <w:r>
-        <w:rPr>
-          <w:rFonts w:ascii="Times New Roman" w:eastAsia="Times New Roman" w:hAnsi="Times New Roman" w:cs="Times New Roman"/>
-          <w:b/>
-          <w:bCs/>
-          <w:i/>
-          <w:iCs/>
-          <w:color w:val="202124"/>
-          <w:sz w:val="24"/>
-          <w:szCs w:val="24"/>
-          <w:lang w:eastAsia="de-DE"/>
-        </w:rPr>
-        <w:t>L</w:t>
-      </w:r>
-      <w:r>
-        <w:rPr>
-          <w:rFonts w:ascii="Times New Roman" w:eastAsia="Times New Roman" w:hAnsi="Times New Roman" w:cs="Times New Roman"/>
-          <w:b/>
-          <w:bCs/>
-          <w:i/>
-          <w:iCs/>
-          <w:color w:val="202124"/>
-          <w:sz w:val="24"/>
-          <w:szCs w:val="24"/>
-          <w:lang w:eastAsia="de-DE"/>
-        </w:rPr>
-        <w:t xml:space="preserve"> </w:t>
+      <w:proofErr w:type="spellStart"/>
+      <w:r>
+        <w:rPr>
+          <w:rFonts w:ascii="Times New Roman" w:eastAsia="Times New Roman" w:hAnsi="Times New Roman" w:cs="Times New Roman"/>
+          <w:b/>
+          <w:bCs/>
+          <w:i/>
+          <w:iCs/>
+          <w:color w:val="202124"/>
+          <w:sz w:val="24"/>
+          <w:szCs w:val="24"/>
+          <w:lang w:eastAsia="de-DE"/>
+        </w:rPr>
+        <w:t>Хто</w:t>
+      </w:r>
+      <w:proofErr w:type="spellEnd"/>
+      <w:r>
+        <w:rPr>
+          <w:rFonts w:ascii="Times New Roman" w:eastAsia="Times New Roman" w:hAnsi="Times New Roman" w:cs="Times New Roman"/>
+          <w:b/>
+          <w:bCs/>
+          <w:i/>
+          <w:iCs/>
+          <w:color w:val="202124"/>
+          <w:sz w:val="24"/>
+          <w:szCs w:val="24"/>
+          <w:lang w:val="en-GB" w:eastAsia="de-DE"/>
+        </w:rPr>
+        <w:t xml:space="preserve"> </w:t>
+      </w:r>
+      <w:proofErr w:type="spellStart"/>
+      <w:r>
+        <w:rPr>
+          <w:rFonts w:ascii="Times New Roman" w:eastAsia="Times New Roman" w:hAnsi="Times New Roman" w:cs="Times New Roman"/>
+          <w:b/>
+          <w:bCs/>
+          <w:i/>
+          <w:iCs/>
+          <w:color w:val="202124"/>
+          <w:sz w:val="24"/>
+          <w:szCs w:val="24"/>
+          <w:lang w:eastAsia="de-DE"/>
+        </w:rPr>
+        <w:t>старший</w:t>
+      </w:r>
+      <w:proofErr w:type="spellEnd"/>
+      <w:r>
+        <w:rPr>
+          <w:rFonts w:ascii="Times New Roman" w:eastAsia="Times New Roman" w:hAnsi="Times New Roman" w:cs="Times New Roman"/>
+          <w:b/>
+          <w:bCs/>
+          <w:i/>
+          <w:iCs/>
+          <w:color w:val="202124"/>
+          <w:sz w:val="24"/>
+          <w:szCs w:val="24"/>
+          <w:lang w:val="en-GB" w:eastAsia="de-DE"/>
+        </w:rPr>
+        <w:t xml:space="preserve"> </w:t>
+      </w:r>
+      <w:proofErr w:type="spellStart"/>
+      <w:r>
+        <w:rPr>
+          <w:rFonts w:ascii="Times New Roman" w:eastAsia="Times New Roman" w:hAnsi="Times New Roman" w:cs="Times New Roman"/>
+          <w:b/>
+          <w:bCs/>
+          <w:i/>
+          <w:iCs/>
+          <w:color w:val="202124"/>
+          <w:sz w:val="24"/>
+          <w:szCs w:val="24"/>
+          <w:lang w:eastAsia="de-DE"/>
+        </w:rPr>
+        <w:t>контакт</w:t>
+      </w:r>
+      <w:proofErr w:type="spellEnd"/>
+      <w:r>
+        <w:rPr>
+          <w:rFonts w:ascii="Times New Roman" w:eastAsia="Times New Roman" w:hAnsi="Times New Roman" w:cs="Times New Roman"/>
+          <w:b/>
+          <w:bCs/>
+          <w:i/>
+          <w:iCs/>
+          <w:color w:val="202124"/>
+          <w:sz w:val="24"/>
+          <w:szCs w:val="24"/>
+          <w:lang w:val="en-GB" w:eastAsia="de-DE"/>
+        </w:rPr>
+        <w:t>?</w:t>
+      </w:r>
+      <w:r>
+        <w:rPr>
+          <w:rFonts w:ascii="Times New Roman" w:eastAsia="Times New Roman" w:hAnsi="Times New Roman" w:cs="Times New Roman"/>
+          <w:b/>
+          <w:bCs/>
+          <w:i/>
+          <w:iCs/>
+          <w:color w:val="202124"/>
+          <w:sz w:val="24"/>
+          <w:szCs w:val="24"/>
+          <w:lang w:val="en-GB" w:eastAsia="de-DE"/>
+        </w:rPr>
+        <w:t xml:space="preserve"> M: L </w:t>
       </w:r>
       <w:r>
         <w:rPr>
@@ -2596,23 +4336,9 @@
           <w:color w:val="202124"/>
           <w:sz w:val="20"/>
           <w:szCs w:val="20"/>
-          <w:lang w:eastAsia="de-DE"/>
-        </w:rPr>
-        <w:t xml:space="preserve">| Review: </w:t>
-      </w:r>
-      <w:r>
-        <w:rPr>
-          <w:rFonts w:ascii="Times New Roman" w:eastAsia="Times New Roman" w:hAnsi="Times New Roman" w:cs="Times New Roman"/>
-          <w:b/>
-          <w:bCs/>
-          <w:i/>
-          <w:iCs/>
-          <w:color w:val="202124"/>
-          <w:sz w:val="20"/>
-          <w:szCs w:val="20"/>
-          <w:lang w:eastAsia="de-DE"/>
-        </w:rPr>
-        <w:t>A</w:t>
+          <w:lang w:val="en-GB" w:eastAsia="de-DE"/>
+        </w:rPr>
+        <w:t>| Review: A</w:t>
       </w:r>
     </w:p>
     <w:p>
@@ -2646,7 +4372,7 @@
           <w:color w:val="202124"/>
           <w:sz w:val="24"/>
           <w:szCs w:val="24"/>
-          <w:lang w:eastAsia="de-DE"/>
+          <w:lang w:val="en-GB" w:eastAsia="de-DE"/>
         </w:rPr>
       </w:pPr>
       <w:r>
@@ -2655,7 +4381,7 @@
           <w:color w:val="202124"/>
           <w:sz w:val="24"/>
           <w:szCs w:val="24"/>
-          <w:lang w:eastAsia="de-DE"/>
+          <w:lang w:val="en-GB" w:eastAsia="de-DE"/>
         </w:rPr>
         <w:t>Überprüfen Sie die Normalitätsverteilung</w:t>
       </w:r>
@@ -2665,51 +4391,99 @@
           <w:color w:val="202124"/>
           <w:sz w:val="24"/>
           <w:szCs w:val="24"/>
-          <w:lang w:eastAsia="de-DE"/>
-        </w:rPr>
-        <w:t xml:space="preserve"> </w:t>
-      </w:r>
-      <w:r>
-        <w:rPr>
-          <w:rFonts w:ascii="Times New Roman" w:eastAsia="Times New Roman" w:hAnsi="Times New Roman" w:cs="Times New Roman"/>
-          <w:b/>
-          <w:bCs/>
-          <w:i/>
-          <w:iCs/>
-          <w:color w:val="202124"/>
-          <w:sz w:val="24"/>
-          <w:szCs w:val="24"/>
-          <w:lang w:eastAsia="de-DE"/>
-        </w:rPr>
-        <w:t>Перевірте розподіл нормальності</w:t>
-      </w:r>
-      <w:r>
-        <w:rPr>
-          <w:rFonts w:ascii="Times New Roman" w:eastAsia="Times New Roman" w:hAnsi="Times New Roman" w:cs="Times New Roman"/>
-          <w:b/>
-          <w:bCs/>
-          <w:i/>
-          <w:iCs/>
-          <w:color w:val="202124"/>
-          <w:sz w:val="24"/>
-          <w:szCs w:val="24"/>
-          <w:lang w:eastAsia="de-DE"/>
-        </w:rPr>
-        <w:t xml:space="preserve"> </w:t>
-      </w:r>
-      <w:r>
-        <w:rPr>
-          <w:rFonts w:ascii="Times New Roman" w:eastAsia="Times New Roman" w:hAnsi="Times New Roman" w:cs="Times New Roman"/>
-          <w:b/>
-          <w:bCs/>
-          <w:i/>
-          <w:iCs/>
-          <w:color w:val="202124"/>
-          <w:sz w:val="24"/>
-          <w:szCs w:val="24"/>
-          <w:lang w:eastAsia="de-DE"/>
-        </w:rPr>
-        <w:t xml:space="preserve">M: A </w:t>
+          <w:lang w:val="en-GB" w:eastAsia="de-DE"/>
+        </w:rPr>
+        <w:t xml:space="preserve"> </w:t>
+      </w:r>
+      <w:proofErr w:type="spellStart"/>
+      <w:r>
+        <w:rPr>
+          <w:rFonts w:ascii="Times New Roman" w:eastAsia="Times New Roman" w:hAnsi="Times New Roman" w:cs="Times New Roman"/>
+          <w:b/>
+          <w:bCs/>
+          <w:i/>
+          <w:iCs/>
+          <w:color w:val="202124"/>
+          <w:sz w:val="24"/>
+          <w:szCs w:val="24"/>
+          <w:lang w:eastAsia="de-DE"/>
+        </w:rPr>
+        <w:t>Перевірте</w:t>
+      </w:r>
+      <w:proofErr w:type="spellEnd"/>
+      <w:r>
+        <w:rPr>
+          <w:rFonts w:ascii="Times New Roman" w:eastAsia="Times New Roman" w:hAnsi="Times New Roman" w:cs="Times New Roman"/>
+          <w:b/>
+          <w:bCs/>
+          <w:i/>
+          <w:iCs/>
+          <w:color w:val="202124"/>
+          <w:sz w:val="24"/>
+          <w:szCs w:val="24"/>
+          <w:lang w:val="en-GB" w:eastAsia="de-DE"/>
+        </w:rPr>
+        <w:t xml:space="preserve"> </w:t>
+      </w:r>
+      <w:proofErr w:type="spellStart"/>
+      <w:r>
+        <w:rPr>
+          <w:rFonts w:ascii="Times New Roman" w:eastAsia="Times New Roman" w:hAnsi="Times New Roman" w:cs="Times New Roman"/>
+          <w:b/>
+          <w:bCs/>
+          <w:i/>
+          <w:iCs/>
+          <w:color w:val="202124"/>
+          <w:sz w:val="24"/>
+          <w:szCs w:val="24"/>
+          <w:lang w:eastAsia="de-DE"/>
+        </w:rPr>
+        <w:t>розподіл</w:t>
+      </w:r>
+      <w:proofErr w:type="spellEnd"/>
+      <w:r>
+        <w:rPr>
+          <w:rFonts w:ascii="Times New Roman" w:eastAsia="Times New Roman" w:hAnsi="Times New Roman" w:cs="Times New Roman"/>
+          <w:b/>
+          <w:bCs/>
+          <w:i/>
+          <w:iCs/>
+          <w:color w:val="202124"/>
+          <w:sz w:val="24"/>
+          <w:szCs w:val="24"/>
+          <w:lang w:val="en-GB" w:eastAsia="de-DE"/>
+        </w:rPr>
+        <w:t xml:space="preserve"> </w:t>
+      </w:r>
+      <w:proofErr w:type="spellStart"/>
+      <w:r>
+        <w:rPr>
+          <w:rFonts w:ascii="Times New Roman" w:eastAsia="Times New Roman" w:hAnsi="Times New Roman" w:cs="Times New Roman"/>
+          <w:b/>
+          <w:bCs/>
+          <w:i/>
+          <w:iCs/>
+          <w:color w:val="202124"/>
+          <w:sz w:val="24"/>
+          <w:szCs w:val="24"/>
+          <w:lang w:eastAsia="de-DE"/>
+        </w:rPr>
+        <w:t>нормальності</w:t>
+      </w:r>
+      <w:proofErr w:type="spellEnd"/>
+      <w:r>
+        <w:rPr>
+          <w:rFonts w:ascii="Times New Roman" w:eastAsia="Times New Roman" w:hAnsi="Times New Roman" w:cs="Times New Roman"/>
+          <w:b/>
+          <w:bCs/>
+          <w:i/>
+          <w:iCs/>
+          <w:color w:val="202124"/>
+          <w:sz w:val="24"/>
+          <w:szCs w:val="24"/>
+          <w:lang w:val="en-GB" w:eastAsia="de-DE"/>
+        </w:rPr>
+        <w:t xml:space="preserve"> M: A </w:t>
       </w:r>
       <w:r>
         <w:rPr>
@@ -2721,7 +4495,7 @@
           <w:color w:val="202124"/>
           <w:sz w:val="20"/>
           <w:szCs w:val="20"/>
-          <w:lang w:eastAsia="de-DE"/>
+          <w:lang w:val="en-GB" w:eastAsia="de-DE"/>
         </w:rPr>
         <w:t>| Review: L</w:t>
       </w:r>
@@ -2768,8 +4542,42 @@
           <w:szCs w:val="24"/>
           <w:lang w:eastAsia="de-DE"/>
         </w:rPr>
-        <w:t>Überprüfen Sie die Korrelation mit der Bibliothek Seaborn und mit der Bibliothek Klib</w:t>
-      </w:r>
+        <w:t xml:space="preserve">Überprüfen Sie die Korrelation mit der Bibliothek </w:t>
+      </w:r>
+      <w:proofErr w:type="spellStart"/>
+      <w:r>
+        <w:rPr>
+          <w:rFonts w:ascii="Times New Roman" w:eastAsia="Times New Roman" w:hAnsi="Times New Roman" w:cs="Times New Roman"/>
+          <w:color w:val="202124"/>
+          <w:sz w:val="24"/>
+          <w:szCs w:val="24"/>
+          <w:lang w:eastAsia="de-DE"/>
+        </w:rPr>
+        <w:t>Seaborn</w:t>
+      </w:r>
+      <w:proofErr w:type="spellEnd"/>
+      <w:r>
+        <w:rPr>
+          <w:rFonts w:ascii="Times New Roman" w:eastAsia="Times New Roman" w:hAnsi="Times New Roman" w:cs="Times New Roman"/>
+          <w:color w:val="202124"/>
+          <w:sz w:val="24"/>
+          <w:szCs w:val="24"/>
+          <w:lang w:eastAsia="de-DE"/>
+        </w:rPr>
+        <w:t xml:space="preserve"> und mit der Bibliothek </w:t>
+      </w:r>
+      <w:proofErr w:type="spellStart"/>
+      <w:r>
+        <w:rPr>
+          <w:rFonts w:ascii="Times New Roman" w:eastAsia="Times New Roman" w:hAnsi="Times New Roman" w:cs="Times New Roman"/>
+          <w:color w:val="202124"/>
+          <w:sz w:val="24"/>
+          <w:szCs w:val="24"/>
+          <w:lang w:eastAsia="de-DE"/>
+        </w:rPr>
+        <w:t>Klib</w:t>
+      </w:r>
+      <w:proofErr w:type="spellEnd"/>
     </w:p>
     <w:p>
       <w:pPr>
@@ -2805,20 +4613,157 @@
           <w:lang w:val="en-GB" w:eastAsia="de-DE"/>
         </w:rPr>
       </w:pPr>
-      <w:r>
-        <w:rPr>
-          <w:rFonts w:ascii="Times New Roman" w:eastAsia="Times New Roman" w:hAnsi="Times New Roman" w:cs="Times New Roman"/>
-          <w:b/>
-          <w:bCs/>
-          <w:i/>
-          <w:iCs/>
-          <w:color w:val="202124"/>
-          <w:sz w:val="24"/>
-          <w:szCs w:val="24"/>
-          <w:lang w:eastAsia="de-DE"/>
-        </w:rPr>
-        <w:t xml:space="preserve">Перевірте кореляцію з бібліотекою Seaborn і бібліотекою </w:t>
-      </w:r>
+      <w:proofErr w:type="spellStart"/>
+      <w:r>
+        <w:rPr>
+          <w:rFonts w:ascii="Times New Roman" w:eastAsia="Times New Roman" w:hAnsi="Times New Roman" w:cs="Times New Roman"/>
+          <w:b/>
+          <w:bCs/>
+          <w:i/>
+          <w:iCs/>
+          <w:color w:val="202124"/>
+          <w:sz w:val="24"/>
+          <w:szCs w:val="24"/>
+          <w:lang w:eastAsia="de-DE"/>
+        </w:rPr>
+        <w:t>Перевірте</w:t>
+      </w:r>
+      <w:proofErr w:type="spellEnd"/>
+      <w:r>
+        <w:rPr>
+          <w:rFonts w:ascii="Times New Roman" w:eastAsia="Times New Roman" w:hAnsi="Times New Roman" w:cs="Times New Roman"/>
+          <w:b/>
+          <w:bCs/>
+          <w:i/>
+          <w:iCs/>
+          <w:color w:val="202124"/>
+          <w:sz w:val="24"/>
+          <w:szCs w:val="24"/>
+          <w:lang w:eastAsia="de-DE"/>
+        </w:rPr>
+        <w:t xml:space="preserve"> </w:t>
+      </w:r>
+      <w:proofErr w:type="spellStart"/>
+      <w:r>
+        <w:rPr>
+          <w:rFonts w:ascii="Times New Roman" w:eastAsia="Times New Roman" w:hAnsi="Times New Roman" w:cs="Times New Roman"/>
+          <w:b/>
+          <w:bCs/>
+          <w:i/>
+          <w:iCs/>
+          <w:color w:val="202124"/>
+          <w:sz w:val="24"/>
+          <w:szCs w:val="24"/>
+          <w:lang w:eastAsia="de-DE"/>
+        </w:rPr>
+        <w:t>кореляцію</w:t>
+      </w:r>
+      <w:proofErr w:type="spellEnd"/>
+      <w:r>
+        <w:rPr>
+          <w:rFonts w:ascii="Times New Roman" w:eastAsia="Times New Roman" w:hAnsi="Times New Roman" w:cs="Times New Roman"/>
+          <w:b/>
+          <w:bCs/>
+          <w:i/>
+          <w:iCs/>
+          <w:color w:val="202124"/>
+          <w:sz w:val="24"/>
+          <w:szCs w:val="24"/>
+          <w:lang w:eastAsia="de-DE"/>
+        </w:rPr>
+        <w:t xml:space="preserve"> з </w:t>
+      </w:r>
+      <w:proofErr w:type="spellStart"/>
+      <w:r>
+        <w:rPr>
+          <w:rFonts w:ascii="Times New Roman" w:eastAsia="Times New Roman" w:hAnsi="Times New Roman" w:cs="Times New Roman"/>
+          <w:b/>
+          <w:bCs/>
+          <w:i/>
+          <w:iCs/>
+          <w:color w:val="202124"/>
+          <w:sz w:val="24"/>
+          <w:szCs w:val="24"/>
+          <w:lang w:eastAsia="de-DE"/>
+        </w:rPr>
+        <w:t>бібліотекою</w:t>
+      </w:r>
+      <w:proofErr w:type="spellEnd"/>
+      <w:r>
+        <w:rPr>
+          <w:rFonts w:ascii="Times New Roman" w:eastAsia="Times New Roman" w:hAnsi="Times New Roman" w:cs="Times New Roman"/>
+          <w:b/>
+          <w:bCs/>
+          <w:i/>
+          <w:iCs/>
+          <w:color w:val="202124"/>
+          <w:sz w:val="24"/>
+          <w:szCs w:val="24"/>
+          <w:lang w:eastAsia="de-DE"/>
+        </w:rPr>
+        <w:t xml:space="preserve"> </w:t>
+      </w:r>
+      <w:proofErr w:type="spellStart"/>
+      <w:r>
+        <w:rPr>
+          <w:rFonts w:ascii="Times New Roman" w:eastAsia="Times New Roman" w:hAnsi="Times New Roman" w:cs="Times New Roman"/>
+          <w:b/>
+          <w:bCs/>
+          <w:i/>
+          <w:iCs/>
+          <w:color w:val="202124"/>
+          <w:sz w:val="24"/>
+          <w:szCs w:val="24"/>
+          <w:lang w:eastAsia="de-DE"/>
+        </w:rPr>
+        <w:t>Seaborn</w:t>
+      </w:r>
+      <w:proofErr w:type="spellEnd"/>
+      <w:r>
+        <w:rPr>
+          <w:rFonts w:ascii="Times New Roman" w:eastAsia="Times New Roman" w:hAnsi="Times New Roman" w:cs="Times New Roman"/>
+          <w:b/>
+          <w:bCs/>
+          <w:i/>
+          <w:iCs/>
+          <w:color w:val="202124"/>
+          <w:sz w:val="24"/>
+          <w:szCs w:val="24"/>
+          <w:lang w:eastAsia="de-DE"/>
+        </w:rPr>
+        <w:t xml:space="preserve"> і </w:t>
+      </w:r>
+      <w:proofErr w:type="spellStart"/>
+      <w:r>
+        <w:rPr>
+          <w:rFonts w:ascii="Times New Roman" w:eastAsia="Times New Roman" w:hAnsi="Times New Roman" w:cs="Times New Roman"/>
+          <w:b/>
+          <w:bCs/>
+          <w:i/>
+          <w:iCs/>
+          <w:color w:val="202124"/>
+          <w:sz w:val="24"/>
+          <w:szCs w:val="24"/>
+          <w:lang w:eastAsia="de-DE"/>
+        </w:rPr>
+        <w:t>бібліотекою</w:t>
+      </w:r>
+      <w:proofErr w:type="spellEnd"/>
+      <w:r>
+        <w:rPr>
+          <w:rFonts w:ascii="Times New Roman" w:eastAsia="Times New Roman" w:hAnsi="Times New Roman" w:cs="Times New Roman"/>
+          <w:b/>
+          <w:bCs/>
+          <w:i/>
+          <w:iCs/>
+          <w:color w:val="202124"/>
+          <w:sz w:val="24"/>
+          <w:szCs w:val="24"/>
+          <w:lang w:eastAsia="de-DE"/>
+        </w:rPr>
+        <w:t xml:space="preserve"> </w:t>
+      </w:r>
+      <w:proofErr w:type="spellStart"/>
       <w:r>
         <w:rPr>
           <w:rFonts w:ascii="Times New Roman" w:eastAsia="Times New Roman" w:hAnsi="Times New Roman" w:cs="Times New Roman"/>
@@ -2833,33 +4778,20 @@
         </w:rPr>
         <w:t>Klib</w:t>
       </w:r>
-      <w:r>
-        <w:rPr>
-          <w:rFonts w:ascii="Times New Roman" w:eastAsia="Times New Roman" w:hAnsi="Times New Roman" w:cs="Times New Roman"/>
-          <w:b/>
-          <w:bCs/>
-          <w:i/>
-          <w:iCs/>
-          <w:color w:val="202124"/>
-          <w:sz w:val="24"/>
-          <w:szCs w:val="24"/>
-          <w:lang w:val="en-GB" w:eastAsia="de-DE"/>
-        </w:rPr>
-        <w:t xml:space="preserve"> </w:t>
-      </w:r>
-      <w:r>
-        <w:rPr>
-          <w:rFonts w:ascii="Times New Roman" w:eastAsia="Times New Roman" w:hAnsi="Times New Roman" w:cs="Times New Roman"/>
-          <w:b/>
-          <w:bCs/>
-          <w:i/>
-          <w:iCs/>
-          <w:color w:val="202124"/>
-          <w:sz w:val="24"/>
-          <w:szCs w:val="24"/>
-          <w:lang w:val="en-GB" w:eastAsia="de-DE"/>
-        </w:rPr>
-        <w:t xml:space="preserve">M: A </w:t>
+      <w:proofErr w:type="spellEnd"/>
+      <w:r>
+        <w:rPr>
+          <w:rFonts w:ascii="Times New Roman" w:eastAsia="Times New Roman" w:hAnsi="Times New Roman" w:cs="Times New Roman"/>
+          <w:b/>
+          <w:bCs/>
+          <w:i/>
+          <w:iCs/>
+          <w:color w:val="202124"/>
+          <w:sz w:val="24"/>
+          <w:szCs w:val="24"/>
+          <w:lang w:val="en-GB" w:eastAsia="de-DE"/>
+        </w:rPr>
+        <w:t xml:space="preserve"> M: A </w:t>
       </w:r>
       <w:r>
         <w:rPr>
@@ -2918,18 +4850,31 @@
           <w:szCs w:val="24"/>
           <w:lang w:val="en-GB" w:eastAsia="de-DE"/>
         </w:rPr>
-        <w:t>Splitting des Modells</w:t>
-      </w:r>
-      <w:r>
-        <w:rPr>
-          <w:rFonts w:ascii="Times New Roman" w:eastAsia="Times New Roman" w:hAnsi="Times New Roman" w:cs="Times New Roman"/>
-          <w:color w:val="202124"/>
-          <w:sz w:val="24"/>
-          <w:szCs w:val="24"/>
-          <w:lang w:val="en-GB" w:eastAsia="de-DE"/>
-        </w:rPr>
-        <w:t xml:space="preserve"> </w:t>
-      </w:r>
+        <w:t xml:space="preserve">Splitting des </w:t>
+      </w:r>
+      <w:proofErr w:type="spellStart"/>
+      <w:r>
+        <w:rPr>
+          <w:rFonts w:ascii="Times New Roman" w:eastAsia="Times New Roman" w:hAnsi="Times New Roman" w:cs="Times New Roman"/>
+          <w:color w:val="202124"/>
+          <w:sz w:val="24"/>
+          <w:szCs w:val="24"/>
+          <w:lang w:val="en-GB" w:eastAsia="de-DE"/>
+        </w:rPr>
+        <w:t>Modells</w:t>
+      </w:r>
+      <w:proofErr w:type="spellEnd"/>
+      <w:r>
+        <w:rPr>
+          <w:rFonts w:ascii="Times New Roman" w:eastAsia="Times New Roman" w:hAnsi="Times New Roman" w:cs="Times New Roman"/>
+          <w:color w:val="202124"/>
+          <w:sz w:val="24"/>
+          <w:szCs w:val="24"/>
+          <w:lang w:val="en-GB" w:eastAsia="de-DE"/>
+        </w:rPr>
+        <w:t xml:space="preserve"> </w:t>
+      </w:r>
+      <w:proofErr w:type="spellStart"/>
       <w:r>
         <w:rPr>
           <w:rFonts w:ascii="Times New Roman" w:eastAsia="Times New Roman" w:hAnsi="Times New Roman" w:cs="Times New Roman"/>
@@ -2944,20 +4889,22 @@
         </w:rPr>
         <w:t>Розбиття</w:t>
       </w:r>
-      <w:r>
-        <w:rPr>
-          <w:rFonts w:ascii="Times New Roman" w:eastAsia="Times New Roman" w:hAnsi="Times New Roman" w:cs="Times New Roman"/>
-          <w:b/>
-          <w:bCs/>
-          <w:i/>
-          <w:iCs/>
-          <w:color w:val="202124"/>
-          <w:sz w:val="24"/>
-          <w:szCs w:val="24"/>
-          <w:lang w:val="en-GB" w:eastAsia="de-DE"/>
-        </w:rPr>
-        <w:t xml:space="preserve"> </w:t>
-      </w:r>
+      <w:proofErr w:type="spellEnd"/>
+      <w:r>
+        <w:rPr>
+          <w:rFonts w:ascii="Times New Roman" w:eastAsia="Times New Roman" w:hAnsi="Times New Roman" w:cs="Times New Roman"/>
+          <w:b/>
+          <w:bCs/>
+          <w:i/>
+          <w:iCs/>
+          <w:color w:val="202124"/>
+          <w:sz w:val="24"/>
+          <w:szCs w:val="24"/>
+          <w:lang w:val="en-GB" w:eastAsia="de-DE"/>
+        </w:rPr>
+        <w:t xml:space="preserve"> </w:t>
+      </w:r>
+      <w:proofErr w:type="spellStart"/>
       <w:r>
         <w:rPr>
           <w:rFonts w:ascii="Times New Roman" w:eastAsia="Times New Roman" w:hAnsi="Times New Roman" w:cs="Times New Roman"/>
@@ -2972,6 +4919,7 @@
         </w:rPr>
         <w:t>моделі</w:t>
       </w:r>
+      <w:proofErr w:type="spellEnd"/>
       <w:r>
         <w:rPr>
           <w:rFonts w:ascii="Times New Roman" w:eastAsia="Times New Roman" w:hAnsi="Times New Roman" w:cs="Times New Roman"/>
@@ -3071,7 +5019,29 @@
           <w:szCs w:val="24"/>
           <w:lang w:eastAsia="de-DE"/>
         </w:rPr>
-        <w:t>Trainieren und testen Sie den Satz mit der Test_size = 0,3</w:t>
+        <w:t xml:space="preserve">Trainieren und testen Sie den Satz mit der </w:t>
+      </w:r>
+      <w:proofErr w:type="spellStart"/>
+      <w:r>
+        <w:rPr>
+          <w:rFonts w:ascii="Times New Roman" w:eastAsia="Times New Roman" w:hAnsi="Times New Roman" w:cs="Times New Roman"/>
+          <w:color w:val="202124"/>
+          <w:sz w:val="24"/>
+          <w:szCs w:val="24"/>
+          <w:lang w:eastAsia="de-DE"/>
+        </w:rPr>
+        <w:t>Test_size</w:t>
+      </w:r>
+      <w:proofErr w:type="spellEnd"/>
+      <w:r>
+        <w:rPr>
+          <w:rFonts w:ascii="Times New Roman" w:eastAsia="Times New Roman" w:hAnsi="Times New Roman" w:cs="Times New Roman"/>
+          <w:color w:val="202124"/>
+          <w:sz w:val="24"/>
+          <w:szCs w:val="24"/>
+          <w:lang w:eastAsia="de-DE"/>
+        </w:rPr>
+        <w:t xml:space="preserve"> = 0,3</w:t>
       </w:r>
     </w:p>
     <w:p>
@@ -3118,19 +5088,155 @@
         </w:rPr>
         <w:t xml:space="preserve"> </w:t>
       </w:r>
-      <w:r>
-        <w:rPr>
-          <w:rFonts w:ascii="Times New Roman" w:eastAsia="Times New Roman" w:hAnsi="Times New Roman" w:cs="Times New Roman"/>
-          <w:b/>
-          <w:bCs/>
-          <w:i/>
-          <w:iCs/>
-          <w:color w:val="202124"/>
-          <w:sz w:val="24"/>
-          <w:szCs w:val="24"/>
-          <w:lang w:eastAsia="de-DE"/>
-        </w:rPr>
-        <w:t>Навчіть і протестуйте набір із Test_size = 0,3</w:t>
+      <w:proofErr w:type="spellStart"/>
+      <w:r>
+        <w:rPr>
+          <w:rFonts w:ascii="Times New Roman" w:eastAsia="Times New Roman" w:hAnsi="Times New Roman" w:cs="Times New Roman"/>
+          <w:b/>
+          <w:bCs/>
+          <w:i/>
+          <w:iCs/>
+          <w:color w:val="202124"/>
+          <w:sz w:val="24"/>
+          <w:szCs w:val="24"/>
+          <w:lang w:eastAsia="de-DE"/>
+        </w:rPr>
+        <w:t>Навчіть</w:t>
+      </w:r>
+      <w:proofErr w:type="spellEnd"/>
+      <w:r>
+        <w:rPr>
+          <w:rFonts w:ascii="Times New Roman" w:eastAsia="Times New Roman" w:hAnsi="Times New Roman" w:cs="Times New Roman"/>
+          <w:b/>
+          <w:bCs/>
+          <w:i/>
+          <w:iCs/>
+          <w:color w:val="202124"/>
+          <w:sz w:val="24"/>
+          <w:szCs w:val="24"/>
+          <w:lang w:eastAsia="de-DE"/>
+        </w:rPr>
+        <w:t xml:space="preserve"> і </w:t>
+      </w:r>
+      <w:proofErr w:type="spellStart"/>
+      <w:r>
+        <w:rPr>
+          <w:rFonts w:ascii="Times New Roman" w:eastAsia="Times New Roman" w:hAnsi="Times New Roman" w:cs="Times New Roman"/>
+          <w:b/>
+          <w:bCs/>
+          <w:i/>
+          <w:iCs/>
+          <w:color w:val="202124"/>
+          <w:sz w:val="24"/>
+          <w:szCs w:val="24"/>
+          <w:lang w:eastAsia="de-DE"/>
+        </w:rPr>
+        <w:t>протестуйте</w:t>
+      </w:r>
+      <w:proofErr w:type="spellEnd"/>
+      <w:r>
+        <w:rPr>
+          <w:rFonts w:ascii="Times New Roman" w:eastAsia="Times New Roman" w:hAnsi="Times New Roman" w:cs="Times New Roman"/>
+          <w:b/>
+          <w:bCs/>
+          <w:i/>
+          <w:iCs/>
+          <w:color w:val="202124"/>
+          <w:sz w:val="24"/>
+          <w:szCs w:val="24"/>
+          <w:lang w:eastAsia="de-DE"/>
+        </w:rPr>
+        <w:t xml:space="preserve"> </w:t>
+      </w:r>
+      <w:proofErr w:type="spellStart"/>
+      <w:r>
+        <w:rPr>
+          <w:rFonts w:ascii="Times New Roman" w:eastAsia="Times New Roman" w:hAnsi="Times New Roman" w:cs="Times New Roman"/>
+          <w:b/>
+          <w:bCs/>
+          <w:i/>
+          <w:iCs/>
+          <w:color w:val="202124"/>
+          <w:sz w:val="24"/>
+          <w:szCs w:val="24"/>
+          <w:lang w:eastAsia="de-DE"/>
+        </w:rPr>
+        <w:t>набір</w:t>
+      </w:r>
+      <w:proofErr w:type="spellEnd"/>
+      <w:r>
+        <w:rPr>
+          <w:rFonts w:ascii="Times New Roman" w:eastAsia="Times New Roman" w:hAnsi="Times New Roman" w:cs="Times New Roman"/>
+          <w:b/>
+          <w:bCs/>
+          <w:i/>
+          <w:iCs/>
+          <w:color w:val="202124"/>
+          <w:sz w:val="24"/>
+          <w:szCs w:val="24"/>
+          <w:lang w:eastAsia="de-DE"/>
+        </w:rPr>
+        <w:t xml:space="preserve"> </w:t>
+      </w:r>
+      <w:proofErr w:type="spellStart"/>
+      <w:r>
+        <w:rPr>
+          <w:rFonts w:ascii="Times New Roman" w:eastAsia="Times New Roman" w:hAnsi="Times New Roman" w:cs="Times New Roman"/>
+          <w:b/>
+          <w:bCs/>
+          <w:i/>
+          <w:iCs/>
+          <w:color w:val="202124"/>
+          <w:sz w:val="24"/>
+          <w:szCs w:val="24"/>
+          <w:lang w:eastAsia="de-DE"/>
+        </w:rPr>
+        <w:t>із</w:t>
+      </w:r>
+      <w:proofErr w:type="spellEnd"/>
+      <w:r>
+        <w:rPr>
+          <w:rFonts w:ascii="Times New Roman" w:eastAsia="Times New Roman" w:hAnsi="Times New Roman" w:cs="Times New Roman"/>
+          <w:b/>
+          <w:bCs/>
+          <w:i/>
+          <w:iCs/>
+          <w:color w:val="202124"/>
+          <w:sz w:val="24"/>
+          <w:szCs w:val="24"/>
+          <w:lang w:eastAsia="de-DE"/>
+        </w:rPr>
+        <w:t xml:space="preserve"> </w:t>
+      </w:r>
+      <w:proofErr w:type="spellStart"/>
+      <w:r>
+        <w:rPr>
+          <w:rFonts w:ascii="Times New Roman" w:eastAsia="Times New Roman" w:hAnsi="Times New Roman" w:cs="Times New Roman"/>
+          <w:b/>
+          <w:bCs/>
+          <w:i/>
+          <w:iCs/>
+          <w:color w:val="202124"/>
+          <w:sz w:val="24"/>
+          <w:szCs w:val="24"/>
+          <w:lang w:eastAsia="de-DE"/>
+        </w:rPr>
+        <w:t>Test_size</w:t>
+      </w:r>
+      <w:proofErr w:type="spellEnd"/>
+      <w:r>
+        <w:rPr>
+          <w:rFonts w:ascii="Times New Roman" w:eastAsia="Times New Roman" w:hAnsi="Times New Roman" w:cs="Times New Roman"/>
+          <w:b/>
+          <w:bCs/>
+          <w:i/>
+          <w:iCs/>
+          <w:color w:val="202124"/>
+          <w:sz w:val="24"/>
+          <w:szCs w:val="24"/>
+          <w:lang w:eastAsia="de-DE"/>
+        </w:rPr>
+        <w:t xml:space="preserve"> = 0,3</w:t>
       </w:r>
       <w:r>
         <w:rPr>
@@ -3217,7 +5323,51 @@
           <w:szCs w:val="24"/>
           <w:lang w:eastAsia="de-DE"/>
         </w:rPr>
-        <w:t>Führen Sie das Modell mit sklearn aus: lineare Regression, knn-Regression</w:t>
+        <w:t xml:space="preserve">Führen Sie das Modell mit </w:t>
+      </w:r>
+      <w:proofErr w:type="spellStart"/>
+      <w:r>
+        <w:rPr>
+          <w:rFonts w:ascii="Times New Roman" w:eastAsia="Times New Roman" w:hAnsi="Times New Roman" w:cs="Times New Roman"/>
+          <w:color w:val="202124"/>
+          <w:sz w:val="24"/>
+          <w:szCs w:val="24"/>
+          <w:lang w:eastAsia="de-DE"/>
+        </w:rPr>
+        <w:t>sklearn</w:t>
+      </w:r>
+      <w:proofErr w:type="spellEnd"/>
+      <w:r>
+        <w:rPr>
+          <w:rFonts w:ascii="Times New Roman" w:eastAsia="Times New Roman" w:hAnsi="Times New Roman" w:cs="Times New Roman"/>
+          <w:color w:val="202124"/>
+          <w:sz w:val="24"/>
+          <w:szCs w:val="24"/>
+          <w:lang w:eastAsia="de-DE"/>
+        </w:rPr>
+        <w:t xml:space="preserve"> aus: lineare Regression, </w:t>
+      </w:r>
+      <w:proofErr w:type="spellStart"/>
+      <w:r>
+        <w:rPr>
+          <w:rFonts w:ascii="Times New Roman" w:eastAsia="Times New Roman" w:hAnsi="Times New Roman" w:cs="Times New Roman"/>
+          <w:color w:val="202124"/>
+          <w:sz w:val="24"/>
+          <w:szCs w:val="24"/>
+          <w:lang w:eastAsia="de-DE"/>
+        </w:rPr>
+        <w:t>knn</w:t>
+      </w:r>
+      <w:proofErr w:type="spellEnd"/>
+      <w:r>
+        <w:rPr>
+          <w:rFonts w:ascii="Times New Roman" w:eastAsia="Times New Roman" w:hAnsi="Times New Roman" w:cs="Times New Roman"/>
+          <w:color w:val="202124"/>
+          <w:sz w:val="24"/>
+          <w:szCs w:val="24"/>
+          <w:lang w:eastAsia="de-DE"/>
+        </w:rPr>
+        <w:t>-Regression</w:t>
       </w:r>
       <w:r>
         <w:rPr>
@@ -3292,20 +5442,262 @@
           <w:lang w:eastAsia="de-DE"/>
         </w:rPr>
       </w:pPr>
-      <w:r>
-        <w:rPr>
-          <w:rFonts w:ascii="Times New Roman" w:eastAsia="Times New Roman" w:hAnsi="Times New Roman" w:cs="Times New Roman"/>
-          <w:b/>
-          <w:bCs/>
-          <w:i/>
-          <w:iCs/>
-          <w:color w:val="202124"/>
-          <w:sz w:val="24"/>
-          <w:szCs w:val="24"/>
-          <w:lang w:eastAsia="de-DE"/>
-        </w:rPr>
-        <w:t>Запустіть модель за допомогою sklearn: лінійна регресія, регресія knn</w:t>
-      </w:r>
+      <w:proofErr w:type="spellStart"/>
+      <w:r>
+        <w:rPr>
+          <w:rFonts w:ascii="Times New Roman" w:eastAsia="Times New Roman" w:hAnsi="Times New Roman" w:cs="Times New Roman"/>
+          <w:b/>
+          <w:bCs/>
+          <w:i/>
+          <w:iCs/>
+          <w:color w:val="202124"/>
+          <w:sz w:val="24"/>
+          <w:szCs w:val="24"/>
+          <w:lang w:eastAsia="de-DE"/>
+        </w:rPr>
+        <w:t>Запустіть</w:t>
+      </w:r>
+      <w:proofErr w:type="spellEnd"/>
+      <w:r>
+        <w:rPr>
+          <w:rFonts w:ascii="Times New Roman" w:eastAsia="Times New Roman" w:hAnsi="Times New Roman" w:cs="Times New Roman"/>
+          <w:b/>
+          <w:bCs/>
+          <w:i/>
+          <w:iCs/>
+          <w:color w:val="202124"/>
+          <w:sz w:val="24"/>
+          <w:szCs w:val="24"/>
+          <w:lang w:eastAsia="de-DE"/>
+        </w:rPr>
+        <w:t xml:space="preserve"> </w:t>
+      </w:r>
+      <w:proofErr w:type="spellStart"/>
+      <w:r>
+        <w:rPr>
+          <w:rFonts w:ascii="Times New Roman" w:eastAsia="Times New Roman" w:hAnsi="Times New Roman" w:cs="Times New Roman"/>
+          <w:b/>
+          <w:bCs/>
+          <w:i/>
+          <w:iCs/>
+          <w:color w:val="202124"/>
+          <w:sz w:val="24"/>
+          <w:szCs w:val="24"/>
+          <w:lang w:eastAsia="de-DE"/>
+        </w:rPr>
+        <w:t>модель</w:t>
+      </w:r>
+      <w:proofErr w:type="spellEnd"/>
+      <w:r>
+        <w:rPr>
+          <w:rFonts w:ascii="Times New Roman" w:eastAsia="Times New Roman" w:hAnsi="Times New Roman" w:cs="Times New Roman"/>
+          <w:b/>
+          <w:bCs/>
+          <w:i/>
+          <w:iCs/>
+          <w:color w:val="202124"/>
+          <w:sz w:val="24"/>
+          <w:szCs w:val="24"/>
+          <w:lang w:eastAsia="de-DE"/>
+        </w:rPr>
+        <w:t xml:space="preserve"> </w:t>
+      </w:r>
+      <w:proofErr w:type="spellStart"/>
+      <w:r>
+        <w:rPr>
+          <w:rFonts w:ascii="Times New Roman" w:eastAsia="Times New Roman" w:hAnsi="Times New Roman" w:cs="Times New Roman"/>
+          <w:b/>
+          <w:bCs/>
+          <w:i/>
+          <w:iCs/>
+          <w:color w:val="202124"/>
+          <w:sz w:val="24"/>
+          <w:szCs w:val="24"/>
+          <w:lang w:eastAsia="de-DE"/>
+        </w:rPr>
+        <w:t>за</w:t>
+      </w:r>
+      <w:proofErr w:type="spellEnd"/>
+      <w:r>
+        <w:rPr>
+          <w:rFonts w:ascii="Times New Roman" w:eastAsia="Times New Roman" w:hAnsi="Times New Roman" w:cs="Times New Roman"/>
+          <w:b/>
+          <w:bCs/>
+          <w:i/>
+          <w:iCs/>
+          <w:color w:val="202124"/>
+          <w:sz w:val="24"/>
+          <w:szCs w:val="24"/>
+          <w:lang w:eastAsia="de-DE"/>
+        </w:rPr>
+        <w:t xml:space="preserve"> </w:t>
+      </w:r>
+      <w:proofErr w:type="spellStart"/>
+      <w:r>
+        <w:rPr>
+          <w:rFonts w:ascii="Times New Roman" w:eastAsia="Times New Roman" w:hAnsi="Times New Roman" w:cs="Times New Roman"/>
+          <w:b/>
+          <w:bCs/>
+          <w:i/>
+          <w:iCs/>
+          <w:color w:val="202124"/>
+          <w:sz w:val="24"/>
+          <w:szCs w:val="24"/>
+          <w:lang w:eastAsia="de-DE"/>
+        </w:rPr>
+        <w:t>допомогою</w:t>
+      </w:r>
+      <w:proofErr w:type="spellEnd"/>
+      <w:r>
+        <w:rPr>
+          <w:rFonts w:ascii="Times New Roman" w:eastAsia="Times New Roman" w:hAnsi="Times New Roman" w:cs="Times New Roman"/>
+          <w:b/>
+          <w:bCs/>
+          <w:i/>
+          <w:iCs/>
+          <w:color w:val="202124"/>
+          <w:sz w:val="24"/>
+          <w:szCs w:val="24"/>
+          <w:lang w:eastAsia="de-DE"/>
+        </w:rPr>
+        <w:t xml:space="preserve"> </w:t>
+      </w:r>
+      <w:proofErr w:type="spellStart"/>
+      <w:r>
+        <w:rPr>
+          <w:rFonts w:ascii="Times New Roman" w:eastAsia="Times New Roman" w:hAnsi="Times New Roman" w:cs="Times New Roman"/>
+          <w:b/>
+          <w:bCs/>
+          <w:i/>
+          <w:iCs/>
+          <w:color w:val="202124"/>
+          <w:sz w:val="24"/>
+          <w:szCs w:val="24"/>
+          <w:lang w:eastAsia="de-DE"/>
+        </w:rPr>
+        <w:t>sklearn</w:t>
+      </w:r>
+      <w:proofErr w:type="spellEnd"/>
+      <w:r>
+        <w:rPr>
+          <w:rFonts w:ascii="Times New Roman" w:eastAsia="Times New Roman" w:hAnsi="Times New Roman" w:cs="Times New Roman"/>
+          <w:b/>
+          <w:bCs/>
+          <w:i/>
+          <w:iCs/>
+          <w:color w:val="202124"/>
+          <w:sz w:val="24"/>
+          <w:szCs w:val="24"/>
+          <w:lang w:eastAsia="de-DE"/>
+        </w:rPr>
+        <w:t xml:space="preserve">: </w:t>
+      </w:r>
+      <w:proofErr w:type="spellStart"/>
+      <w:r>
+        <w:rPr>
+          <w:rFonts w:ascii="Times New Roman" w:eastAsia="Times New Roman" w:hAnsi="Times New Roman" w:cs="Times New Roman"/>
+          <w:b/>
+          <w:bCs/>
+          <w:i/>
+          <w:iCs/>
+          <w:color w:val="202124"/>
+          <w:sz w:val="24"/>
+          <w:szCs w:val="24"/>
+          <w:lang w:eastAsia="de-DE"/>
+        </w:rPr>
+        <w:t>лінійна</w:t>
+      </w:r>
+      <w:proofErr w:type="spellEnd"/>
+      <w:r>
+        <w:rPr>
+          <w:rFonts w:ascii="Times New Roman" w:eastAsia="Times New Roman" w:hAnsi="Times New Roman" w:cs="Times New Roman"/>
+          <w:b/>
+          <w:bCs/>
+          <w:i/>
+          <w:iCs/>
+          <w:color w:val="202124"/>
+          <w:sz w:val="24"/>
+          <w:szCs w:val="24"/>
+          <w:lang w:eastAsia="de-DE"/>
+        </w:rPr>
+        <w:t xml:space="preserve"> </w:t>
+      </w:r>
+      <w:proofErr w:type="spellStart"/>
+      <w:r>
+        <w:rPr>
+          <w:rFonts w:ascii="Times New Roman" w:eastAsia="Times New Roman" w:hAnsi="Times New Roman" w:cs="Times New Roman"/>
+          <w:b/>
+          <w:bCs/>
+          <w:i/>
+          <w:iCs/>
+          <w:color w:val="202124"/>
+          <w:sz w:val="24"/>
+          <w:szCs w:val="24"/>
+          <w:lang w:eastAsia="de-DE"/>
+        </w:rPr>
+        <w:t>регресія</w:t>
+      </w:r>
+      <w:proofErr w:type="spellEnd"/>
+      <w:r>
+        <w:rPr>
+          <w:rFonts w:ascii="Times New Roman" w:eastAsia="Times New Roman" w:hAnsi="Times New Roman" w:cs="Times New Roman"/>
+          <w:b/>
+          <w:bCs/>
+          <w:i/>
+          <w:iCs/>
+          <w:color w:val="202124"/>
+          <w:sz w:val="24"/>
+          <w:szCs w:val="24"/>
+          <w:lang w:eastAsia="de-DE"/>
+        </w:rPr>
+        <w:t xml:space="preserve">, </w:t>
+      </w:r>
+      <w:proofErr w:type="spellStart"/>
+      <w:r>
+        <w:rPr>
+          <w:rFonts w:ascii="Times New Roman" w:eastAsia="Times New Roman" w:hAnsi="Times New Roman" w:cs="Times New Roman"/>
+          <w:b/>
+          <w:bCs/>
+          <w:i/>
+          <w:iCs/>
+          <w:color w:val="202124"/>
+          <w:sz w:val="24"/>
+          <w:szCs w:val="24"/>
+          <w:lang w:eastAsia="de-DE"/>
+        </w:rPr>
+        <w:t>регресія</w:t>
+      </w:r>
+      <w:proofErr w:type="spellEnd"/>
+      <w:r>
+        <w:rPr>
+          <w:rFonts w:ascii="Times New Roman" w:eastAsia="Times New Roman" w:hAnsi="Times New Roman" w:cs="Times New Roman"/>
+          <w:b/>
+          <w:bCs/>
+          <w:i/>
+          <w:iCs/>
+          <w:color w:val="202124"/>
+          <w:sz w:val="24"/>
+          <w:szCs w:val="24"/>
+          <w:lang w:eastAsia="de-DE"/>
+        </w:rPr>
+        <w:t xml:space="preserve"> </w:t>
+      </w:r>
+      <w:proofErr w:type="spellStart"/>
+      <w:r>
+        <w:rPr>
+          <w:rFonts w:ascii="Times New Roman" w:eastAsia="Times New Roman" w:hAnsi="Times New Roman" w:cs="Times New Roman"/>
+          <w:b/>
+          <w:bCs/>
+          <w:i/>
+          <w:iCs/>
+          <w:color w:val="202124"/>
+          <w:sz w:val="24"/>
+          <w:szCs w:val="24"/>
+          <w:lang w:eastAsia="de-DE"/>
+        </w:rPr>
+        <w:t>knn</w:t>
+      </w:r>
+      <w:proofErr w:type="spellEnd"/>
     </w:p>
     <w:p>
       <w:pPr>
@@ -3424,20 +5816,172 @@
           <w:lang w:val="en-GB" w:eastAsia="de-DE"/>
         </w:rPr>
       </w:pPr>
-      <w:r>
-        <w:rPr>
-          <w:rFonts w:ascii="Times New Roman" w:eastAsia="Times New Roman" w:hAnsi="Times New Roman" w:cs="Times New Roman"/>
-          <w:b/>
-          <w:bCs/>
-          <w:i/>
-          <w:iCs/>
-          <w:color w:val="202124"/>
-          <w:sz w:val="24"/>
-          <w:szCs w:val="24"/>
-          <w:lang w:val="en-GB" w:eastAsia="de-DE"/>
-        </w:rPr>
-        <w:t>Побудуйте графік фактичного та прогнозованого значення</w:t>
-      </w:r>
+      <w:proofErr w:type="spellStart"/>
+      <w:r>
+        <w:rPr>
+          <w:rFonts w:ascii="Times New Roman" w:eastAsia="Times New Roman" w:hAnsi="Times New Roman" w:cs="Times New Roman"/>
+          <w:b/>
+          <w:bCs/>
+          <w:i/>
+          <w:iCs/>
+          <w:color w:val="202124"/>
+          <w:sz w:val="24"/>
+          <w:szCs w:val="24"/>
+          <w:lang w:val="en-GB" w:eastAsia="de-DE"/>
+        </w:rPr>
+        <w:t>Побудуйте</w:t>
+      </w:r>
+      <w:proofErr w:type="spellEnd"/>
+      <w:r>
+        <w:rPr>
+          <w:rFonts w:ascii="Times New Roman" w:eastAsia="Times New Roman" w:hAnsi="Times New Roman" w:cs="Times New Roman"/>
+          <w:b/>
+          <w:bCs/>
+          <w:i/>
+          <w:iCs/>
+          <w:color w:val="202124"/>
+          <w:sz w:val="24"/>
+          <w:szCs w:val="24"/>
+          <w:lang w:val="en-GB" w:eastAsia="de-DE"/>
+        </w:rPr>
+        <w:t xml:space="preserve"> </w:t>
+      </w:r>
+      <w:proofErr w:type="spellStart"/>
+      <w:r>
+        <w:rPr>
+          <w:rFonts w:ascii="Times New Roman" w:eastAsia="Times New Roman" w:hAnsi="Times New Roman" w:cs="Times New Roman"/>
+          <w:b/>
+          <w:bCs/>
+          <w:i/>
+          <w:iCs/>
+          <w:color w:val="202124"/>
+          <w:sz w:val="24"/>
+          <w:szCs w:val="24"/>
+          <w:lang w:val="en-GB" w:eastAsia="de-DE"/>
+        </w:rPr>
+        <w:t>графік</w:t>
+      </w:r>
+      <w:proofErr w:type="spellEnd"/>
+      <w:r>
+        <w:rPr>
+          <w:rFonts w:ascii="Times New Roman" w:eastAsia="Times New Roman" w:hAnsi="Times New Roman" w:cs="Times New Roman"/>
+          <w:b/>
+          <w:bCs/>
+          <w:i/>
+          <w:iCs/>
+          <w:color w:val="202124"/>
+          <w:sz w:val="24"/>
+          <w:szCs w:val="24"/>
+          <w:lang w:val="en-GB" w:eastAsia="de-DE"/>
+        </w:rPr>
+        <w:t xml:space="preserve"> </w:t>
+      </w:r>
+      <w:proofErr w:type="spellStart"/>
+      <w:r>
+        <w:rPr>
+          <w:rFonts w:ascii="Times New Roman" w:eastAsia="Times New Roman" w:hAnsi="Times New Roman" w:cs="Times New Roman"/>
+          <w:b/>
+          <w:bCs/>
+          <w:i/>
+          <w:iCs/>
+          <w:color w:val="202124"/>
+          <w:sz w:val="24"/>
+          <w:szCs w:val="24"/>
+          <w:lang w:val="en-GB" w:eastAsia="de-DE"/>
+        </w:rPr>
+        <w:t>фактичного</w:t>
+      </w:r>
+      <w:proofErr w:type="spellEnd"/>
+      <w:r>
+        <w:rPr>
+          <w:rFonts w:ascii="Times New Roman" w:eastAsia="Times New Roman" w:hAnsi="Times New Roman" w:cs="Times New Roman"/>
+          <w:b/>
+          <w:bCs/>
+          <w:i/>
+          <w:iCs/>
+          <w:color w:val="202124"/>
+          <w:sz w:val="24"/>
+          <w:szCs w:val="24"/>
+          <w:lang w:val="en-GB" w:eastAsia="de-DE"/>
+        </w:rPr>
+        <w:t xml:space="preserve"> </w:t>
+      </w:r>
+      <w:proofErr w:type="spellStart"/>
+      <w:r>
+        <w:rPr>
+          <w:rFonts w:ascii="Times New Roman" w:eastAsia="Times New Roman" w:hAnsi="Times New Roman" w:cs="Times New Roman"/>
+          <w:b/>
+          <w:bCs/>
+          <w:i/>
+          <w:iCs/>
+          <w:color w:val="202124"/>
+          <w:sz w:val="24"/>
+          <w:szCs w:val="24"/>
+          <w:lang w:val="en-GB" w:eastAsia="de-DE"/>
+        </w:rPr>
+        <w:t>та</w:t>
+      </w:r>
+      <w:proofErr w:type="spellEnd"/>
+      <w:r>
+        <w:rPr>
+          <w:rFonts w:ascii="Times New Roman" w:eastAsia="Times New Roman" w:hAnsi="Times New Roman" w:cs="Times New Roman"/>
+          <w:b/>
+          <w:bCs/>
+          <w:i/>
+          <w:iCs/>
+          <w:color w:val="202124"/>
+          <w:sz w:val="24"/>
+          <w:szCs w:val="24"/>
+          <w:lang w:val="en-GB" w:eastAsia="de-DE"/>
+        </w:rPr>
+        <w:t xml:space="preserve"> </w:t>
+      </w:r>
+      <w:proofErr w:type="spellStart"/>
+      <w:r>
+        <w:rPr>
+          <w:rFonts w:ascii="Times New Roman" w:eastAsia="Times New Roman" w:hAnsi="Times New Roman" w:cs="Times New Roman"/>
+          <w:b/>
+          <w:bCs/>
+          <w:i/>
+          <w:iCs/>
+          <w:color w:val="202124"/>
+          <w:sz w:val="24"/>
+          <w:szCs w:val="24"/>
+          <w:lang w:val="en-GB" w:eastAsia="de-DE"/>
+        </w:rPr>
+        <w:t>прогнозованого</w:t>
+      </w:r>
+      <w:proofErr w:type="spellEnd"/>
+      <w:r>
+        <w:rPr>
+          <w:rFonts w:ascii="Times New Roman" w:eastAsia="Times New Roman" w:hAnsi="Times New Roman" w:cs="Times New Roman"/>
+          <w:b/>
+          <w:bCs/>
+          <w:i/>
+          <w:iCs/>
+          <w:color w:val="202124"/>
+          <w:sz w:val="24"/>
+          <w:szCs w:val="24"/>
+          <w:lang w:val="en-GB" w:eastAsia="de-DE"/>
+        </w:rPr>
+        <w:t xml:space="preserve"> </w:t>
+      </w:r>
+      <w:proofErr w:type="spellStart"/>
+      <w:r>
+        <w:rPr>
+          <w:rFonts w:ascii="Times New Roman" w:eastAsia="Times New Roman" w:hAnsi="Times New Roman" w:cs="Times New Roman"/>
+          <w:b/>
+          <w:bCs/>
+          <w:i/>
+          <w:iCs/>
+          <w:color w:val="202124"/>
+          <w:sz w:val="24"/>
+          <w:szCs w:val="24"/>
+          <w:lang w:val="en-GB" w:eastAsia="de-DE"/>
+        </w:rPr>
+        <w:t>значення</w:t>
+      </w:r>
+      <w:proofErr w:type="spellEnd"/>
     </w:p>
     <w:p>
       <w:pPr>
@@ -3566,20 +6110,262 @@
           <w:lang w:val="en-GB" w:eastAsia="de-DE"/>
         </w:rPr>
       </w:pPr>
-      <w:r>
-        <w:rPr>
-          <w:rFonts w:ascii="Times New Roman" w:eastAsia="Times New Roman" w:hAnsi="Times New Roman" w:cs="Times New Roman"/>
-          <w:b/>
-          <w:bCs/>
-          <w:i/>
-          <w:iCs/>
-          <w:color w:val="202124"/>
-          <w:sz w:val="24"/>
-          <w:szCs w:val="24"/>
-          <w:lang w:val="en-GB" w:eastAsia="de-DE"/>
-        </w:rPr>
-        <w:t>Визначте середні квадратичні похибки та r квадрат для кожної моделі</w:t>
-      </w:r>
+      <w:proofErr w:type="spellStart"/>
+      <w:r>
+        <w:rPr>
+          <w:rFonts w:ascii="Times New Roman" w:eastAsia="Times New Roman" w:hAnsi="Times New Roman" w:cs="Times New Roman"/>
+          <w:b/>
+          <w:bCs/>
+          <w:i/>
+          <w:iCs/>
+          <w:color w:val="202124"/>
+          <w:sz w:val="24"/>
+          <w:szCs w:val="24"/>
+          <w:lang w:val="en-GB" w:eastAsia="de-DE"/>
+        </w:rPr>
+        <w:t>Визначте</w:t>
+      </w:r>
+      <w:proofErr w:type="spellEnd"/>
+      <w:r>
+        <w:rPr>
+          <w:rFonts w:ascii="Times New Roman" w:eastAsia="Times New Roman" w:hAnsi="Times New Roman" w:cs="Times New Roman"/>
+          <w:b/>
+          <w:bCs/>
+          <w:i/>
+          <w:iCs/>
+          <w:color w:val="202124"/>
+          <w:sz w:val="24"/>
+          <w:szCs w:val="24"/>
+          <w:lang w:val="en-GB" w:eastAsia="de-DE"/>
+        </w:rPr>
+        <w:t xml:space="preserve"> </w:t>
+      </w:r>
+      <w:proofErr w:type="spellStart"/>
+      <w:r>
+        <w:rPr>
+          <w:rFonts w:ascii="Times New Roman" w:eastAsia="Times New Roman" w:hAnsi="Times New Roman" w:cs="Times New Roman"/>
+          <w:b/>
+          <w:bCs/>
+          <w:i/>
+          <w:iCs/>
+          <w:color w:val="202124"/>
+          <w:sz w:val="24"/>
+          <w:szCs w:val="24"/>
+          <w:lang w:val="en-GB" w:eastAsia="de-DE"/>
+        </w:rPr>
+        <w:t>середні</w:t>
+      </w:r>
+      <w:proofErr w:type="spellEnd"/>
+      <w:r>
+        <w:rPr>
+          <w:rFonts w:ascii="Times New Roman" w:eastAsia="Times New Roman" w:hAnsi="Times New Roman" w:cs="Times New Roman"/>
+          <w:b/>
+          <w:bCs/>
+          <w:i/>
+          <w:iCs/>
+          <w:color w:val="202124"/>
+          <w:sz w:val="24"/>
+          <w:szCs w:val="24"/>
+          <w:lang w:val="en-GB" w:eastAsia="de-DE"/>
+        </w:rPr>
+        <w:t xml:space="preserve"> </w:t>
+      </w:r>
+      <w:proofErr w:type="spellStart"/>
+      <w:r>
+        <w:rPr>
+          <w:rFonts w:ascii="Times New Roman" w:eastAsia="Times New Roman" w:hAnsi="Times New Roman" w:cs="Times New Roman"/>
+          <w:b/>
+          <w:bCs/>
+          <w:i/>
+          <w:iCs/>
+          <w:color w:val="202124"/>
+          <w:sz w:val="24"/>
+          <w:szCs w:val="24"/>
+          <w:lang w:val="en-GB" w:eastAsia="de-DE"/>
+        </w:rPr>
+        <w:t>квадратичні</w:t>
+      </w:r>
+      <w:proofErr w:type="spellEnd"/>
+      <w:r>
+        <w:rPr>
+          <w:rFonts w:ascii="Times New Roman" w:eastAsia="Times New Roman" w:hAnsi="Times New Roman" w:cs="Times New Roman"/>
+          <w:b/>
+          <w:bCs/>
+          <w:i/>
+          <w:iCs/>
+          <w:color w:val="202124"/>
+          <w:sz w:val="24"/>
+          <w:szCs w:val="24"/>
+          <w:lang w:val="en-GB" w:eastAsia="de-DE"/>
+        </w:rPr>
+        <w:t xml:space="preserve"> </w:t>
+      </w:r>
+      <w:proofErr w:type="spellStart"/>
+      <w:r>
+        <w:rPr>
+          <w:rFonts w:ascii="Times New Roman" w:eastAsia="Times New Roman" w:hAnsi="Times New Roman" w:cs="Times New Roman"/>
+          <w:b/>
+          <w:bCs/>
+          <w:i/>
+          <w:iCs/>
+          <w:color w:val="202124"/>
+          <w:sz w:val="24"/>
+          <w:szCs w:val="24"/>
+          <w:lang w:val="en-GB" w:eastAsia="de-DE"/>
+        </w:rPr>
+        <w:t>похибки</w:t>
+      </w:r>
+      <w:proofErr w:type="spellEnd"/>
+      <w:r>
+        <w:rPr>
+          <w:rFonts w:ascii="Times New Roman" w:eastAsia="Times New Roman" w:hAnsi="Times New Roman" w:cs="Times New Roman"/>
+          <w:b/>
+          <w:bCs/>
+          <w:i/>
+          <w:iCs/>
+          <w:color w:val="202124"/>
+          <w:sz w:val="24"/>
+          <w:szCs w:val="24"/>
+          <w:lang w:val="en-GB" w:eastAsia="de-DE"/>
+        </w:rPr>
+        <w:t xml:space="preserve"> </w:t>
+      </w:r>
+      <w:proofErr w:type="spellStart"/>
+      <w:r>
+        <w:rPr>
+          <w:rFonts w:ascii="Times New Roman" w:eastAsia="Times New Roman" w:hAnsi="Times New Roman" w:cs="Times New Roman"/>
+          <w:b/>
+          <w:bCs/>
+          <w:i/>
+          <w:iCs/>
+          <w:color w:val="202124"/>
+          <w:sz w:val="24"/>
+          <w:szCs w:val="24"/>
+          <w:lang w:val="en-GB" w:eastAsia="de-DE"/>
+        </w:rPr>
+        <w:t>та</w:t>
+      </w:r>
+      <w:proofErr w:type="spellEnd"/>
+      <w:r>
+        <w:rPr>
+          <w:rFonts w:ascii="Times New Roman" w:eastAsia="Times New Roman" w:hAnsi="Times New Roman" w:cs="Times New Roman"/>
+          <w:b/>
+          <w:bCs/>
+          <w:i/>
+          <w:iCs/>
+          <w:color w:val="202124"/>
+          <w:sz w:val="24"/>
+          <w:szCs w:val="24"/>
+          <w:lang w:val="en-GB" w:eastAsia="de-DE"/>
+        </w:rPr>
+        <w:t xml:space="preserve"> r </w:t>
+      </w:r>
+      <w:proofErr w:type="spellStart"/>
+      <w:r>
+        <w:rPr>
+          <w:rFonts w:ascii="Times New Roman" w:eastAsia="Times New Roman" w:hAnsi="Times New Roman" w:cs="Times New Roman"/>
+          <w:b/>
+          <w:bCs/>
+          <w:i/>
+          <w:iCs/>
+          <w:color w:val="202124"/>
+          <w:sz w:val="24"/>
+          <w:szCs w:val="24"/>
+          <w:lang w:val="en-GB" w:eastAsia="de-DE"/>
+        </w:rPr>
+        <w:t>квадрат</w:t>
+      </w:r>
+      <w:proofErr w:type="spellEnd"/>
+      <w:r>
+        <w:rPr>
+          <w:rFonts w:ascii="Times New Roman" w:eastAsia="Times New Roman" w:hAnsi="Times New Roman" w:cs="Times New Roman"/>
+          <w:b/>
+          <w:bCs/>
+          <w:i/>
+          <w:iCs/>
+          <w:color w:val="202124"/>
+          <w:sz w:val="24"/>
+          <w:szCs w:val="24"/>
+          <w:lang w:val="en-GB" w:eastAsia="de-DE"/>
+        </w:rPr>
+        <w:t xml:space="preserve"> </w:t>
+      </w:r>
+      <w:proofErr w:type="spellStart"/>
+      <w:r>
+        <w:rPr>
+          <w:rFonts w:ascii="Times New Roman" w:eastAsia="Times New Roman" w:hAnsi="Times New Roman" w:cs="Times New Roman"/>
+          <w:b/>
+          <w:bCs/>
+          <w:i/>
+          <w:iCs/>
+          <w:color w:val="202124"/>
+          <w:sz w:val="24"/>
+          <w:szCs w:val="24"/>
+          <w:lang w:val="en-GB" w:eastAsia="de-DE"/>
+        </w:rPr>
+        <w:t>для</w:t>
+      </w:r>
+      <w:proofErr w:type="spellEnd"/>
+      <w:r>
+        <w:rPr>
+          <w:rFonts w:ascii="Times New Roman" w:eastAsia="Times New Roman" w:hAnsi="Times New Roman" w:cs="Times New Roman"/>
+          <w:b/>
+          <w:bCs/>
+          <w:i/>
+          <w:iCs/>
+          <w:color w:val="202124"/>
+          <w:sz w:val="24"/>
+          <w:szCs w:val="24"/>
+          <w:lang w:val="en-GB" w:eastAsia="de-DE"/>
+        </w:rPr>
+        <w:t xml:space="preserve"> </w:t>
+      </w:r>
+      <w:proofErr w:type="spellStart"/>
+      <w:r>
+        <w:rPr>
+          <w:rFonts w:ascii="Times New Roman" w:eastAsia="Times New Roman" w:hAnsi="Times New Roman" w:cs="Times New Roman"/>
+          <w:b/>
+          <w:bCs/>
+          <w:i/>
+          <w:iCs/>
+          <w:color w:val="202124"/>
+          <w:sz w:val="24"/>
+          <w:szCs w:val="24"/>
+          <w:lang w:val="en-GB" w:eastAsia="de-DE"/>
+        </w:rPr>
+        <w:t>кожної</w:t>
+      </w:r>
+      <w:proofErr w:type="spellEnd"/>
+      <w:r>
+        <w:rPr>
+          <w:rFonts w:ascii="Times New Roman" w:eastAsia="Times New Roman" w:hAnsi="Times New Roman" w:cs="Times New Roman"/>
+          <w:b/>
+          <w:bCs/>
+          <w:i/>
+          <w:iCs/>
+          <w:color w:val="202124"/>
+          <w:sz w:val="24"/>
+          <w:szCs w:val="24"/>
+          <w:lang w:val="en-GB" w:eastAsia="de-DE"/>
+        </w:rPr>
+        <w:t xml:space="preserve"> </w:t>
+      </w:r>
+      <w:proofErr w:type="spellStart"/>
+      <w:r>
+        <w:rPr>
+          <w:rFonts w:ascii="Times New Roman" w:eastAsia="Times New Roman" w:hAnsi="Times New Roman" w:cs="Times New Roman"/>
+          <w:b/>
+          <w:bCs/>
+          <w:i/>
+          <w:iCs/>
+          <w:color w:val="202124"/>
+          <w:sz w:val="24"/>
+          <w:szCs w:val="24"/>
+          <w:lang w:val="en-GB" w:eastAsia="de-DE"/>
+        </w:rPr>
+        <w:t>моделі</w:t>
+      </w:r>
+      <w:proofErr w:type="spellEnd"/>
     </w:p>
     <w:p>
       <w:pPr>
@@ -3821,19 +6607,215 @@
           <w:lang w:eastAsia="de-DE"/>
         </w:rPr>
       </w:pPr>
-      <w:r>
-        <w:rPr>
-          <w:rFonts w:ascii="Times New Roman" w:eastAsia="Times New Roman" w:hAnsi="Times New Roman" w:cs="Times New Roman"/>
-          <w:b/>
-          <w:bCs/>
-          <w:i/>
-          <w:iCs/>
-          <w:color w:val="202124"/>
-          <w:sz w:val="24"/>
-          <w:szCs w:val="24"/>
-          <w:lang w:eastAsia="de-DE"/>
-        </w:rPr>
-        <w:t>перевірте стаціонарність для кожної змінної за допомогою ADF і KPSS</w:t>
+      <w:proofErr w:type="spellStart"/>
+      <w:r>
+        <w:rPr>
+          <w:rFonts w:ascii="Times New Roman" w:eastAsia="Times New Roman" w:hAnsi="Times New Roman" w:cs="Times New Roman"/>
+          <w:b/>
+          <w:bCs/>
+          <w:i/>
+          <w:iCs/>
+          <w:color w:val="202124"/>
+          <w:sz w:val="24"/>
+          <w:szCs w:val="24"/>
+          <w:lang w:eastAsia="de-DE"/>
+        </w:rPr>
+        <w:t>перевірте</w:t>
+      </w:r>
+      <w:proofErr w:type="spellEnd"/>
+      <w:r>
+        <w:rPr>
+          <w:rFonts w:ascii="Times New Roman" w:eastAsia="Times New Roman" w:hAnsi="Times New Roman" w:cs="Times New Roman"/>
+          <w:b/>
+          <w:bCs/>
+          <w:i/>
+          <w:iCs/>
+          <w:color w:val="202124"/>
+          <w:sz w:val="24"/>
+          <w:szCs w:val="24"/>
+          <w:lang w:eastAsia="de-DE"/>
+        </w:rPr>
+        <w:t xml:space="preserve"> </w:t>
+      </w:r>
+      <w:proofErr w:type="spellStart"/>
+      <w:r>
+        <w:rPr>
+          <w:rFonts w:ascii="Times New Roman" w:eastAsia="Times New Roman" w:hAnsi="Times New Roman" w:cs="Times New Roman"/>
+          <w:b/>
+          <w:bCs/>
+          <w:i/>
+          <w:iCs/>
+          <w:color w:val="202124"/>
+          <w:sz w:val="24"/>
+          <w:szCs w:val="24"/>
+          <w:lang w:eastAsia="de-DE"/>
+        </w:rPr>
+        <w:t>стаціонарність</w:t>
+      </w:r>
+      <w:proofErr w:type="spellEnd"/>
+      <w:r>
+        <w:rPr>
+          <w:rFonts w:ascii="Times New Roman" w:eastAsia="Times New Roman" w:hAnsi="Times New Roman" w:cs="Times New Roman"/>
+          <w:b/>
+          <w:bCs/>
+          <w:i/>
+          <w:iCs/>
+          <w:color w:val="202124"/>
+          <w:sz w:val="24"/>
+          <w:szCs w:val="24"/>
+          <w:lang w:eastAsia="de-DE"/>
+        </w:rPr>
+        <w:t xml:space="preserve"> </w:t>
+      </w:r>
+      <w:proofErr w:type="spellStart"/>
+      <w:r>
+        <w:rPr>
+          <w:rFonts w:ascii="Times New Roman" w:eastAsia="Times New Roman" w:hAnsi="Times New Roman" w:cs="Times New Roman"/>
+          <w:b/>
+          <w:bCs/>
+          <w:i/>
+          <w:iCs/>
+          <w:color w:val="202124"/>
+          <w:sz w:val="24"/>
+          <w:szCs w:val="24"/>
+          <w:lang w:eastAsia="de-DE"/>
+        </w:rPr>
+        <w:t>для</w:t>
+      </w:r>
+      <w:proofErr w:type="spellEnd"/>
+      <w:r>
+        <w:rPr>
+          <w:rFonts w:ascii="Times New Roman" w:eastAsia="Times New Roman" w:hAnsi="Times New Roman" w:cs="Times New Roman"/>
+          <w:b/>
+          <w:bCs/>
+          <w:i/>
+          <w:iCs/>
+          <w:color w:val="202124"/>
+          <w:sz w:val="24"/>
+          <w:szCs w:val="24"/>
+          <w:lang w:eastAsia="de-DE"/>
+        </w:rPr>
+        <w:t xml:space="preserve"> </w:t>
+      </w:r>
+      <w:proofErr w:type="spellStart"/>
+      <w:r>
+        <w:rPr>
+          <w:rFonts w:ascii="Times New Roman" w:eastAsia="Times New Roman" w:hAnsi="Times New Roman" w:cs="Times New Roman"/>
+          <w:b/>
+          <w:bCs/>
+          <w:i/>
+          <w:iCs/>
+          <w:color w:val="202124"/>
+          <w:sz w:val="24"/>
+          <w:szCs w:val="24"/>
+          <w:lang w:eastAsia="de-DE"/>
+        </w:rPr>
+        <w:t>кожної</w:t>
+      </w:r>
+      <w:proofErr w:type="spellEnd"/>
+      <w:r>
+        <w:rPr>
+          <w:rFonts w:ascii="Times New Roman" w:eastAsia="Times New Roman" w:hAnsi="Times New Roman" w:cs="Times New Roman"/>
+          <w:b/>
+          <w:bCs/>
+          <w:i/>
+          <w:iCs/>
+          <w:color w:val="202124"/>
+          <w:sz w:val="24"/>
+          <w:szCs w:val="24"/>
+          <w:lang w:eastAsia="de-DE"/>
+        </w:rPr>
+        <w:t xml:space="preserve"> </w:t>
+      </w:r>
+      <w:proofErr w:type="spellStart"/>
+      <w:r>
+        <w:rPr>
+          <w:rFonts w:ascii="Times New Roman" w:eastAsia="Times New Roman" w:hAnsi="Times New Roman" w:cs="Times New Roman"/>
+          <w:b/>
+          <w:bCs/>
+          <w:i/>
+          <w:iCs/>
+          <w:color w:val="202124"/>
+          <w:sz w:val="24"/>
+          <w:szCs w:val="24"/>
+          <w:lang w:eastAsia="de-DE"/>
+        </w:rPr>
+        <w:t>змінної</w:t>
+      </w:r>
+      <w:proofErr w:type="spellEnd"/>
+      <w:r>
+        <w:rPr>
+          <w:rFonts w:ascii="Times New Roman" w:eastAsia="Times New Roman" w:hAnsi="Times New Roman" w:cs="Times New Roman"/>
+          <w:b/>
+          <w:bCs/>
+          <w:i/>
+          <w:iCs/>
+          <w:color w:val="202124"/>
+          <w:sz w:val="24"/>
+          <w:szCs w:val="24"/>
+          <w:lang w:eastAsia="de-DE"/>
+        </w:rPr>
+        <w:t xml:space="preserve"> </w:t>
+      </w:r>
+      <w:proofErr w:type="spellStart"/>
+      <w:r>
+        <w:rPr>
+          <w:rFonts w:ascii="Times New Roman" w:eastAsia="Times New Roman" w:hAnsi="Times New Roman" w:cs="Times New Roman"/>
+          <w:b/>
+          <w:bCs/>
+          <w:i/>
+          <w:iCs/>
+          <w:color w:val="202124"/>
+          <w:sz w:val="24"/>
+          <w:szCs w:val="24"/>
+          <w:lang w:eastAsia="de-DE"/>
+        </w:rPr>
+        <w:t>за</w:t>
+      </w:r>
+      <w:proofErr w:type="spellEnd"/>
+      <w:r>
+        <w:rPr>
+          <w:rFonts w:ascii="Times New Roman" w:eastAsia="Times New Roman" w:hAnsi="Times New Roman" w:cs="Times New Roman"/>
+          <w:b/>
+          <w:bCs/>
+          <w:i/>
+          <w:iCs/>
+          <w:color w:val="202124"/>
+          <w:sz w:val="24"/>
+          <w:szCs w:val="24"/>
+          <w:lang w:eastAsia="de-DE"/>
+        </w:rPr>
+        <w:t xml:space="preserve"> </w:t>
+      </w:r>
+      <w:proofErr w:type="spellStart"/>
+      <w:r>
+        <w:rPr>
+          <w:rFonts w:ascii="Times New Roman" w:eastAsia="Times New Roman" w:hAnsi="Times New Roman" w:cs="Times New Roman"/>
+          <w:b/>
+          <w:bCs/>
+          <w:i/>
+          <w:iCs/>
+          <w:color w:val="202124"/>
+          <w:sz w:val="24"/>
+          <w:szCs w:val="24"/>
+          <w:lang w:eastAsia="de-DE"/>
+        </w:rPr>
+        <w:t>допомогою</w:t>
+      </w:r>
+      <w:proofErr w:type="spellEnd"/>
+      <w:r>
+        <w:rPr>
+          <w:rFonts w:ascii="Times New Roman" w:eastAsia="Times New Roman" w:hAnsi="Times New Roman" w:cs="Times New Roman"/>
+          <w:b/>
+          <w:bCs/>
+          <w:i/>
+          <w:iCs/>
+          <w:color w:val="202124"/>
+          <w:sz w:val="24"/>
+          <w:szCs w:val="24"/>
+          <w:lang w:eastAsia="de-DE"/>
+        </w:rPr>
+        <w:t xml:space="preserve"> ADF і KPSS</w:t>
       </w:r>
     </w:p>
     <w:p>
@@ -3949,20 +6931,112 @@
           <w:lang w:eastAsia="de-DE"/>
         </w:rPr>
       </w:pPr>
-      <w:r>
-        <w:rPr>
-          <w:rFonts w:ascii="Times New Roman" w:eastAsia="Times New Roman" w:hAnsi="Times New Roman" w:cs="Times New Roman"/>
-          <w:b/>
-          <w:bCs/>
-          <w:i/>
-          <w:iCs/>
-          <w:color w:val="202124"/>
-          <w:sz w:val="24"/>
-          <w:szCs w:val="24"/>
-          <w:lang w:eastAsia="de-DE"/>
-        </w:rPr>
-        <w:t>Запустіть модель лінійної регресії</w:t>
-      </w:r>
+      <w:proofErr w:type="spellStart"/>
+      <w:r>
+        <w:rPr>
+          <w:rFonts w:ascii="Times New Roman" w:eastAsia="Times New Roman" w:hAnsi="Times New Roman" w:cs="Times New Roman"/>
+          <w:b/>
+          <w:bCs/>
+          <w:i/>
+          <w:iCs/>
+          <w:color w:val="202124"/>
+          <w:sz w:val="24"/>
+          <w:szCs w:val="24"/>
+          <w:lang w:eastAsia="de-DE"/>
+        </w:rPr>
+        <w:t>Запустіть</w:t>
+      </w:r>
+      <w:proofErr w:type="spellEnd"/>
+      <w:r>
+        <w:rPr>
+          <w:rFonts w:ascii="Times New Roman" w:eastAsia="Times New Roman" w:hAnsi="Times New Roman" w:cs="Times New Roman"/>
+          <w:b/>
+          <w:bCs/>
+          <w:i/>
+          <w:iCs/>
+          <w:color w:val="202124"/>
+          <w:sz w:val="24"/>
+          <w:szCs w:val="24"/>
+          <w:lang w:eastAsia="de-DE"/>
+        </w:rPr>
+        <w:t xml:space="preserve"> </w:t>
+      </w:r>
+      <w:proofErr w:type="spellStart"/>
+      <w:r>
+        <w:rPr>
+          <w:rFonts w:ascii="Times New Roman" w:eastAsia="Times New Roman" w:hAnsi="Times New Roman" w:cs="Times New Roman"/>
+          <w:b/>
+          <w:bCs/>
+          <w:i/>
+          <w:iCs/>
+          <w:color w:val="202124"/>
+          <w:sz w:val="24"/>
+          <w:szCs w:val="24"/>
+          <w:lang w:eastAsia="de-DE"/>
+        </w:rPr>
+        <w:t>модель</w:t>
+      </w:r>
+      <w:proofErr w:type="spellEnd"/>
+      <w:r>
+        <w:rPr>
+          <w:rFonts w:ascii="Times New Roman" w:eastAsia="Times New Roman" w:hAnsi="Times New Roman" w:cs="Times New Roman"/>
+          <w:b/>
+          <w:bCs/>
+          <w:i/>
+          <w:iCs/>
+          <w:color w:val="202124"/>
+          <w:sz w:val="24"/>
+          <w:szCs w:val="24"/>
+          <w:lang w:eastAsia="de-DE"/>
+        </w:rPr>
+        <w:t xml:space="preserve"> </w:t>
+      </w:r>
+      <w:proofErr w:type="spellStart"/>
+      <w:r>
+        <w:rPr>
+          <w:rFonts w:ascii="Times New Roman" w:eastAsia="Times New Roman" w:hAnsi="Times New Roman" w:cs="Times New Roman"/>
+          <w:b/>
+          <w:bCs/>
+          <w:i/>
+          <w:iCs/>
+          <w:color w:val="202124"/>
+          <w:sz w:val="24"/>
+          <w:szCs w:val="24"/>
+          <w:lang w:eastAsia="de-DE"/>
+        </w:rPr>
+        <w:t>лінійної</w:t>
+      </w:r>
+      <w:proofErr w:type="spellEnd"/>
+      <w:r>
+        <w:rPr>
+          <w:rFonts w:ascii="Times New Roman" w:eastAsia="Times New Roman" w:hAnsi="Times New Roman" w:cs="Times New Roman"/>
+          <w:b/>
+          <w:bCs/>
+          <w:i/>
+          <w:iCs/>
+          <w:color w:val="202124"/>
+          <w:sz w:val="24"/>
+          <w:szCs w:val="24"/>
+          <w:lang w:eastAsia="de-DE"/>
+        </w:rPr>
+        <w:t xml:space="preserve"> </w:t>
+      </w:r>
+      <w:proofErr w:type="spellStart"/>
+      <w:r>
+        <w:rPr>
+          <w:rFonts w:ascii="Times New Roman" w:eastAsia="Times New Roman" w:hAnsi="Times New Roman" w:cs="Times New Roman"/>
+          <w:b/>
+          <w:bCs/>
+          <w:i/>
+          <w:iCs/>
+          <w:color w:val="202124"/>
+          <w:sz w:val="24"/>
+          <w:szCs w:val="24"/>
+          <w:lang w:eastAsia="de-DE"/>
+        </w:rPr>
+        <w:t>регресії</w:t>
+      </w:r>
+      <w:proofErr w:type="spellEnd"/>
     </w:p>
     <w:p/>
     <w:sectPr>

</xml_diff>